<commit_message>
Aggiunti file mancanti nella cartella Specifiche
</commit_message>
<xml_diff>
--- a/Specifiche/Tema_di_esame_v_2.1.1.b.docx
+++ b/Specifiche/Tema_di_esame_v_2.1.1.b.docx
@@ -1,6 +1,6 @@
 
 <file path=word/document.xml><?xml version="1.0" encoding="utf-8"?>
-<w:document xmlns:wpc="http://schemas.microsoft.com/office/word/2010/wordprocessingCanvas" xmlns:mc="http://schemas.openxmlformats.org/markup-compatibility/2006" xmlns:o="urn:schemas-microsoft-com:office:office" xmlns:r="http://schemas.openxmlformats.org/officeDocument/2006/relationships" xmlns:m="http://schemas.openxmlformats.org/officeDocument/2006/math" xmlns:v="urn:schemas-microsoft-com:vml" xmlns:wp14="http://schemas.microsoft.com/office/word/2010/wordprocessingDrawing" xmlns:wp="http://schemas.openxmlformats.org/drawingml/2006/wordprocessingDrawing" xmlns:w10="urn:schemas-microsoft-com:office:word" xmlns:w="http://schemas.openxmlformats.org/wordprocessingml/2006/main" xmlns:w14="http://schemas.microsoft.com/office/word/2010/wordml" xmlns:wpg="http://schemas.microsoft.com/office/word/2010/wordprocessingGroup" xmlns:wpi="http://schemas.microsoft.com/office/word/2010/wordprocessingInk" xmlns:wne="http://schemas.microsoft.com/office/word/2006/wordml" xmlns:wps="http://schemas.microsoft.com/office/word/2010/wordprocessingShape" mc:Ignorable="w14 wp14">
+<w:document xmlns:wpc="http://schemas.microsoft.com/office/word/2010/wordprocessingCanvas" xmlns:cx="http://schemas.microsoft.com/office/drawing/2014/chartex" xmlns:cx1="http://schemas.microsoft.com/office/drawing/2015/9/8/chartex" xmlns:cx2="http://schemas.microsoft.com/office/drawing/2015/10/21/chartex" xmlns:cx3="http://schemas.microsoft.com/office/drawing/2016/5/9/chartex" xmlns:cx4="http://schemas.microsoft.com/office/drawing/2016/5/10/chartex" xmlns:cx5="http://schemas.microsoft.com/office/drawing/2016/5/11/chartex" xmlns:mc="http://schemas.openxmlformats.org/markup-compatibility/2006" xmlns:o="urn:schemas-microsoft-com:office:office" xmlns:r="http://schemas.openxmlformats.org/officeDocument/2006/relationships" xmlns:m="http://schemas.openxmlformats.org/officeDocument/2006/math" xmlns:v="urn:schemas-microsoft-com:vml" xmlns:wp14="http://schemas.microsoft.com/office/word/2010/wordprocessingDrawing" xmlns:wp="http://schemas.openxmlformats.org/drawingml/2006/wordprocessingDrawing" xmlns:w10="urn:schemas-microsoft-com:office:word" xmlns:w="http://schemas.openxmlformats.org/wordprocessingml/2006/main" xmlns:w14="http://schemas.microsoft.com/office/word/2010/wordml" xmlns:w15="http://schemas.microsoft.com/office/word/2012/wordml" xmlns:w16se="http://schemas.microsoft.com/office/word/2015/wordml/symex" xmlns:wpg="http://schemas.microsoft.com/office/word/2010/wordprocessingGroup" xmlns:wpi="http://schemas.microsoft.com/office/word/2010/wordprocessingInk" xmlns:wne="http://schemas.microsoft.com/office/word/2006/wordml" xmlns:wps="http://schemas.microsoft.com/office/word/2010/wordprocessingShape" mc:Ignorable="w14 w15 w16se wp14">
   <w:body>
     <w:p>
       <w:pPr>
@@ -618,7 +618,7 @@
                     </pic:cNvPicPr>
                   </pic:nvPicPr>
                   <pic:blipFill>
-                    <a:blip r:embed="rId8"/>
+                    <a:blip r:embed="rId7"/>
                     <a:srcRect/>
                     <a:stretch>
                       <a:fillRect/>
@@ -757,7 +757,7 @@
           </mc:Choice>
           <mc:Fallback>
             <w:pict>
-              <v:shapetype id="_x0000_t88" coordsize="21600,21600" o:spt="88" adj="1800,10800" path="m,qx10800@0l10800@2qy21600@11,10800@3l10800@1qy,21600e" filled="f">
+              <v:shapetype w14:anchorId="16D080D8" id="_x0000_t88" coordsize="21600,21600" o:spt="88" adj="1800,10800" path="m,qx10800@0l10800@2qy21600@11,10800@3l10800@1qy,21600e" filled="f">
                 <v:formulas>
                   <v:f eqn="val #0"/>
                   <v:f eqn="sum 21600 0 #0"/>
@@ -873,7 +873,7 @@
           </mc:Choice>
           <mc:Fallback>
             <w:pict>
-              <v:shapetype id="_x0000_t114" coordsize="21600,21600" o:spt="114" path="m,20172v945,400,1887,628,2795,913c3587,21312,4342,21370,5060,21597v2037,,2567,-227,3095,-285c8722,21197,9325,20970,9855,20800v490,-228,945,-400,1472,-740c11817,19887,12347,19660,12875,19375v567,-228,1095,-513,1700,-740c15177,18462,15782,18122,16537,17950v718,-113,1398,-398,2228,-513c19635,17437,20577,17322,21597,17322l21597,,,xe">
+              <v:shapetype w14:anchorId="432AF02C" id="_x0000_t114" coordsize="21600,21600" o:spt="114" path="m,20172v945,400,1887,628,2795,913c3587,21312,4342,21370,5060,21597v2037,,2567,-227,3095,-285c8722,21197,9325,20970,9855,20800v490,-228,945,-400,1472,-740c11817,19887,12347,19660,12875,19375v567,-228,1095,-513,1700,-740c15177,18462,15782,18122,16537,17950v718,-113,1398,-398,2228,-513c19635,17437,20577,17322,21597,17322l21597,,,xe">
                 <v:stroke joinstyle="miter"/>
                 <v:path o:connecttype="custom" o:connectlocs="10800,0;0,10800;10800,20400;21600,10800" textboxrect="0,0,21600,17322"/>
               </v:shapetype>
@@ -1081,7 +1081,7 @@
           </mc:Choice>
           <mc:Fallback>
             <w:pict>
-              <v:shape id="AutoShape 10" o:spid="_x0000_s1026" type="#_x0000_t114" style="position:absolute;margin-left:9pt;margin-top:14.3pt;width:54pt;height:54pt;z-index:251654656;visibility:visible;mso-wrap-style:square;mso-width-percent:0;mso-height-percent:0;mso-wrap-distance-left:9pt;mso-wrap-distance-top:0;mso-wrap-distance-right:9pt;mso-wrap-distance-bottom:0;mso-position-horizontal:absolute;mso-position-horizontal-relative:text;mso-position-vertical:absolute;mso-position-vertical-relative:text;mso-width-percent:0;mso-height-percent:0;mso-width-relative:page;mso-height-relative:page;v-text-anchor:top" o:gfxdata="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"/>
+              <v:shape w14:anchorId="4CE75117" id="AutoShape 10" o:spid="_x0000_s1026" type="#_x0000_t114" style="position:absolute;margin-left:9pt;margin-top:14.3pt;width:54pt;height:54pt;z-index:251654656;visibility:visible;mso-wrap-style:square;mso-width-percent:0;mso-height-percent:0;mso-wrap-distance-left:9pt;mso-wrap-distance-top:0;mso-wrap-distance-right:9pt;mso-wrap-distance-bottom:0;mso-position-horizontal:absolute;mso-position-horizontal-relative:text;mso-position-vertical:absolute;mso-position-vertical-relative:text;mso-width-percent:0;mso-height-percent:0;mso-width-relative:page;mso-height-relative:page;v-text-anchor:top" o:gfxdata="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"/>
             </w:pict>
           </mc:Fallback>
         </mc:AlternateContent>
@@ -1154,7 +1154,7 @@
           </mc:Choice>
           <mc:Fallback>
             <w:pict>
-              <v:shape id="AutoShape 46" o:spid="_x0000_s1026" type="#_x0000_t114" style="position:absolute;margin-left:0;margin-top:5.3pt;width:54pt;height:54pt;z-index:251651584;visibility:visible;mso-wrap-style:square;mso-width-percent:0;mso-height-percent:0;mso-wrap-distance-left:9pt;mso-wrap-distance-top:0;mso-wrap-distance-right:9pt;mso-wrap-distance-bottom:0;mso-position-horizontal:absolute;mso-position-horizontal-relative:text;mso-position-vertical:absolute;mso-position-vertical-relative:text;mso-width-percent:0;mso-height-percent:0;mso-width-relative:page;mso-height-relative:page;v-text-anchor:top" o:gfxdata="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"/>
+              <v:shape w14:anchorId="2077192C" id="AutoShape 46" o:spid="_x0000_s1026" type="#_x0000_t114" style="position:absolute;margin-left:0;margin-top:5.3pt;width:54pt;height:54pt;z-index:251651584;visibility:visible;mso-wrap-style:square;mso-width-percent:0;mso-height-percent:0;mso-wrap-distance-left:9pt;mso-wrap-distance-top:0;mso-wrap-distance-right:9pt;mso-wrap-distance-bottom:0;mso-position-horizontal:absolute;mso-position-horizontal-relative:text;mso-position-vertical:absolute;mso-position-vertical-relative:text;mso-width-percent:0;mso-height-percent:0;mso-width-relative:page;mso-height-relative:page;v-text-anchor:top" o:gfxdata="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"/>
             </w:pict>
           </mc:Fallback>
         </mc:AlternateContent>
@@ -1491,7 +1491,7 @@
           </mc:Choice>
           <mc:Fallback>
             <w:pict>
-              <v:line id="Line 15" o:spid="_x0000_s1026" style="position:absolute;z-index:251657728;visibility:visible;mso-wrap-style:square;mso-width-percent:0;mso-height-percent:0;mso-wrap-distance-left:9pt;mso-wrap-distance-top:0;mso-wrap-distance-right:9pt;mso-wrap-distance-bottom:0;mso-position-horizontal:absolute;mso-position-horizontal-relative:text;mso-position-vertical:absolute;mso-position-vertical-relative:text;mso-width-percent:0;mso-height-percent:0;mso-width-relative:page;mso-height-relative:page" from="162pt,6.05pt" to="198pt,6.05pt" o:gfxdata="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">
+              <v:line w14:anchorId="3F032217" id="Line 15" o:spid="_x0000_s1026" style="position:absolute;z-index:251657728;visibility:visible;mso-wrap-style:square;mso-width-percent:0;mso-height-percent:0;mso-wrap-distance-left:9pt;mso-wrap-distance-top:0;mso-wrap-distance-right:9pt;mso-wrap-distance-bottom:0;mso-position-horizontal:absolute;mso-position-horizontal-relative:text;mso-position-vertical:absolute;mso-position-vertical-relative:text;mso-width-percent:0;mso-height-percent:0;mso-width-relative:page;mso-height-relative:page" from="162pt,6.05pt" to="198pt,6.05pt" o:gfxdata="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">
                 <v:stroke endarrow="block"/>
               </v:line>
             </w:pict>
@@ -1569,7 +1569,7 @@
           </mc:Choice>
           <mc:Fallback>
             <w:pict>
-              <v:line id="Line 11" o:spid="_x0000_s1026" style="position:absolute;flip:y;z-index:251655680;visibility:visible;mso-wrap-style:square;mso-width-percent:0;mso-height-percent:0;mso-wrap-distance-left:9pt;mso-wrap-distance-top:0;mso-wrap-distance-right:9pt;mso-wrap-distance-bottom:0;mso-position-horizontal:absolute;mso-position-horizontal-relative:text;mso-position-vertical:absolute;mso-position-vertical-relative:text;mso-width-percent:0;mso-height-percent:0;mso-width-relative:page;mso-height-relative:page" from="54pt,6.05pt" to="81pt,6.05pt" o:gfxdata="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">
+              <v:line w14:anchorId="54DE0838" id="Line 11" o:spid="_x0000_s1026" style="position:absolute;flip:y;z-index:251655680;visibility:visible;mso-wrap-style:square;mso-width-percent:0;mso-height-percent:0;mso-wrap-distance-left:9pt;mso-wrap-distance-top:0;mso-wrap-distance-right:9pt;mso-wrap-distance-bottom:0;mso-position-horizontal:absolute;mso-position-horizontal-relative:text;mso-position-vertical:absolute;mso-position-vertical-relative:text;mso-width-percent:0;mso-height-percent:0;mso-width-relative:page;mso-height-relative:page" from="54pt,6.05pt" to="81pt,6.05pt" o:gfxdata="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">
                 <v:stroke endarrow="block"/>
               </v:line>
             </w:pict>
@@ -2427,11 +2427,7 @@
           <mc:Fallback>
             <w:pict>
               <v:group id="Group 50" o:spid="_x0000_s1031" style="position:absolute;left:0;text-align:left;margin-left:179.7pt;margin-top:.55pt;width:78.1pt;height:61.8pt;z-index:251659776" coordorigin="4734,7357" coordsize="1261,900" o:gfxdata="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">
-                <v:shapetype id="_x0000_t202" coordsize="21600,21600" o:spt="202" path="m,l,21600r21600,l21600,xe">
-                  <v:stroke joinstyle="miter"/>
-                  <v:path gradientshapeok="t" o:connecttype="rect"/>
-                </v:shapetype>
-                <v:shape id="Text Box 25" o:spid="_x0000_s1032" type="#_x0000_t202" style="position:absolute;left:4734;top:7357;width:360;height:540;visibility:visible;mso-wrap-style:square;v-text-anchor:top" o:gfxdata="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" stroked="f">
+                <v:shape id="Text Box 25" o:spid="_x0000_s1032" type="#_x0000_t202" style="position:absolute;left:4734;top:7357;width:360;height:540;visibility:visible;mso-wrap-style:square;v-text-anchor:top" o:gfxdata="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" stroked="f">
                   <v:textbox>
                     <w:txbxContent>
                       <w:p>
@@ -2442,14 +2438,14 @@
                     </w:txbxContent>
                   </v:textbox>
                 </v:shape>
-                <v:group id="Group 48" o:spid="_x0000_s1033" style="position:absolute;left:5094;top:7537;width:901;height:720" coordorigin="4914,7537" coordsize="901,720" o:gfxdata="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">
-                  <v:line id="Line 23" o:spid="_x0000_s1034" style="position:absolute;flip:y;visibility:visible;mso-wrap-style:square" from="4914,7537" to="4914,8077" o:connectortype="straight" o:gfxdata="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">
+                <v:group id="Group 48" o:spid="_x0000_s1033" style="position:absolute;left:5094;top:7537;width:901;height:720" coordorigin="4914,7537" coordsize="901,720" o:gfxdata="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">
+                  <v:line id="Line 23" o:spid="_x0000_s1034" style="position:absolute;flip:y;visibility:visible;mso-wrap-style:square" from="4914,7537" to="4914,8077" o:connectortype="straight" o:gfxdata="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">
                     <v:stroke endarrow="block"/>
                   </v:line>
-                  <v:line id="Line 24" o:spid="_x0000_s1035" style="position:absolute;visibility:visible;mso-wrap-style:square" from="4914,8077" to="5275,8077" o:connectortype="straight" o:gfxdata="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">
+                  <v:line id="Line 24" o:spid="_x0000_s1035" style="position:absolute;visibility:visible;mso-wrap-style:square" from="4914,8077" to="5275,8077" o:connectortype="straight" o:gfxdata="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">
                     <v:stroke endarrow="block"/>
                   </v:line>
-                  <v:shape id="Text Box 26" o:spid="_x0000_s1036" type="#_x0000_t202" style="position:absolute;left:5275;top:7897;width:540;height:360;visibility:visible;mso-wrap-style:square;v-text-anchor:top" o:gfxdata="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" filled="f" stroked="f">
+                  <v:shape id="Text Box 26" o:spid="_x0000_s1036" type="#_x0000_t202" style="position:absolute;left:5275;top:7897;width:540;height:360;visibility:visible;mso-wrap-style:square;v-text-anchor:top" o:gfxdata="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" filled="f" stroked="f">
                     <v:textbox>
                       <w:txbxContent>
                         <w:p>
@@ -2535,7 +2531,7 @@
           </mc:Choice>
           <mc:Fallback>
             <w:pict>
-              <v:line id="Line 28" o:spid="_x0000_s1026" style="position:absolute;flip:x;z-index:251661824;visibility:visible;mso-wrap-style:square;mso-width-percent:0;mso-height-percent:0;mso-wrap-distance-left:9pt;mso-wrap-distance-top:0;mso-wrap-distance-right:9pt;mso-wrap-distance-bottom:0;mso-position-horizontal:absolute;mso-position-horizontal-relative:text;mso-position-vertical:absolute;mso-position-vertical-relative:text;mso-width-percent:0;mso-height-percent:0;mso-width-relative:page;mso-height-relative:page" from="81pt,18.9pt" to="117pt,18.9pt" o:gfxdata="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">
+              <v:line w14:anchorId="343B3959" id="Line 28" o:spid="_x0000_s1026" style="position:absolute;flip:x;z-index:251661824;visibility:visible;mso-wrap-style:square;mso-width-percent:0;mso-height-percent:0;mso-wrap-distance-left:9pt;mso-wrap-distance-top:0;mso-wrap-distance-right:9pt;mso-wrap-distance-bottom:0;mso-position-horizontal:absolute;mso-position-horizontal-relative:text;mso-position-vertical:absolute;mso-position-vertical-relative:text;mso-width-percent:0;mso-height-percent:0;mso-width-relative:page;mso-height-relative:page" from="81pt,18.9pt" to="117pt,18.9pt" o:gfxdata="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">
                 <v:stroke endarrow="block"/>
               </v:line>
             </w:pict>
@@ -2564,7 +2560,7 @@
                     </pic:cNvPicPr>
                   </pic:nvPicPr>
                   <pic:blipFill>
-                    <a:blip r:embed="rId9"/>
+                    <a:blip r:embed="rId8"/>
                     <a:srcRect/>
                     <a:stretch>
                       <a:fillRect/>
@@ -2647,7 +2643,7 @@
                     </pic:cNvPicPr>
                   </pic:nvPicPr>
                   <pic:blipFill>
-                    <a:blip r:embed="rId10"/>
+                    <a:blip r:embed="rId9"/>
                     <a:srcRect/>
                     <a:stretch>
                       <a:fillRect/>
@@ -3521,7 +3517,7 @@
                     </pic:cNvPicPr>
                   </pic:nvPicPr>
                   <pic:blipFill>
-                    <a:blip r:embed="rId11"/>
+                    <a:blip r:embed="rId10"/>
                     <a:srcRect/>
                     <a:stretch>
                       <a:fillRect/>
@@ -3708,7 +3704,7 @@
                     </pic:cNvPicPr>
                   </pic:nvPicPr>
                   <pic:blipFill>
-                    <a:blip r:embed="rId12"/>
+                    <a:blip r:embed="rId11"/>
                     <a:srcRect/>
                     <a:stretch>
                       <a:fillRect/>
@@ -3858,15 +3854,7 @@
       </w:r>
       <w:proofErr w:type="spellEnd"/>
       <w:r>
-        <w:t xml:space="preserve"> </w:t>
-      </w:r>
-      <w:proofErr w:type="spellStart"/>
-      <w:r>
-        <w:t>point</w:t>
-      </w:r>
-      <w:proofErr w:type="spellEnd"/>
-      <w:r>
-        <w:t xml:space="preserve"> </w:t>
+        <w:t xml:space="preserve"> point </w:t>
       </w:r>
       <w:r>
         <w:t>su un file</w:t>
@@ -3972,6 +3960,20 @@
       </w:r>
       <w:r>
         <w:t>in dettaglio.</w:t>
+      </w:r>
+    </w:p>
+    <w:p>
+      <w:pPr>
+        <w:jc w:val="both"/>
+        <w:rPr>
+          <w:i/>
+        </w:rPr>
+      </w:pPr>
+      <w:r>
+        <w:rPr>
+          <w:i/>
+        </w:rPr>
+        <w:t>La finestra in pratica è una coda.</w:t>
       </w:r>
     </w:p>
     <w:p>
@@ -4325,65 +4327,62 @@
       </w:r>
     </w:p>
     <w:p>
+      <w:r>
+        <w:t xml:space="preserve">Il modulo è una quantità </w:t>
+      </w:r>
+      <w:r>
+        <w:rPr>
+          <w:b/>
+        </w:rPr>
+        <w:t>scalare</w:t>
+      </w:r>
+      <w:r>
+        <w:t xml:space="preserve">, </w:t>
+      </w:r>
+      <w:r>
+        <w:t xml:space="preserve">ovvero una quantità </w:t>
+      </w:r>
+      <w:r>
+        <w:t>indipendente dall’orientamento nello spazio del sensore e per questo appare preferibile</w:t>
+      </w:r>
+      <w:r>
+        <w:t xml:space="preserve"> per alcune operazioni di analisi</w:t>
+      </w:r>
+      <w:r>
+        <w:t xml:space="preserve">, dato che il </w:t>
+      </w:r>
+      <w:r>
+        <w:t xml:space="preserve">sensore può variare </w:t>
+      </w:r>
+      <w:r>
+        <w:t xml:space="preserve">il proprio </w:t>
+      </w:r>
+      <w:r>
+        <w:t xml:space="preserve">orientamento nello spazio, per quanto accuratamente lo si posizioni, essendo il corpo umano mobile </w:t>
+      </w:r>
+      <w:r>
+        <w:t>e articolato</w:t>
+      </w:r>
+      <w:r>
+        <w:t>.</w:t>
+      </w:r>
+    </w:p>
+    <w:p>
       <w:pPr>
         <w:jc w:val="both"/>
       </w:pPr>
-      <w:r>
-        <w:t xml:space="preserve">Il modulo è una quantità </w:t>
+    </w:p>
+    <w:p>
+      <w:pPr>
+        <w:jc w:val="both"/>
+      </w:pPr>
+      <w:r>
+        <w:t xml:space="preserve">Quindi la </w:t>
       </w:r>
       <w:r>
         <w:rPr>
           <w:b/>
         </w:rPr>
-        <w:t>scalare</w:t>
-      </w:r>
-      <w:r>
-        <w:t xml:space="preserve">, </w:t>
-      </w:r>
-      <w:r>
-        <w:t xml:space="preserve">ovvero una quantità </w:t>
-      </w:r>
-      <w:r>
-        <w:t>indipendente dall’orientamento nello spazio del sensore e per questo appare preferibile</w:t>
-      </w:r>
-      <w:r>
-        <w:t xml:space="preserve"> per alcune operazioni di analisi</w:t>
-      </w:r>
-      <w:r>
-        <w:t xml:space="preserve">, dato che il </w:t>
-      </w:r>
-      <w:r>
-        <w:t xml:space="preserve">sensore può variare </w:t>
-      </w:r>
-      <w:r>
-        <w:t xml:space="preserve">il proprio </w:t>
-      </w:r>
-      <w:r>
-        <w:t xml:space="preserve">orientamento nello spazio, per quanto accuratamente lo si posizioni, essendo il corpo umano mobile </w:t>
-      </w:r>
-      <w:r>
-        <w:t>e articolato</w:t>
-      </w:r>
-      <w:r>
-        <w:t>.</w:t>
-      </w:r>
-    </w:p>
-    <w:p>
-      <w:pPr>
-        <w:jc w:val="both"/>
-      </w:pPr>
-    </w:p>
-    <w:p>
-      <w:pPr>
-        <w:jc w:val="both"/>
-      </w:pPr>
-      <w:r>
-        <w:t xml:space="preserve">Quindi la </w:t>
-      </w:r>
-      <w:r>
-        <w:rPr>
-          <w:b/>
-        </w:rPr>
         <w:t>prima</w:t>
       </w:r>
       <w:r>
@@ -4450,15 +4449,7 @@
       </w:r>
       <w:proofErr w:type="spellEnd"/>
       <w:r>
-        <w:t xml:space="preserve"> </w:t>
-      </w:r>
-      <w:proofErr w:type="spellStart"/>
-      <w:r>
-        <w:t>point</w:t>
-      </w:r>
-      <w:proofErr w:type="spellEnd"/>
-      <w:r>
-        <w:t xml:space="preserve"> </w:t>
+        <w:t xml:space="preserve"> point </w:t>
       </w:r>
       <w:r>
         <w:t xml:space="preserve">di valori </w:t>
@@ -4690,7 +4681,7 @@
                     </pic:cNvPicPr>
                   </pic:nvPicPr>
                   <pic:blipFill>
-                    <a:blip r:embed="rId13"/>
+                    <a:blip r:embed="rId12"/>
                     <a:srcRect/>
                     <a:stretch>
                       <a:fillRect/>
@@ -5123,6 +5114,9 @@
     <w:p>
       <w:pPr>
         <w:jc w:val="both"/>
+        <w:rPr>
+          <w:i/>
+        </w:rPr>
       </w:pPr>
       <w:r>
         <w:t>Per inciso questa non è una tecnica utile per eliminare il rumore, ma per mediare i valori, ovvero per appiattirli. Per renderli “</w:t>
@@ -5146,16 +5140,336 @@
       <w:r>
         <w:t xml:space="preserve"> causati dal rumore di segnale.</w:t>
       </w:r>
+      <w:r>
+        <w:t xml:space="preserve"> </w:t>
+      </w:r>
     </w:p>
     <w:p>
       <w:pPr>
         <w:jc w:val="both"/>
-      </w:pPr>
+        <w:rPr>
+          <w:i/>
+        </w:rPr>
+      </w:pPr>
+      <w:r>
+        <w:rPr>
+          <w:i/>
+        </w:rPr>
+        <w:t xml:space="preserve">Lo </w:t>
+      </w:r>
+      <w:proofErr w:type="spellStart"/>
+      <w:r>
+        <w:rPr>
+          <w:i/>
+        </w:rPr>
+        <w:t>smoothing</w:t>
+      </w:r>
+      <w:proofErr w:type="spellEnd"/>
+      <w:r>
+        <w:rPr>
+          <w:i/>
+        </w:rPr>
+        <w:t xml:space="preserve"> pulisce il segnale ma abbassa i picchi</w:t>
+      </w:r>
+      <w:r>
+        <w:rPr>
+          <w:i/>
+        </w:rPr>
+        <w:t>, sarebbe più carino usare filtri passa basso e alto.</w:t>
+      </w:r>
     </w:p>
     <w:p>
       <w:pPr>
         <w:jc w:val="both"/>
       </w:pPr>
+    </w:p>
+    <w:p>
+      <w:pPr>
+        <w:jc w:val="both"/>
+        <w:rPr>
+          <w:i/>
+          <w:u w:val="single"/>
+        </w:rPr>
+      </w:pPr>
+    </w:p>
+    <w:p>
+      <w:pPr>
+        <w:jc w:val="both"/>
+      </w:pPr>
+    </w:p>
+    <w:p>
+      <w:pPr>
+        <w:jc w:val="both"/>
+      </w:pPr>
+    </w:p>
+    <w:p>
+      <w:pPr>
+        <w:jc w:val="both"/>
+      </w:pPr>
+      <w:r>
+        <w:t xml:space="preserve">Public </w:t>
+      </w:r>
+      <w:proofErr w:type="spellStart"/>
+      <w:r>
+        <w:t>static</w:t>
+      </w:r>
+      <w:proofErr w:type="spellEnd"/>
+      <w:r>
+        <w:t xml:space="preserve"> double[] </w:t>
+      </w:r>
+      <w:proofErr w:type="spellStart"/>
+      <w:r>
+        <w:t>smootami</w:t>
+      </w:r>
+      <w:proofErr w:type="spellEnd"/>
+      <w:r>
+        <w:t xml:space="preserve">(double[] input, </w:t>
+      </w:r>
+      <w:proofErr w:type="spellStart"/>
+      <w:r>
+        <w:t>int</w:t>
+      </w:r>
+      <w:proofErr w:type="spellEnd"/>
+      <w:r>
+        <w:t xml:space="preserve"> </w:t>
+      </w:r>
+      <w:proofErr w:type="spellStart"/>
+      <w:r>
+        <w:t>datasize</w:t>
+      </w:r>
+      <w:proofErr w:type="spellEnd"/>
+      <w:r>
+        <w:t xml:space="preserve">, </w:t>
+      </w:r>
+      <w:proofErr w:type="spellStart"/>
+      <w:r>
+        <w:t>int</w:t>
+      </w:r>
+      <w:proofErr w:type="spellEnd"/>
+      <w:r>
+        <w:t xml:space="preserve"> </w:t>
+      </w:r>
+      <w:proofErr w:type="spellStart"/>
+      <w:r>
+        <w:t>windows_analysis_size</w:t>
+      </w:r>
+      <w:proofErr w:type="spellEnd"/>
+      <w:r>
+        <w:t>){</w:t>
+      </w:r>
+    </w:p>
+    <w:p>
+      <w:pPr>
+        <w:ind w:firstLine="708"/>
+        <w:jc w:val="both"/>
+      </w:pPr>
+      <w:r>
+        <w:t>d</w:t>
+      </w:r>
+      <w:r>
+        <w:t xml:space="preserve">ouble[] </w:t>
+      </w:r>
+      <w:proofErr w:type="spellStart"/>
+      <w:r>
+        <w:t>smoothed</w:t>
+      </w:r>
+      <w:proofErr w:type="spellEnd"/>
+      <w:r>
+        <w:t xml:space="preserve"> = new double[</w:t>
+      </w:r>
+      <w:proofErr w:type="spellStart"/>
+      <w:r>
+        <w:t>datasize</w:t>
+      </w:r>
+      <w:proofErr w:type="spellEnd"/>
+      <w:r>
+        <w:t>];</w:t>
+      </w:r>
+    </w:p>
+    <w:p>
+      <w:pPr>
+        <w:ind w:firstLine="708"/>
+        <w:jc w:val="both"/>
+      </w:pPr>
+      <w:proofErr w:type="spellStart"/>
+      <w:r>
+        <w:t>int</w:t>
+      </w:r>
+      <w:proofErr w:type="spellEnd"/>
+      <w:r>
+        <w:t xml:space="preserve"> range = </w:t>
+      </w:r>
+      <w:proofErr w:type="spellStart"/>
+      <w:r>
+        <w:t>windows_analysis_size</w:t>
+      </w:r>
+      <w:proofErr w:type="spellEnd"/>
+      <w:r>
+        <w:t>;</w:t>
+      </w:r>
+    </w:p>
+    <w:p>
+      <w:pPr>
+        <w:ind w:firstLine="708"/>
+        <w:jc w:val="both"/>
+      </w:pPr>
+      <w:r>
+        <w:t>List&lt;double&gt; _</w:t>
+      </w:r>
+      <w:proofErr w:type="spellStart"/>
+      <w:r>
+        <w:t>windows</w:t>
+      </w:r>
+      <w:proofErr w:type="spellEnd"/>
+      <w:r>
+        <w:t xml:space="preserve"> = new List&lt;double&gt;();</w:t>
+      </w:r>
+    </w:p>
+    <w:p>
+      <w:pPr>
+        <w:jc w:val="both"/>
+      </w:pPr>
+    </w:p>
+    <w:p>
+      <w:pPr>
+        <w:ind w:firstLine="708"/>
+        <w:jc w:val="both"/>
+      </w:pPr>
+      <w:r>
+        <w:t>for(</w:t>
+      </w:r>
+      <w:proofErr w:type="spellStart"/>
+      <w:r>
+        <w:t>int</w:t>
+      </w:r>
+      <w:proofErr w:type="spellEnd"/>
+      <w:r>
+        <w:t xml:space="preserve"> k = 0 +range ; k &lt; (</w:t>
+      </w:r>
+      <w:proofErr w:type="spellStart"/>
+      <w:r>
+        <w:t>datasize</w:t>
+      </w:r>
+      <w:proofErr w:type="spellEnd"/>
+      <w:r>
+        <w:t>- range) ; k++){</w:t>
+      </w:r>
+    </w:p>
+    <w:p>
+      <w:pPr>
+        <w:ind w:left="708" w:firstLine="708"/>
+        <w:jc w:val="both"/>
+      </w:pPr>
+      <w:r>
+        <w:t>_</w:t>
+      </w:r>
+      <w:proofErr w:type="spellStart"/>
+      <w:r>
+        <w:t>windo</w:t>
+      </w:r>
+      <w:r>
+        <w:t>w</w:t>
+      </w:r>
+      <w:proofErr w:type="spellEnd"/>
+      <w:r>
+        <w:t xml:space="preserve"> = </w:t>
+      </w:r>
+      <w:proofErr w:type="spellStart"/>
+      <w:r>
+        <w:t>creaw</w:t>
+      </w:r>
+      <w:r>
+        <w:t>indow</w:t>
+      </w:r>
+      <w:proofErr w:type="spellEnd"/>
+      <w:r>
+        <w:t>(input, k, range);</w:t>
+      </w:r>
+    </w:p>
+    <w:p>
+      <w:pPr>
+        <w:ind w:left="708" w:firstLine="708"/>
+        <w:jc w:val="both"/>
+      </w:pPr>
+      <w:proofErr w:type="spellStart"/>
+      <w:r>
+        <w:t>smoothed</w:t>
+      </w:r>
+      <w:proofErr w:type="spellEnd"/>
+      <w:r>
+        <w:t>[k] = media(_</w:t>
+      </w:r>
+      <w:proofErr w:type="spellStart"/>
+      <w:r>
+        <w:t>window</w:t>
+      </w:r>
+      <w:proofErr w:type="spellEnd"/>
+      <w:r>
+        <w:t>);</w:t>
+      </w:r>
+    </w:p>
+    <w:p>
+      <w:pPr>
+        <w:ind w:firstLine="708"/>
+        <w:jc w:val="both"/>
+      </w:pPr>
+      <w:r>
+        <w:t>}</w:t>
+      </w:r>
+    </w:p>
+    <w:p>
+      <w:pPr>
+        <w:jc w:val="both"/>
+      </w:pPr>
+    </w:p>
+    <w:p>
+      <w:pPr>
+        <w:ind w:firstLine="708"/>
+        <w:jc w:val="both"/>
+      </w:pPr>
+      <w:proofErr w:type="spellStart"/>
+      <w:r>
+        <w:rPr>
+          <w:u w:val="single"/>
+        </w:rPr>
+        <w:t>r</w:t>
+      </w:r>
+      <w:r>
+        <w:rPr>
+          <w:u w:val="single"/>
+        </w:rPr>
+        <w:t>eturn</w:t>
+      </w:r>
+      <w:proofErr w:type="spellEnd"/>
+      <w:r>
+        <w:t xml:space="preserve"> </w:t>
+      </w:r>
+      <w:proofErr w:type="spellStart"/>
+      <w:r>
+        <w:t>smoothed</w:t>
+      </w:r>
+      <w:proofErr w:type="spellEnd"/>
+      <w:r>
+        <w:t>;</w:t>
+      </w:r>
+    </w:p>
+    <w:p>
+      <w:pPr>
+        <w:jc w:val="both"/>
+      </w:pPr>
+      <w:r>
+        <w:t>}</w:t>
+      </w:r>
+    </w:p>
+    <w:p>
+      <w:pPr>
+        <w:jc w:val="both"/>
+      </w:pPr>
+    </w:p>
+    <w:p>
+      <w:pPr>
+        <w:jc w:val="both"/>
+      </w:pPr>
       <w:r>
         <w:t xml:space="preserve">La </w:t>
       </w:r>
@@ -5214,7 +5528,6 @@
         <w:t xml:space="preserve">può </w:t>
       </w:r>
       <w:r>
-        <w:lastRenderedPageBreak/>
         <w:t>a</w:t>
       </w:r>
       <w:r>
@@ -5425,7 +5738,7 @@
       <w:r>
         <w:t xml:space="preserve"> del R.I.  </w:t>
       </w:r>
-      <w:hyperlink r:id="rId14" w:history="1">
+      <w:hyperlink r:id="rId13" w:history="1">
         <w:r>
           <w:rPr>
             <w:rStyle w:val="Collegamentoipertestuale"/>
@@ -5635,7 +5948,7 @@
           <w:rStyle w:val="Collegamentoipertestuale"/>
         </w:rPr>
       </w:pPr>
-      <w:hyperlink r:id="rId15" w:history="1">
+      <w:hyperlink r:id="rId14" w:history="1">
         <w:r>
           <w:rPr>
             <w:rStyle w:val="Collegamentoipertestuale"/>
@@ -5653,6 +5966,22 @@
     </w:p>
     <w:p>
       <w:pPr>
+        <w:rPr>
+          <w:rStyle w:val="Collegamentoipertestuale"/>
+          <w:i/>
+          <w:color w:val="auto"/>
+        </w:rPr>
+      </w:pPr>
+    </w:p>
+    <w:p>
+      <w:pPr>
+        <w:rPr>
+          <w:rStyle w:val="Collegamentoipertestuale"/>
+        </w:rPr>
+      </w:pPr>
+    </w:p>
+    <w:p>
+      <w:pPr>
         <w:jc w:val="both"/>
       </w:pPr>
       <w:r>
@@ -5794,7 +6123,11 @@
         <w:t>-</w:t>
       </w:r>
       <w:r>
-        <w:t>referenziato G che è inerziale (in altre parole, è fermo). Questi angoli ci consentono, in concreto, di stabilire di quanto si sia inclinato il sensore nello spazio</w:t>
+        <w:t xml:space="preserve">referenziato G che è inerziale (in altre parole, è fermo). Questi angoli ci </w:t>
+      </w:r>
+      <w:r>
+        <w:lastRenderedPageBreak/>
+        <w:t>consentono, in concreto, di stabilire di quanto si sia inclinato il sensore nello spazio</w:t>
       </w:r>
       <w:r>
         <w:t xml:space="preserve"> nelle tre dimensioni</w:t>
@@ -5816,8 +6149,6 @@
       <w:r>
         <w:t xml:space="preserve"> (i.e. φ), Pitch (i.e. θ), Yaw</w:t>
       </w:r>
-      <w:bookmarkStart w:id="2" w:name="_GoBack"/>
-      <w:bookmarkEnd w:id="2"/>
       <w:r>
         <w:t xml:space="preserve"> (i.e. ψ). </w:t>
       </w:r>
@@ -5941,7 +6272,7 @@
                     <pic:cNvPicPr/>
                   </pic:nvPicPr>
                   <pic:blipFill>
-                    <a:blip r:embed="rId16">
+                    <a:blip r:embed="rId15">
                       <a:extLst>
                         <a:ext uri="{28A0092B-C50C-407E-A947-70E740481C1C}">
                           <a14:useLocalDpi xmlns:a14="http://schemas.microsoft.com/office/drawing/2010/main" val="0"/>
@@ -6010,7 +6341,6 @@
         <w:rPr>
           <w:b/>
         </w:rPr>
-        <w:lastRenderedPageBreak/>
         <w:t>(Operazioni ulteriori, facoltative).</w:t>
       </w:r>
     </w:p>
@@ -6617,16 +6947,15 @@
       <w:pPr>
         <w:pStyle w:val="Titolo3"/>
       </w:pPr>
-      <w:bookmarkStart w:id="3" w:name="MotoStazionamento"/>
-      <w:r>
-        <w:lastRenderedPageBreak/>
+      <w:bookmarkStart w:id="2" w:name="MotoStazionamento"/>
+      <w:r>
         <w:t xml:space="preserve">Moto - </w:t>
       </w:r>
       <w:r>
         <w:t>Stazionamento</w:t>
       </w:r>
     </w:p>
-    <w:bookmarkEnd w:id="3"/>
+    <w:bookmarkEnd w:id="2"/>
     <w:p>
       <w:pPr>
         <w:jc w:val="both"/>
@@ -6803,7 +7132,7 @@
     </w:p>
     <w:p/>
     <w:p>
-      <w:hyperlink r:id="rId17" w:history="1">
+      <w:hyperlink r:id="rId16" w:history="1">
         <w:r>
           <w:rPr>
             <w:rStyle w:val="Collegamentoipertestuale"/>
@@ -6978,7 +7307,11 @@
         <w:t xml:space="preserve">l corpo, </w:t>
       </w:r>
       <w:r>
-        <w:t xml:space="preserve"> se il soggetto gira su se stesso osserviamo </w:t>
+        <w:t xml:space="preserve"> se il </w:t>
+      </w:r>
+      <w:r>
+        <w:lastRenderedPageBreak/>
+        <w:t xml:space="preserve">soggetto gira su se stesso osserviamo </w:t>
       </w:r>
       <w:r>
         <w:t xml:space="preserve">il </w:t>
@@ -7029,6 +7362,16 @@
       <w:r>
         <w:t>n piccolo ripasso di geometria per capire come.</w:t>
       </w:r>
+    </w:p>
+    <w:p>
+      <w:pPr>
+        <w:autoSpaceDE w:val="0"/>
+        <w:autoSpaceDN w:val="0"/>
+        <w:adjustRightInd w:val="0"/>
+        <w:rPr>
+          <w:b/>
+        </w:rPr>
+      </w:pPr>
     </w:p>
     <w:p>
       <w:pPr>
@@ -7869,7 +8212,7 @@
           </mc:Choice>
           <mc:Fallback>
             <w:pict>
-              <v:group id="Area di disegno 29" o:spid="_x0000_s1037" editas="canvas" style="width:243pt;height:153pt;mso-position-horizontal-relative:char;mso-position-vertical-relative:line" coordsize="30861,19431" o:gfxdata="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">
+              <v:group w14:anchorId="50839337" id="Area di disegno 29" o:spid="_x0000_s1037" editas="canvas" style="width:243pt;height:153pt;mso-position-horizontal-relative:char;mso-position-vertical-relative:line" coordsize="30861,19431" o:gfxdata="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">
                 <v:shapetype id="_x0000_t75" coordsize="21600,21600" o:spt="75" o:preferrelative="t" path="m@4@5l@4@11@9@11@9@5xe" filled="f" stroked="f">
                   <v:stroke joinstyle="miter"/>
                   <v:formulas>
@@ -7893,13 +8236,13 @@
                   <v:fill o:detectmouseclick="t"/>
                   <v:path o:connecttype="none"/>
                 </v:shape>
-                <v:line id="Line 31" o:spid="_x0000_s1039" style="position:absolute;flip:y;visibility:visible;mso-wrap-style:square" from="3435,3429" to="3441,14859" o:connectortype="straight" o:gfxdata="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">
+                <v:line id="Line 31" o:spid="_x0000_s1039" style="position:absolute;flip:y;visibility:visible;mso-wrap-style:square" from="3435,3429" to="3441,14859" o:connectortype="straight" o:gfxdata="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">
                   <v:stroke endarrow="block"/>
                 </v:line>
-                <v:line id="Line 32" o:spid="_x0000_s1040" style="position:absolute;visibility:visible;mso-wrap-style:square" from="3435,14859" to="17145,14859" o:connectortype="straight" o:gfxdata="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">
+                <v:line id="Line 32" o:spid="_x0000_s1040" style="position:absolute;visibility:visible;mso-wrap-style:square" from="3435,14859" to="17145,14859" o:connectortype="straight" o:gfxdata="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">
                   <v:stroke endarrow="block"/>
                 </v:line>
-                <v:shape id="Text Box 33" o:spid="_x0000_s1041" type="#_x0000_t202" style="position:absolute;left:12573;top:14859;width:3429;height:3429;visibility:visible;mso-wrap-style:square;v-text-anchor:top" o:gfxdata="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" filled="f" stroked="f">
+                <v:shape id="Text Box 33" o:spid="_x0000_s1041" type="#_x0000_t202" style="position:absolute;left:12573;top:14859;width:3429;height:3429;visibility:visible;mso-wrap-style:square;v-text-anchor:top" o:gfxdata="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" filled="f" stroked="f">
                   <v:textbox>
                     <w:txbxContent>
                       <w:p>
@@ -7910,7 +8253,7 @@
                     </w:txbxContent>
                   </v:textbox>
                 </v:shape>
-                <v:shape id="Text Box 34" o:spid="_x0000_s1042" type="#_x0000_t202" style="position:absolute;left:857;top:5429;width:3429;height:3429;visibility:visible;mso-wrap-style:square;v-text-anchor:top" o:gfxdata="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" filled="f" stroked="f">
+                <v:shape id="Text Box 34" o:spid="_x0000_s1042" type="#_x0000_t202" style="position:absolute;left:857;top:5429;width:3429;height:3429;visibility:visible;mso-wrap-style:square;v-text-anchor:top" o:gfxdata="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" filled="f" stroked="f">
                   <v:textbox>
                     <w:txbxContent>
                       <w:p>
@@ -7921,10 +8264,10 @@
                     </w:txbxContent>
                   </v:textbox>
                 </v:shape>
-                <v:line id="Line 35" o:spid="_x0000_s1043" style="position:absolute;flip:y;visibility:visible;mso-wrap-style:square" from="3435,6858" to="13703,14859" o:connectortype="straight" o:gfxdata="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" strokeweight="2.25pt">
+                <v:line id="Line 35" o:spid="_x0000_s1043" style="position:absolute;flip:y;visibility:visible;mso-wrap-style:square" from="3435,6858" to="13703,14859" o:connectortype="straight" o:gfxdata="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" strokeweight="2.25pt">
                   <v:stroke endarrow="block"/>
                 </v:line>
-                <v:shape id="Text Box 36" o:spid="_x0000_s1044" type="#_x0000_t202" style="position:absolute;left:13716;top:4572;width:13716;height:2286;visibility:visible;mso-wrap-style:square;v-text-anchor:top" o:gfxdata="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" filled="f" stroked="f">
+                <v:shape id="Text Box 36" o:spid="_x0000_s1044" type="#_x0000_t202" style="position:absolute;left:13716;top:4572;width:13716;height:2286;visibility:visible;mso-wrap-style:square;v-text-anchor:top" o:gfxdata="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" filled="f" stroked="f">
                   <v:textbox>
                     <w:txbxContent>
                       <w:p>
@@ -7940,10 +8283,10 @@
                     </w:txbxContent>
                   </v:textbox>
                 </v:shape>
-                <v:shape id="Arc 37" o:spid="_x0000_s1045" style="position:absolute;left:6667;top:12192;width:2102;height:2311;rotation:1200101fd;visibility:visible;mso-wrap-style:square;v-text-anchor:top" coordsize="21600,21600" o:gfxdata="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" path="m-1,nfc11929,,21600,9670,21600,21600em-1,nsc11929,,21600,9670,21600,21600l,21600,-1,xe" filled="f">
+                <v:shape id="Arc 37" o:spid="_x0000_s1045" style="position:absolute;left:6667;top:12192;width:2102;height:2311;rotation:1200101fd;visibility:visible;mso-wrap-style:square;v-text-anchor:top" coordsize="21600,21600" o:gfxdata="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" path="m-1,nfc11929,,21600,9670,21600,21600em-1,nsc11929,,21600,9670,21600,21600l,21600,-1,xe" filled="f">
                   <v:path arrowok="t" o:extrusionok="f" o:connecttype="custom" o:connectlocs="0,0;210185,231140;0,231140" o:connectangles="0,0,0"/>
                 </v:shape>
-                <v:shape id="Text Box 38" o:spid="_x0000_s1046" type="#_x0000_t202" style="position:absolute;left:8001;top:11430;width:8001;height:3429;visibility:visible;mso-wrap-style:square;v-text-anchor:top" o:gfxdata="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" filled="f" stroked="f">
+                <v:shape id="Text Box 38" o:spid="_x0000_s1046" type="#_x0000_t202" style="position:absolute;left:8001;top:11430;width:8001;height:3429;visibility:visible;mso-wrap-style:square;v-text-anchor:top" o:gfxdata="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" filled="f" stroked="f">
                   <v:textbox>
                     <w:txbxContent>
                       <w:p>
@@ -7954,13 +8297,13 @@
                     </w:txbxContent>
                   </v:textbox>
                 </v:shape>
-                <v:line id="Line 39" o:spid="_x0000_s1047" style="position:absolute;visibility:visible;mso-wrap-style:square" from="13716,6858" to="13716,14859" o:connectortype="straight" o:gfxdata="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">
+                <v:line id="Line 39" o:spid="_x0000_s1047" style="position:absolute;visibility:visible;mso-wrap-style:square" from="13716,6858" to="13716,14859" o:connectortype="straight" o:gfxdata="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">
                   <v:stroke dashstyle="dash"/>
                 </v:line>
-                <v:line id="Line 40" o:spid="_x0000_s1048" style="position:absolute;visibility:visible;mso-wrap-style:square" from="3429,6858" to="13716,6858" o:connectortype="straight" o:gfxdata="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">
+                <v:line id="Line 40" o:spid="_x0000_s1048" style="position:absolute;visibility:visible;mso-wrap-style:square" from="3429,6858" to="13716,6858" o:connectortype="straight" o:gfxdata="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">
                   <v:stroke dashstyle="dash"/>
                 </v:line>
-                <v:shape id="Text Box 41" o:spid="_x0000_s1049" type="#_x0000_t202" style="position:absolute;left:5715;top:9144;width:5715;height:3429;visibility:visible;mso-wrap-style:square;v-text-anchor:top" o:gfxdata="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" filled="f" stroked="f">
+                <v:shape id="Text Box 41" o:spid="_x0000_s1049" type="#_x0000_t202" style="position:absolute;left:5715;top:9144;width:5715;height:3429;visibility:visible;mso-wrap-style:square;v-text-anchor:top" o:gfxdata="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" filled="f" stroked="f">
                   <v:textbox>
                     <w:txbxContent>
                       <w:p>
@@ -7971,7 +8314,7 @@
                     </w:txbxContent>
                   </v:textbox>
                 </v:shape>
-                <v:shape id="Text Box 42" o:spid="_x0000_s1050" type="#_x0000_t202" style="position:absolute;left:17145;top:13239;width:9144;height:4572;visibility:visible;mso-wrap-style:square;v-text-anchor:top" o:gfxdata="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" filled="f" stroked="f">
+                <v:shape id="Text Box 42" o:spid="_x0000_s1050" type="#_x0000_t202" style="position:absolute;left:17145;top:13239;width:9144;height:4572;visibility:visible;mso-wrap-style:square;v-text-anchor:top" o:gfxdata="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" filled="f" stroked="f">
                   <v:textbox>
                     <w:txbxContent>
                       <w:p>
@@ -7984,7 +8327,7 @@
                     </w:txbxContent>
                   </v:textbox>
                 </v:shape>
-                <v:shape id="Text Box 43" o:spid="_x0000_s1051" type="#_x0000_t202" style="position:absolute;left:1619;top:571;width:5715;height:4572;visibility:visible;mso-wrap-style:square;v-text-anchor:top" o:gfxdata="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" filled="f" stroked="f">
+                <v:shape id="Text Box 43" o:spid="_x0000_s1051" type="#_x0000_t202" style="position:absolute;left:1619;top:571;width:5715;height:4572;visibility:visible;mso-wrap-style:square;v-text-anchor:top" o:gfxdata="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" filled="f" stroked="f">
                   <v:textbox>
                     <w:txbxContent>
                       <w:p>
@@ -8012,7 +8355,6 @@
         <w:rPr>
           <w:noProof/>
         </w:rPr>
-        <w:lastRenderedPageBreak/>
         <mc:AlternateContent>
           <mc:Choice Requires="wps">
             <w:drawing>
@@ -8095,7 +8437,7 @@
           </mc:Choice>
           <mc:Fallback>
             <w:pict>
-              <v:shape id="Text Box 44" o:spid="_x0000_s1052" type="#_x0000_t202" style="position:absolute;left:0;text-align:left;margin-left:63pt;margin-top:-63pt;width:63pt;height:27pt;z-index:251662848;visibility:visible;mso-wrap-style:square;mso-width-percent:0;mso-height-percent:0;mso-wrap-distance-left:9pt;mso-wrap-distance-top:0;mso-wrap-distance-right:9pt;mso-wrap-distance-bottom:0;mso-position-horizontal:absolute;mso-position-horizontal-relative:text;mso-position-vertical:absolute;mso-position-vertical-relative:text;mso-width-percent:0;mso-height-percent:0;mso-width-relative:page;mso-height-relative:page;v-text-anchor:top" o:gfxdata="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" filled="f" stroked="f">
+              <v:shape w14:anchorId="1A9695A7" id="Text Box 44" o:spid="_x0000_s1052" type="#_x0000_t202" style="position:absolute;left:0;text-align:left;margin-left:63pt;margin-top:-63pt;width:63pt;height:27pt;z-index:251662848;visibility:visible;mso-wrap-style:square;mso-width-percent:0;mso-height-percent:0;mso-wrap-distance-left:9pt;mso-wrap-distance-top:0;mso-wrap-distance-right:9pt;mso-wrap-distance-bottom:0;mso-position-horizontal:absolute;mso-position-horizontal-relative:text;mso-position-vertical:absolute;mso-position-vertical-relative:text;mso-width-percent:0;mso-height-percent:0;mso-width-relative:page;mso-height-relative:page;v-text-anchor:top" o:gfxdata="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" filled="f" stroked="f">
                 <v:textbox>
                   <w:txbxContent>
                     <w:p>
@@ -8260,6 +8602,7 @@
           <w:rFonts w:ascii="Arial" w:hAnsi="Arial" w:cs="Arial"/>
           <w:noProof/>
         </w:rPr>
+        <w:lastRenderedPageBreak/>
         <w:drawing>
           <wp:inline distT="0" distB="0" distL="0" distR="0" wp14:anchorId="77512E5B" wp14:editId="006C634E">
             <wp:extent cx="6108065" cy="3663950"/>
@@ -8273,6 +8616,313 @@
                 <pic:pic xmlns:pic="http://schemas.openxmlformats.org/drawingml/2006/picture">
                   <pic:nvPicPr>
                     <pic:cNvPr id="0" name="Picture 8"/>
+                    <pic:cNvPicPr>
+                      <a:picLocks noChangeAspect="1" noChangeArrowheads="1"/>
+                    </pic:cNvPicPr>
+                  </pic:nvPicPr>
+                  <pic:blipFill>
+                    <a:blip r:embed="rId17"/>
+                    <a:srcRect/>
+                    <a:stretch>
+                      <a:fillRect/>
+                    </a:stretch>
+                  </pic:blipFill>
+                  <pic:spPr bwMode="auto">
+                    <a:xfrm>
+                      <a:off x="0" y="0"/>
+                      <a:ext cx="6108065" cy="3663950"/>
+                    </a:xfrm>
+                    <a:prstGeom prst="rect">
+                      <a:avLst/>
+                    </a:prstGeom>
+                    <a:noFill/>
+                    <a:ln w="9525">
+                      <a:noFill/>
+                      <a:miter lim="800000"/>
+                      <a:headEnd/>
+                      <a:tailEnd/>
+                    </a:ln>
+                  </pic:spPr>
+                </pic:pic>
+              </a:graphicData>
+            </a:graphic>
+          </wp:inline>
+        </w:drawing>
+      </w:r>
+    </w:p>
+    <w:p>
+      <w:pPr>
+        <w:spacing w:line="360" w:lineRule="auto"/>
+        <w:jc w:val="center"/>
+        <w:rPr>
+          <w:rFonts w:ascii="Arial" w:hAnsi="Arial" w:cs="Arial"/>
+          <w:i/>
+          <w:sz w:val="20"/>
+          <w:szCs w:val="20"/>
+        </w:rPr>
+      </w:pPr>
+      <w:r>
+        <w:rPr>
+          <w:rFonts w:ascii="Arial" w:hAnsi="Arial" w:cs="Arial"/>
+          <w:sz w:val="20"/>
+          <w:szCs w:val="20"/>
+        </w:rPr>
+        <w:t>Figura</w:t>
+      </w:r>
+      <w:r>
+        <w:rPr>
+          <w:rFonts w:ascii="Arial" w:hAnsi="Arial" w:cs="Arial"/>
+          <w:sz w:val="20"/>
+          <w:szCs w:val="20"/>
+        </w:rPr>
+        <w:t xml:space="preserve"> </w:t>
+      </w:r>
+      <w:r>
+        <w:rPr>
+          <w:rFonts w:ascii="Arial" w:hAnsi="Arial" w:cs="Arial"/>
+          <w:sz w:val="20"/>
+          <w:szCs w:val="20"/>
+        </w:rPr>
+        <w:t>6</w:t>
+      </w:r>
+      <w:r>
+        <w:rPr>
+          <w:rFonts w:ascii="Arial" w:hAnsi="Arial" w:cs="Arial"/>
+          <w:sz w:val="20"/>
+          <w:szCs w:val="20"/>
+        </w:rPr>
+        <w:t>: Segnale arcotangente(</w:t>
+      </w:r>
+      <w:proofErr w:type="spellStart"/>
+      <w:r>
+        <w:rPr>
+          <w:rFonts w:ascii="Arial" w:hAnsi="Arial" w:cs="Arial"/>
+          <w:sz w:val="20"/>
+          <w:szCs w:val="20"/>
+        </w:rPr>
+        <w:t>magnz</w:t>
+      </w:r>
+      <w:proofErr w:type="spellEnd"/>
+      <w:r>
+        <w:rPr>
+          <w:rFonts w:ascii="Arial" w:hAnsi="Arial" w:cs="Arial"/>
+          <w:sz w:val="20"/>
+          <w:szCs w:val="20"/>
+        </w:rPr>
+        <w:t>/</w:t>
+      </w:r>
+      <w:proofErr w:type="spellStart"/>
+      <w:r>
+        <w:rPr>
+          <w:rFonts w:ascii="Arial" w:hAnsi="Arial" w:cs="Arial"/>
+          <w:sz w:val="20"/>
+          <w:szCs w:val="20"/>
+        </w:rPr>
+        <w:t>magnx</w:t>
+      </w:r>
+      <w:proofErr w:type="spellEnd"/>
+      <w:r>
+        <w:rPr>
+          <w:rFonts w:ascii="Arial" w:hAnsi="Arial" w:cs="Arial"/>
+          <w:sz w:val="20"/>
+          <w:szCs w:val="20"/>
+        </w:rPr>
+        <w:t xml:space="preserve">) con </w:t>
+      </w:r>
+      <w:r>
+        <w:rPr>
+          <w:rFonts w:ascii="Arial" w:hAnsi="Arial" w:cs="Arial"/>
+          <w:sz w:val="20"/>
+          <w:szCs w:val="20"/>
+        </w:rPr>
+        <w:t xml:space="preserve">le </w:t>
+      </w:r>
+      <w:r>
+        <w:rPr>
+          <w:rFonts w:ascii="Arial" w:hAnsi="Arial" w:cs="Arial"/>
+          <w:sz w:val="20"/>
+          <w:szCs w:val="20"/>
+        </w:rPr>
+        <w:t>discontinuità</w:t>
+      </w:r>
+      <w:r>
+        <w:rPr>
+          <w:rFonts w:ascii="Arial" w:hAnsi="Arial" w:cs="Arial"/>
+          <w:sz w:val="20"/>
+          <w:szCs w:val="20"/>
+        </w:rPr>
+        <w:t xml:space="preserve"> (</w:t>
+      </w:r>
+      <w:r>
+        <w:rPr>
+          <w:rFonts w:ascii="Arial" w:hAnsi="Arial" w:cs="Arial"/>
+          <w:i/>
+          <w:sz w:val="20"/>
+          <w:szCs w:val="20"/>
+        </w:rPr>
+        <w:t xml:space="preserve">quando si supera il limite in questo caso </w:t>
+      </w:r>
+      <w:proofErr w:type="spellStart"/>
+      <w:r>
+        <w:rPr>
+          <w:rFonts w:ascii="Arial" w:hAnsi="Arial" w:cs="Arial"/>
+          <w:i/>
+          <w:sz w:val="20"/>
+          <w:szCs w:val="20"/>
+        </w:rPr>
+        <w:t>pigreco</w:t>
+      </w:r>
+      <w:proofErr w:type="spellEnd"/>
+      <w:r>
+        <w:rPr>
+          <w:rFonts w:ascii="Arial" w:hAnsi="Arial" w:cs="Arial"/>
+          <w:i/>
+          <w:sz w:val="20"/>
+          <w:szCs w:val="20"/>
+        </w:rPr>
+        <w:t>/2 si “rientra” o dal basso o dall’alto</w:t>
+      </w:r>
+      <w:r>
+        <w:rPr>
+          <w:rFonts w:ascii="Arial" w:hAnsi="Arial" w:cs="Arial"/>
+          <w:i/>
+          <w:sz w:val="20"/>
+          <w:szCs w:val="20"/>
+        </w:rPr>
+        <w:t xml:space="preserve">, bisogna controllare quando c’è un salto grosso allora vanno </w:t>
+      </w:r>
+      <w:proofErr w:type="spellStart"/>
+      <w:r>
+        <w:rPr>
+          <w:rFonts w:ascii="Arial" w:hAnsi="Arial" w:cs="Arial"/>
+          <w:i/>
+          <w:sz w:val="20"/>
+          <w:szCs w:val="20"/>
+        </w:rPr>
+        <w:t>riappiciccati</w:t>
+      </w:r>
+      <w:proofErr w:type="spellEnd"/>
+      <w:r>
+        <w:rPr>
+          <w:rFonts w:ascii="Arial" w:hAnsi="Arial" w:cs="Arial"/>
+          <w:i/>
+          <w:sz w:val="20"/>
+          <w:szCs w:val="20"/>
+        </w:rPr>
+        <w:t xml:space="preserve"> i pezzi in alto e basso</w:t>
+      </w:r>
+      <w:r>
+        <w:rPr>
+          <w:rFonts w:ascii="Arial" w:hAnsi="Arial" w:cs="Arial"/>
+          <w:i/>
+          <w:sz w:val="20"/>
+          <w:szCs w:val="20"/>
+        </w:rPr>
+        <w:t>)</w:t>
+      </w:r>
+    </w:p>
+    <w:p>
+      <w:pPr>
+        <w:spacing w:line="360" w:lineRule="auto"/>
+        <w:jc w:val="center"/>
+        <w:rPr>
+          <w:rFonts w:ascii="Arial" w:hAnsi="Arial" w:cs="Arial"/>
+          <w:i/>
+          <w:u w:val="single"/>
+        </w:rPr>
+      </w:pPr>
+      <w:r>
+        <w:rPr>
+          <w:rFonts w:ascii="Arial" w:hAnsi="Arial" w:cs="Arial"/>
+          <w:i/>
+          <w:sz w:val="20"/>
+          <w:szCs w:val="20"/>
+        </w:rPr>
+        <w:t>Per le acquisizioni naturalistiche abbiamo</w:t>
+      </w:r>
+      <w:r>
+        <w:rPr>
+          <w:rFonts w:ascii="Arial" w:hAnsi="Arial" w:cs="Arial"/>
+          <w:i/>
+          <w:sz w:val="20"/>
+          <w:szCs w:val="20"/>
+        </w:rPr>
+        <w:t xml:space="preserve"> che l’ascissa del nostro grafico sarà </w:t>
+      </w:r>
+      <w:proofErr w:type="spellStart"/>
+      <w:r>
+        <w:rPr>
+          <w:rFonts w:ascii="Consolas" w:hAnsi="Consolas" w:cs="Consolas"/>
+          <w:color w:val="2B91AF"/>
+          <w:sz w:val="19"/>
+          <w:szCs w:val="19"/>
+          <w:highlight w:val="white"/>
+          <w:lang w:eastAsia="en-US"/>
+        </w:rPr>
+        <w:t>Math</w:t>
+      </w:r>
+      <w:r>
+        <w:rPr>
+          <w:rFonts w:ascii="Consolas" w:hAnsi="Consolas" w:cs="Consolas"/>
+          <w:color w:val="000000"/>
+          <w:sz w:val="19"/>
+          <w:szCs w:val="19"/>
+          <w:highlight w:val="white"/>
+          <w:lang w:eastAsia="en-US"/>
+        </w:rPr>
+        <w:t>.Atan</w:t>
+      </w:r>
+      <w:proofErr w:type="spellEnd"/>
+      <w:r>
+        <w:rPr>
+          <w:rFonts w:ascii="Consolas" w:hAnsi="Consolas" w:cs="Consolas"/>
+          <w:color w:val="000000"/>
+          <w:sz w:val="19"/>
+          <w:szCs w:val="19"/>
+          <w:highlight w:val="white"/>
+          <w:lang w:eastAsia="en-US"/>
+        </w:rPr>
+        <w:t>(val[0][7]/val[0][8])</w:t>
+      </w:r>
+      <w:r>
+        <w:rPr>
+          <w:rFonts w:ascii="Consolas" w:hAnsi="Consolas" w:cs="Consolas"/>
+          <w:color w:val="000000"/>
+          <w:sz w:val="19"/>
+          <w:szCs w:val="19"/>
+          <w:lang w:eastAsia="en-US"/>
+        </w:rPr>
+        <w:t>.</w:t>
+      </w:r>
+      <w:bookmarkStart w:id="3" w:name="_GoBack"/>
+      <w:bookmarkEnd w:id="3"/>
+    </w:p>
+    <w:p>
+      <w:pPr>
+        <w:spacing w:line="360" w:lineRule="auto"/>
+        <w:jc w:val="both"/>
+        <w:rPr>
+          <w:rFonts w:ascii="Arial" w:hAnsi="Arial" w:cs="Arial"/>
+        </w:rPr>
+      </w:pPr>
+      <w:r>
+        <w:rPr>
+          <w:rFonts w:ascii="Arial" w:hAnsi="Arial" w:cs="Arial"/>
+          <w:noProof/>
+        </w:rPr>
+        <w:drawing>
+          <wp:inline distT="0" distB="0" distL="0" distR="0" wp14:anchorId="592A5FC1" wp14:editId="49A866B3">
+            <wp:extent cx="6108065" cy="3663950"/>
+            <wp:effectExtent l="19050" t="0" r="6985" b="0"/>
+            <wp:docPr id="9" name="Immagine 9"/>
+            <wp:cNvGraphicFramePr>
+              <a:graphicFrameLocks xmlns:a="http://schemas.openxmlformats.org/drawingml/2006/main" noChangeAspect="1"/>
+            </wp:cNvGraphicFramePr>
+            <a:graphic xmlns:a="http://schemas.openxmlformats.org/drawingml/2006/main">
+              <a:graphicData uri="http://schemas.openxmlformats.org/drawingml/2006/picture">
+                <pic:pic xmlns:pic="http://schemas.openxmlformats.org/drawingml/2006/picture">
+                  <pic:nvPicPr>
+                    <pic:cNvPr id="0" name="Picture 9"/>
                     <pic:cNvPicPr>
                       <a:picLocks noChangeAspect="1" noChangeArrowheads="1"/>
                     </pic:cNvPicPr>
@@ -8313,6 +8963,7 @@
         <w:jc w:val="center"/>
         <w:rPr>
           <w:rFonts w:ascii="Arial" w:hAnsi="Arial" w:cs="Arial"/>
+          <w:i/>
         </w:rPr>
       </w:pPr>
       <w:r>
@@ -8337,7 +8988,7 @@
           <w:sz w:val="20"/>
           <w:szCs w:val="20"/>
         </w:rPr>
-        <w:t>6</w:t>
+        <w:t>7</w:t>
       </w:r>
       <w:r>
         <w:rPr>
@@ -8345,161 +8996,63 @@
           <w:sz w:val="20"/>
           <w:szCs w:val="20"/>
         </w:rPr>
-        <w:t>: Segnale arcotangente(</w:t>
-      </w:r>
-      <w:proofErr w:type="spellStart"/>
+        <w:t>: Segnale dell’arcotangente ricostruito algoritmicamente senza discontinuità</w:t>
+      </w:r>
       <w:r>
         <w:rPr>
           <w:rFonts w:ascii="Arial" w:hAnsi="Arial" w:cs="Arial"/>
           <w:sz w:val="20"/>
           <w:szCs w:val="20"/>
         </w:rPr>
-        <w:t>magnz</w:t>
-      </w:r>
-      <w:proofErr w:type="spellEnd"/>
+        <w:t xml:space="preserve"> </w:t>
+      </w:r>
       <w:r>
         <w:rPr>
           <w:rFonts w:ascii="Arial" w:hAnsi="Arial" w:cs="Arial"/>
+          <w:i/>
           <w:sz w:val="20"/>
           <w:szCs w:val="20"/>
         </w:rPr>
-        <w:t>/</w:t>
-      </w:r>
-      <w:proofErr w:type="spellStart"/>
+        <w:t xml:space="preserve">(in questo caso </w:t>
+      </w:r>
       <w:r>
         <w:rPr>
           <w:rFonts w:ascii="Arial" w:hAnsi="Arial" w:cs="Arial"/>
+          <w:i/>
           <w:sz w:val="20"/>
           <w:szCs w:val="20"/>
         </w:rPr>
-        <w:t>magnx</w:t>
-      </w:r>
-      <w:proofErr w:type="spellEnd"/>
+        <w:t xml:space="preserve">c’è stata una modifica </w:t>
+      </w:r>
+      <w:proofErr w:type="spellStart"/>
       <w:r>
         <w:rPr>
           <w:rFonts w:ascii="Arial" w:hAnsi="Arial" w:cs="Arial"/>
+          <w:i/>
           <w:sz w:val="20"/>
           <w:szCs w:val="20"/>
         </w:rPr>
-        <w:t xml:space="preserve">) con </w:t>
-      </w:r>
+        <w:t>affinchè</w:t>
+      </w:r>
+      <w:proofErr w:type="spellEnd"/>
       <w:r>
         <w:rPr>
           <w:rFonts w:ascii="Arial" w:hAnsi="Arial" w:cs="Arial"/>
+          <w:i/>
           <w:sz w:val="20"/>
           <w:szCs w:val="20"/>
         </w:rPr>
-        <w:t xml:space="preserve">le </w:t>
+        <w:t xml:space="preserve"> il grafico non presenti discontinuità cioè senza salti da una parte all’altra del grafico, ci </w:t>
       </w:r>
       <w:r>
         <w:rPr>
           <w:rFonts w:ascii="Arial" w:hAnsi="Arial" w:cs="Arial"/>
+          <w:i/>
           <w:sz w:val="20"/>
           <w:szCs w:val="20"/>
         </w:rPr>
-        <w:t>discontinuità</w:t>
-      </w:r>
-    </w:p>
-    <w:p>
-      <w:pPr>
-        <w:spacing w:line="360" w:lineRule="auto"/>
-        <w:jc w:val="both"/>
-        <w:rPr>
-          <w:rFonts w:ascii="Arial" w:hAnsi="Arial" w:cs="Arial"/>
-        </w:rPr>
-      </w:pPr>
-      <w:r>
-        <w:rPr>
-          <w:rFonts w:ascii="Arial" w:hAnsi="Arial" w:cs="Arial"/>
-          <w:noProof/>
-        </w:rPr>
         <w:lastRenderedPageBreak/>
-        <w:drawing>
-          <wp:inline distT="0" distB="0" distL="0" distR="0" wp14:anchorId="592A5FC1" wp14:editId="49A866B3">
-            <wp:extent cx="6108065" cy="3663950"/>
-            <wp:effectExtent l="19050" t="0" r="6985" b="0"/>
-            <wp:docPr id="9" name="Immagine 9"/>
-            <wp:cNvGraphicFramePr>
-              <a:graphicFrameLocks xmlns:a="http://schemas.openxmlformats.org/drawingml/2006/main" noChangeAspect="1"/>
-            </wp:cNvGraphicFramePr>
-            <a:graphic xmlns:a="http://schemas.openxmlformats.org/drawingml/2006/main">
-              <a:graphicData uri="http://schemas.openxmlformats.org/drawingml/2006/picture">
-                <pic:pic xmlns:pic="http://schemas.openxmlformats.org/drawingml/2006/picture">
-                  <pic:nvPicPr>
-                    <pic:cNvPr id="0" name="Picture 9"/>
-                    <pic:cNvPicPr>
-                      <a:picLocks noChangeAspect="1" noChangeArrowheads="1"/>
-                    </pic:cNvPicPr>
-                  </pic:nvPicPr>
-                  <pic:blipFill>
-                    <a:blip r:embed="rId19"/>
-                    <a:srcRect/>
-                    <a:stretch>
-                      <a:fillRect/>
-                    </a:stretch>
-                  </pic:blipFill>
-                  <pic:spPr bwMode="auto">
-                    <a:xfrm>
-                      <a:off x="0" y="0"/>
-                      <a:ext cx="6108065" cy="3663950"/>
-                    </a:xfrm>
-                    <a:prstGeom prst="rect">
-                      <a:avLst/>
-                    </a:prstGeom>
-                    <a:noFill/>
-                    <a:ln w="9525">
-                      <a:noFill/>
-                      <a:miter lim="800000"/>
-                      <a:headEnd/>
-                      <a:tailEnd/>
-                    </a:ln>
-                  </pic:spPr>
-                </pic:pic>
-              </a:graphicData>
-            </a:graphic>
-          </wp:inline>
-        </w:drawing>
-      </w:r>
-    </w:p>
-    <w:p>
-      <w:pPr>
-        <w:spacing w:line="360" w:lineRule="auto"/>
-        <w:jc w:val="center"/>
-        <w:rPr>
-          <w:rFonts w:ascii="Arial" w:hAnsi="Arial" w:cs="Arial"/>
-        </w:rPr>
-      </w:pPr>
-      <w:r>
-        <w:rPr>
-          <w:rFonts w:ascii="Arial" w:hAnsi="Arial" w:cs="Arial"/>
-          <w:sz w:val="20"/>
-          <w:szCs w:val="20"/>
-        </w:rPr>
-        <w:t>Figura</w:t>
-      </w:r>
-      <w:r>
-        <w:rPr>
-          <w:rFonts w:ascii="Arial" w:hAnsi="Arial" w:cs="Arial"/>
-          <w:sz w:val="20"/>
-          <w:szCs w:val="20"/>
-        </w:rPr>
-        <w:t xml:space="preserve"> </w:t>
-      </w:r>
-      <w:r>
-        <w:rPr>
-          <w:rFonts w:ascii="Arial" w:hAnsi="Arial" w:cs="Arial"/>
-          <w:sz w:val="20"/>
-          <w:szCs w:val="20"/>
-        </w:rPr>
-        <w:t>7</w:t>
-      </w:r>
-      <w:r>
-        <w:rPr>
-          <w:rFonts w:ascii="Arial" w:hAnsi="Arial" w:cs="Arial"/>
-          <w:sz w:val="20"/>
-          <w:szCs w:val="20"/>
-        </w:rPr>
-        <w:t>: Segnale dell’arcotangente ricostruito algoritmicamente senza discontinuità</w:t>
+        <w:t>accorgiamo che la persona sta girando un casino quando la funziona cambia pendenza in modo pesante, tipo tra 400 e qualcosa e 700 e qualcosa)</w:t>
       </w:r>
     </w:p>
     <w:p/>
@@ -8920,432 +9473,451 @@
     </w:p>
     <w:p>
       <w:pPr>
+        <w:rPr>
+          <w:i/>
+        </w:rPr>
+      </w:pPr>
+      <w:r>
+        <w:rPr>
+          <w:i/>
+        </w:rPr>
+        <w:t>Si prende la dimensione del sensore parallelo alla spina dorsale del corpo, il valore da fermo sarà circa 9.81, quando sdraiato il valore diminuisce, si avvicina allo zero.</w:t>
+      </w:r>
+    </w:p>
+    <w:p>
+      <w:pPr>
         <w:pStyle w:val="Titolo3"/>
       </w:pPr>
       <w:r>
         <w:rPr>
           <w:highlight w:val="yellow"/>
         </w:rPr>
+        <w:t xml:space="preserve">Dead </w:t>
+      </w:r>
+      <w:proofErr w:type="spellStart"/>
+      <w:r>
+        <w:rPr>
+          <w:highlight w:val="yellow"/>
+        </w:rPr>
+        <w:t>reckoning</w:t>
+      </w:r>
+      <w:proofErr w:type="spellEnd"/>
+      <w:r>
+        <w:rPr>
+          <w:highlight w:val="yellow"/>
+        </w:rPr>
+        <w:t xml:space="preserve"> </w:t>
+      </w:r>
+      <w:r>
+        <w:t>(eliminato dal progetto)</w:t>
+      </w:r>
+    </w:p>
+    <w:p/>
+    <w:p>
+      <w:pPr>
+        <w:jc w:val="both"/>
+      </w:pPr>
+      <w:r>
+        <w:t>La</w:t>
+      </w:r>
+      <w:r>
+        <w:t> posizione</w:t>
+      </w:r>
+      <w:r>
+        <w:t xml:space="preserve"> stimata</w:t>
+      </w:r>
+      <w:r>
+        <w:t>,</w:t>
+      </w:r>
+      <w:r>
+        <w:t xml:space="preserve"> o </w:t>
+      </w:r>
+      <w:r>
+        <w:rPr>
+          <w:i/>
+        </w:rPr>
+        <w:t xml:space="preserve">dead </w:t>
+      </w:r>
+      <w:proofErr w:type="spellStart"/>
+      <w:r>
+        <w:rPr>
+          <w:i/>
+        </w:rPr>
+        <w:t>reckoning</w:t>
+      </w:r>
+      <w:proofErr w:type="spellEnd"/>
+      <w:r>
+        <w:t xml:space="preserve"> per </w:t>
+      </w:r>
+      <w:r>
+        <w:t>usare un termine più diffuso</w:t>
+      </w:r>
+      <w:r>
+        <w:t>,</w:t>
+      </w:r>
+      <w:r>
+        <w:t> </w:t>
+      </w:r>
+      <w:r>
+        <w:t xml:space="preserve">è </w:t>
+      </w:r>
+      <w:r>
+        <w:t>una metodica che consente di</w:t>
+      </w:r>
+      <w:r>
+        <w:t xml:space="preserve"> determinare la posizione della </w:t>
+      </w:r>
+      <w:r>
+        <w:t>persona nello spazio</w:t>
+      </w:r>
+      <w:r>
+        <w:t xml:space="preserve"> utilizzando</w:t>
+      </w:r>
+      <w:r>
+        <w:t xml:space="preserve"> esclusivamente</w:t>
+      </w:r>
+      <w:r>
+        <w:t xml:space="preserve"> la velocità</w:t>
+      </w:r>
+      <w:r>
+        <w:t xml:space="preserve"> (la funzione d</w:t>
+      </w:r>
+      <w:r>
+        <w:t>ello</w:t>
+      </w:r>
+      <w:r>
+        <w:t xml:space="preserve"> spostamento nel tempo)</w:t>
+      </w:r>
+      <w:r>
+        <w:t>,</w:t>
+      </w:r>
+      <w:r>
+        <w:t xml:space="preserve"> la direzione ed il </w:t>
+      </w:r>
+      <w:r>
+        <w:t>verso. La posizione stimata</w:t>
+      </w:r>
+      <w:r>
+        <w:t xml:space="preserve"> risulta sempre affetta da </w:t>
+      </w:r>
+      <w:r>
+        <w:t xml:space="preserve">piccoli </w:t>
+      </w:r>
+      <w:r>
+        <w:t>er</w:t>
+      </w:r>
+      <w:r>
+        <w:t xml:space="preserve">rori di misura. </w:t>
+      </w:r>
+      <w:r>
+        <w:t>L’errore della posizione stimata è in media di circa 1/20 del cammino percorso, e quindi aumenta con il tempo.</w:t>
+      </w:r>
+      <w:r>
+        <w:t xml:space="preserve"> La correzione di questo errore </w:t>
+      </w:r>
+      <w:r>
+        <w:rPr>
+          <w:b/>
+        </w:rPr>
+        <w:t>non</w:t>
+      </w:r>
+      <w:r>
+        <w:t xml:space="preserve"> è </w:t>
+      </w:r>
+      <w:r>
+        <w:t xml:space="preserve">una questione da risolvere per </w:t>
+      </w:r>
+      <w:r>
+        <w:t>questo progetto.</w:t>
+      </w:r>
+      <w:r>
+        <w:t xml:space="preserve"> </w:t>
+      </w:r>
+    </w:p>
+    <w:p>
+      <w:pPr>
+        <w:jc w:val="both"/>
+      </w:pPr>
+    </w:p>
+    <w:p>
+      <w:pPr>
+        <w:jc w:val="both"/>
+      </w:pPr>
+      <w:r>
+        <w:t>U</w:t>
+      </w:r>
+      <w:r>
+        <w:t xml:space="preserve">tilizzando gli angoli di </w:t>
+      </w:r>
+      <w:r>
+        <w:t>E</w:t>
+      </w:r>
+      <w:r>
+        <w:t>ulero</w:t>
+      </w:r>
+      <w:r>
+        <w:t xml:space="preserve"> </w:t>
+      </w:r>
+      <w:r>
+        <w:t xml:space="preserve">(vedi pag. </w:t>
+      </w:r>
+      <w:r>
+        <w:fldChar w:fldCharType="begin"/>
+      </w:r>
+      <w:r>
+        <w:instrText xml:space="preserve"> PAGEREF AngEulero \h </w:instrText>
+      </w:r>
+      <w:r>
+        <w:fldChar w:fldCharType="separate"/>
+      </w:r>
+      <w:r>
+        <w:rPr>
+          <w:noProof/>
+        </w:rPr>
+        <w:t>7</w:t>
+      </w:r>
+      <w:r>
+        <w:fldChar w:fldCharType="end"/>
+      </w:r>
+      <w:r>
+        <w:t xml:space="preserve">) </w:t>
+      </w:r>
+      <w:r>
+        <w:t>e l</w:t>
+      </w:r>
+      <w:r>
+        <w:t>a funzione che stima il moto/staz</w:t>
+      </w:r>
+      <w:r>
+        <w:t>i</w:t>
+      </w:r>
+      <w:r>
+        <w:t>o</w:t>
+      </w:r>
+      <w:r>
+        <w:t>namento</w:t>
+      </w:r>
+      <w:r>
+        <w:t xml:space="preserve"> (vedi pag.</w:t>
+      </w:r>
+      <w:r>
+        <w:t xml:space="preserve"> </w:t>
+      </w:r>
+      <w:r>
+        <w:fldChar w:fldCharType="begin"/>
+      </w:r>
+      <w:r>
+        <w:instrText xml:space="preserve"> PAGEREF MotoStazionamento \h </w:instrText>
+      </w:r>
+      <w:r>
+        <w:fldChar w:fldCharType="separate"/>
+      </w:r>
+      <w:r>
+        <w:rPr>
+          <w:noProof/>
+        </w:rPr>
+        <w:t>9</w:t>
+      </w:r>
+      <w:r>
+        <w:fldChar w:fldCharType="end"/>
+      </w:r>
+      <w:r>
+        <w:t>)</w:t>
+      </w:r>
+      <w:r>
+        <w:t>, lo</w:t>
+      </w:r>
+      <w:r>
+        <w:t xml:space="preserve"> studente deve determinare </w:t>
+      </w:r>
+      <w:r>
+        <w:t xml:space="preserve">lo spostamento </w:t>
+      </w:r>
+      <w:r>
+        <w:t xml:space="preserve">dell’utente </w:t>
+      </w:r>
+      <w:r>
+        <w:t xml:space="preserve">nello spazio </w:t>
+      </w:r>
+      <w:r>
+        <w:t>(più precisamente</w:t>
+      </w:r>
+      <w:r>
+        <w:t xml:space="preserve"> del sensore indossato dall’utente) </w:t>
+      </w:r>
+      <w:r>
+        <w:t>e disegnarlo</w:t>
+      </w:r>
+      <w:r>
+        <w:t xml:space="preserve"> graficamente</w:t>
+      </w:r>
+      <w:r>
+        <w:t xml:space="preserve"> e “a </w:t>
+      </w:r>
+      <w:proofErr w:type="spellStart"/>
+      <w:r>
+        <w:t>runtime</w:t>
+      </w:r>
+      <w:proofErr w:type="spellEnd"/>
+      <w:r>
+        <w:t>”</w:t>
+      </w:r>
+      <w:r>
+        <w:t xml:space="preserve"> su una </w:t>
+      </w:r>
+      <w:proofErr w:type="spellStart"/>
+      <w:r>
+        <w:t>windows</w:t>
+      </w:r>
+      <w:proofErr w:type="spellEnd"/>
+      <w:r>
+        <w:t xml:space="preserve"> </w:t>
+      </w:r>
+      <w:proofErr w:type="spellStart"/>
+      <w:r>
+        <w:t>form</w:t>
+      </w:r>
+      <w:proofErr w:type="spellEnd"/>
+      <w:r>
+        <w:t xml:space="preserve">, usando ad esempio le </w:t>
+      </w:r>
+      <w:proofErr w:type="spellStart"/>
+      <w:r>
+        <w:t>zedgraph</w:t>
+      </w:r>
+      <w:proofErr w:type="spellEnd"/>
+      <w:r>
+        <w:t xml:space="preserve">, </w:t>
+      </w:r>
+      <w:r>
+        <w:t xml:space="preserve">assumendo che l’utente sia visto dall’alto, ovvero </w:t>
+      </w:r>
+      <w:r>
+        <w:t xml:space="preserve">rappresentando il </w:t>
+      </w:r>
+      <w:r>
+        <w:t>su</w:t>
+      </w:r>
+      <w:r>
+        <w:t>o</w:t>
+      </w:r>
+      <w:r>
+        <w:t xml:space="preserve"> </w:t>
+      </w:r>
+      <w:r>
+        <w:t>moto</w:t>
+      </w:r>
+      <w:r>
+        <w:t xml:space="preserve"> su una cartina b</w:t>
+      </w:r>
+      <w:r>
+        <w:t>idimensionale. Lo studente deve</w:t>
+      </w:r>
+      <w:r>
+        <w:t xml:space="preserve"> usare</w:t>
+      </w:r>
+      <w:r>
+        <w:t xml:space="preserve"> la funzione che stima il moto</w:t>
+      </w:r>
+      <w:r>
+        <w:t>/stazionamento</w:t>
+      </w:r>
+      <w:r>
+        <w:t xml:space="preserve"> </w:t>
+      </w:r>
+      <w:r>
+        <w:t>(vedi pag.</w:t>
+      </w:r>
+      <w:r>
+        <w:t xml:space="preserve"> </w:t>
+      </w:r>
+      <w:r>
+        <w:fldChar w:fldCharType="begin"/>
+      </w:r>
+      <w:r>
+        <w:instrText xml:space="preserve"> PAGEREF MotoStazionamento \h </w:instrText>
+      </w:r>
+      <w:r>
+        <w:fldChar w:fldCharType="separate"/>
+      </w:r>
+      <w:r>
+        <w:rPr>
+          <w:noProof/>
+        </w:rPr>
+        <w:t>9</w:t>
+      </w:r>
+      <w:r>
+        <w:fldChar w:fldCharType="end"/>
+      </w:r>
+      <w:r>
+        <w:t>)</w:t>
+      </w:r>
+      <w:r>
+        <w:t xml:space="preserve"> </w:t>
+      </w:r>
+      <w:r>
+        <w:t>come una funzione che definisce,</w:t>
+      </w:r>
+      <w:r>
+        <w:t xml:space="preserve"> </w:t>
+      </w:r>
+      <w:r>
+        <w:t>per convenzione</w:t>
+      </w:r>
+      <w:r>
+        <w:t xml:space="preserve"> e indirettamente</w:t>
+      </w:r>
+      <w:r>
+        <w:t xml:space="preserve">, la </w:t>
+      </w:r>
+      <w:r>
+        <w:rPr>
+          <w:i/>
+        </w:rPr>
+        <w:t>velocità</w:t>
+      </w:r>
+      <w:r>
+        <w:t xml:space="preserve"> dell’utente: </w:t>
+      </w:r>
+      <w:r>
+        <w:t xml:space="preserve"> </w:t>
+      </w:r>
+      <w:r>
+        <w:t xml:space="preserve">maggiore è il valore di deviazione standard, maggiore </w:t>
+      </w:r>
+      <w:r>
+        <w:t xml:space="preserve">sarà </w:t>
+      </w:r>
+      <w:r>
+        <w:t>la velocità.</w:t>
+      </w:r>
+      <w:r>
+        <w:t xml:space="preserve"> </w:t>
+      </w:r>
+      <w:r>
+        <w:t xml:space="preserve">Saranno necessari </w:t>
+      </w:r>
+      <w:r>
+        <w:t>“</w:t>
+      </w:r>
+      <w:r>
+        <w:t>aggiustamenti opportuni</w:t>
+      </w:r>
+      <w:r>
+        <w:t>”</w:t>
+      </w:r>
+      <w:r>
+        <w:t xml:space="preserve"> </w:t>
+      </w:r>
+      <w:r>
+        <w:t>dei valori di questa</w:t>
+      </w:r>
+      <w:r>
+        <w:t xml:space="preserve"> funzione per evitare che </w:t>
+      </w:r>
+      <w:r>
         <w:lastRenderedPageBreak/>
-        <w:t xml:space="preserve">Dead </w:t>
-      </w:r>
-      <w:proofErr w:type="spellStart"/>
-      <w:r>
-        <w:rPr>
-          <w:highlight w:val="yellow"/>
-        </w:rPr>
-        <w:t>reckoning</w:t>
-      </w:r>
-      <w:proofErr w:type="spellEnd"/>
-      <w:r>
-        <w:rPr>
-          <w:highlight w:val="yellow"/>
-        </w:rPr>
-        <w:t xml:space="preserve"> </w:t>
-      </w:r>
-    </w:p>
-    <w:p/>
-    <w:p>
-      <w:pPr>
-        <w:jc w:val="both"/>
-      </w:pPr>
-      <w:r>
-        <w:t>La</w:t>
-      </w:r>
-      <w:r>
-        <w:t> posizione</w:t>
-      </w:r>
-      <w:r>
-        <w:t xml:space="preserve"> stimata</w:t>
-      </w:r>
-      <w:r>
-        <w:t>,</w:t>
-      </w:r>
-      <w:r>
-        <w:t xml:space="preserve"> o </w:t>
-      </w:r>
-      <w:r>
-        <w:rPr>
-          <w:i/>
-        </w:rPr>
-        <w:t xml:space="preserve">dead </w:t>
-      </w:r>
-      <w:proofErr w:type="spellStart"/>
-      <w:r>
-        <w:rPr>
-          <w:i/>
-        </w:rPr>
-        <w:t>reckoning</w:t>
-      </w:r>
-      <w:proofErr w:type="spellEnd"/>
-      <w:r>
-        <w:t xml:space="preserve"> per </w:t>
-      </w:r>
-      <w:r>
-        <w:t>usare un termine più diffuso</w:t>
-      </w:r>
-      <w:r>
-        <w:t>,</w:t>
-      </w:r>
-      <w:r>
-        <w:t> </w:t>
-      </w:r>
-      <w:r>
-        <w:t xml:space="preserve">è </w:t>
-      </w:r>
-      <w:r>
-        <w:t>una metodica che consente di</w:t>
-      </w:r>
-      <w:r>
-        <w:t xml:space="preserve"> determinare la posizione della </w:t>
-      </w:r>
-      <w:r>
-        <w:t>persona nello spazio</w:t>
-      </w:r>
-      <w:r>
-        <w:t xml:space="preserve"> utilizzando</w:t>
-      </w:r>
-      <w:r>
-        <w:t xml:space="preserve"> esclusivamente</w:t>
-      </w:r>
-      <w:r>
-        <w:t xml:space="preserve"> la velocità</w:t>
-      </w:r>
-      <w:r>
-        <w:t xml:space="preserve"> (la funzione d</w:t>
-      </w:r>
-      <w:r>
-        <w:t>ello</w:t>
-      </w:r>
-      <w:r>
-        <w:t xml:space="preserve"> spostamento nel tempo)</w:t>
-      </w:r>
-      <w:r>
-        <w:t>,</w:t>
-      </w:r>
-      <w:r>
-        <w:t xml:space="preserve"> la direzione ed il </w:t>
-      </w:r>
-      <w:r>
-        <w:t>verso. La posizione stimata</w:t>
-      </w:r>
-      <w:r>
-        <w:t xml:space="preserve"> risulta sempre affetta da </w:t>
-      </w:r>
-      <w:r>
-        <w:t xml:space="preserve">piccoli </w:t>
-      </w:r>
-      <w:r>
-        <w:t>er</w:t>
-      </w:r>
-      <w:r>
-        <w:t xml:space="preserve">rori di misura. </w:t>
-      </w:r>
-      <w:r>
-        <w:t>L’errore della posizione stimata è in media di circa 1/20 del cammino percorso, e quindi aumenta con il tempo.</w:t>
-      </w:r>
-      <w:r>
-        <w:t xml:space="preserve"> La correzione di questo errore </w:t>
-      </w:r>
-      <w:r>
-        <w:rPr>
-          <w:b/>
-        </w:rPr>
-        <w:t>non</w:t>
-      </w:r>
-      <w:r>
-        <w:t xml:space="preserve"> è </w:t>
-      </w:r>
-      <w:r>
-        <w:t xml:space="preserve">una questione da risolvere per </w:t>
-      </w:r>
-      <w:r>
-        <w:t>questo progetto.</w:t>
-      </w:r>
-      <w:r>
-        <w:t xml:space="preserve"> </w:t>
-      </w:r>
-    </w:p>
-    <w:p>
-      <w:pPr>
-        <w:jc w:val="both"/>
-      </w:pPr>
-    </w:p>
-    <w:p>
-      <w:pPr>
-        <w:jc w:val="both"/>
-      </w:pPr>
-      <w:r>
-        <w:t>U</w:t>
-      </w:r>
-      <w:r>
-        <w:t xml:space="preserve">tilizzando gli angoli di </w:t>
-      </w:r>
-      <w:r>
-        <w:t>E</w:t>
-      </w:r>
-      <w:r>
-        <w:t>ulero</w:t>
-      </w:r>
-      <w:r>
-        <w:t xml:space="preserve"> </w:t>
-      </w:r>
-      <w:r>
-        <w:t xml:space="preserve">(vedi pag. </w:t>
-      </w:r>
-      <w:r>
-        <w:fldChar w:fldCharType="begin"/>
-      </w:r>
-      <w:r>
-        <w:instrText xml:space="preserve"> PAGEREF AngEulero \h </w:instrText>
-      </w:r>
-      <w:r>
-        <w:fldChar w:fldCharType="separate"/>
-      </w:r>
-      <w:r>
-        <w:rPr>
-          <w:noProof/>
-        </w:rPr>
-        <w:t>7</w:t>
-      </w:r>
-      <w:r>
-        <w:fldChar w:fldCharType="end"/>
-      </w:r>
-      <w:r>
-        <w:t xml:space="preserve">) </w:t>
-      </w:r>
-      <w:r>
-        <w:t>e l</w:t>
-      </w:r>
-      <w:r>
-        <w:t>a funzione che stima il moto/staz</w:t>
-      </w:r>
-      <w:r>
-        <w:t>i</w:t>
-      </w:r>
-      <w:r>
-        <w:t>o</w:t>
-      </w:r>
-      <w:r>
-        <w:t>namento</w:t>
-      </w:r>
-      <w:r>
-        <w:t xml:space="preserve"> (vedi pag.</w:t>
-      </w:r>
-      <w:r>
-        <w:t xml:space="preserve"> </w:t>
-      </w:r>
-      <w:r>
-        <w:fldChar w:fldCharType="begin"/>
-      </w:r>
-      <w:r>
-        <w:instrText xml:space="preserve"> PAGEREF MotoStazionamento \h </w:instrText>
-      </w:r>
-      <w:r>
-        <w:fldChar w:fldCharType="separate"/>
-      </w:r>
-      <w:r>
-        <w:rPr>
-          <w:noProof/>
-        </w:rPr>
-        <w:t>9</w:t>
-      </w:r>
-      <w:r>
-        <w:fldChar w:fldCharType="end"/>
-      </w:r>
-      <w:r>
-        <w:t>)</w:t>
-      </w:r>
-      <w:r>
-        <w:t>, lo</w:t>
-      </w:r>
-      <w:r>
-        <w:t xml:space="preserve"> studente deve determinare </w:t>
-      </w:r>
-      <w:r>
-        <w:t xml:space="preserve">lo spostamento </w:t>
-      </w:r>
-      <w:r>
-        <w:t xml:space="preserve">dell’utente </w:t>
-      </w:r>
-      <w:r>
-        <w:t xml:space="preserve">nello spazio </w:t>
-      </w:r>
-      <w:r>
-        <w:t>(più precisamente</w:t>
-      </w:r>
-      <w:r>
-        <w:t xml:space="preserve"> del sensore indossato dall’utente) </w:t>
-      </w:r>
-      <w:r>
-        <w:t>e disegnarlo</w:t>
-      </w:r>
-      <w:r>
-        <w:t xml:space="preserve"> graficamente</w:t>
-      </w:r>
-      <w:r>
-        <w:t xml:space="preserve"> e “a </w:t>
-      </w:r>
-      <w:proofErr w:type="spellStart"/>
-      <w:r>
-        <w:t>runtime</w:t>
-      </w:r>
-      <w:proofErr w:type="spellEnd"/>
-      <w:r>
-        <w:t>”</w:t>
-      </w:r>
-      <w:r>
-        <w:t xml:space="preserve"> su una </w:t>
-      </w:r>
-      <w:proofErr w:type="spellStart"/>
-      <w:r>
-        <w:t>windows</w:t>
-      </w:r>
-      <w:proofErr w:type="spellEnd"/>
-      <w:r>
-        <w:t xml:space="preserve"> </w:t>
-      </w:r>
-      <w:proofErr w:type="spellStart"/>
-      <w:r>
-        <w:t>form</w:t>
-      </w:r>
-      <w:proofErr w:type="spellEnd"/>
-      <w:r>
-        <w:t xml:space="preserve">, usando ad esempio le </w:t>
-      </w:r>
-      <w:proofErr w:type="spellStart"/>
-      <w:r>
-        <w:t>zedgraph</w:t>
-      </w:r>
-      <w:proofErr w:type="spellEnd"/>
-      <w:r>
-        <w:t xml:space="preserve">, </w:t>
-      </w:r>
-      <w:r>
-        <w:t xml:space="preserve">assumendo che l’utente sia visto dall’alto, ovvero </w:t>
-      </w:r>
-      <w:r>
-        <w:t xml:space="preserve">rappresentando il </w:t>
-      </w:r>
-      <w:r>
-        <w:t>su</w:t>
-      </w:r>
-      <w:r>
-        <w:t>o</w:t>
-      </w:r>
-      <w:r>
-        <w:t xml:space="preserve"> </w:t>
-      </w:r>
-      <w:r>
-        <w:t>moto</w:t>
-      </w:r>
-      <w:r>
-        <w:t xml:space="preserve"> su una cartina b</w:t>
-      </w:r>
-      <w:r>
-        <w:t>idimensionale. Lo studente deve</w:t>
-      </w:r>
-      <w:r>
-        <w:t xml:space="preserve"> usare</w:t>
-      </w:r>
-      <w:r>
-        <w:t xml:space="preserve"> la funzione che stima il moto</w:t>
-      </w:r>
-      <w:r>
-        <w:t>/stazionamento</w:t>
-      </w:r>
-      <w:r>
-        <w:t xml:space="preserve"> </w:t>
-      </w:r>
-      <w:r>
-        <w:t>(vedi pag.</w:t>
-      </w:r>
-      <w:r>
-        <w:t xml:space="preserve"> </w:t>
-      </w:r>
-      <w:r>
-        <w:fldChar w:fldCharType="begin"/>
-      </w:r>
-      <w:r>
-        <w:instrText xml:space="preserve"> PAGEREF MotoStazionamento \h </w:instrText>
-      </w:r>
-      <w:r>
-        <w:fldChar w:fldCharType="separate"/>
-      </w:r>
-      <w:r>
-        <w:rPr>
-          <w:noProof/>
-        </w:rPr>
-        <w:t>9</w:t>
-      </w:r>
-      <w:r>
-        <w:fldChar w:fldCharType="end"/>
-      </w:r>
-      <w:r>
-        <w:t>)</w:t>
-      </w:r>
-      <w:r>
-        <w:t xml:space="preserve"> </w:t>
-      </w:r>
-      <w:r>
-        <w:t>come una funzione che definisce,</w:t>
-      </w:r>
-      <w:r>
-        <w:t xml:space="preserve"> </w:t>
-      </w:r>
-      <w:r>
-        <w:t>per convenzione</w:t>
-      </w:r>
-      <w:r>
-        <w:t xml:space="preserve"> e indirettamente</w:t>
-      </w:r>
-      <w:r>
-        <w:t xml:space="preserve">, la </w:t>
-      </w:r>
-      <w:r>
-        <w:rPr>
-          <w:i/>
-        </w:rPr>
-        <w:t>velocità</w:t>
-      </w:r>
-      <w:r>
-        <w:t xml:space="preserve"> dell’utente: </w:t>
-      </w:r>
-      <w:r>
-        <w:t xml:space="preserve"> </w:t>
-      </w:r>
-      <w:r>
-        <w:t xml:space="preserve">maggiore è il valore di deviazione standard, maggiore </w:t>
-      </w:r>
-      <w:r>
-        <w:t xml:space="preserve">sarà </w:t>
-      </w:r>
-      <w:r>
-        <w:t>la velocità.</w:t>
-      </w:r>
-      <w:r>
-        <w:t xml:space="preserve"> </w:t>
-      </w:r>
-      <w:r>
-        <w:t xml:space="preserve">Saranno necessari </w:t>
-      </w:r>
-      <w:r>
-        <w:t>“</w:t>
-      </w:r>
-      <w:r>
-        <w:t>aggiustamenti opportuni</w:t>
-      </w:r>
-      <w:r>
-        <w:t>”</w:t>
-      </w:r>
-      <w:r>
-        <w:t xml:space="preserve"> </w:t>
-      </w:r>
-      <w:r>
-        <w:t>dei valori di questa</w:t>
-      </w:r>
-      <w:r>
-        <w:t xml:space="preserve"> funzione per evitare che la velocità dell’utente sia eccessivamente “altalenante” </w:t>
+        <w:t xml:space="preserve">la velocità dell’utente sia eccessivamente “altalenante” </w:t>
       </w:r>
       <w:r>
         <w:t>su</w:t>
@@ -9657,7 +10229,7 @@
                     <pic:cNvPicPr/>
                   </pic:nvPicPr>
                   <pic:blipFill>
-                    <a:blip r:embed="rId20">
+                    <a:blip r:embed="rId19">
                       <a:extLst>
                         <a:ext uri="{28A0092B-C50C-407E-A947-70E740481C1C}">
                           <a14:useLocalDpi xmlns:a14="http://schemas.microsoft.com/office/drawing/2010/main" val="0"/>
@@ -9703,7 +10275,7 @@
                     <pic:cNvPicPr/>
                   </pic:nvPicPr>
                   <pic:blipFill>
-                    <a:blip r:embed="rId21">
+                    <a:blip r:embed="rId20">
                       <a:extLst>
                         <a:ext uri="{28A0092B-C50C-407E-A947-70E740481C1C}">
                           <a14:useLocalDpi xmlns:a14="http://schemas.microsoft.com/office/drawing/2010/main" val="0"/>
@@ -9840,380 +10412,383 @@
         <w:rPr>
           <w:b/>
         </w:rPr>
+        <w:t>Nota:</w:t>
+      </w:r>
+      <w:r>
+        <w:t xml:space="preserve"> </w:t>
+      </w:r>
+      <w:r>
+        <w:t>p</w:t>
+      </w:r>
+      <w:r>
+        <w:t xml:space="preserve">er testare il corretto funzionamento delle operazioni di dead </w:t>
+      </w:r>
+      <w:proofErr w:type="spellStart"/>
+      <w:r>
+        <w:t>reckoning</w:t>
+      </w:r>
+      <w:proofErr w:type="spellEnd"/>
+      <w:r>
+        <w:t xml:space="preserve"> </w:t>
+      </w:r>
+      <w:r>
+        <w:t>potranno essere</w:t>
+      </w:r>
+      <w:r>
+        <w:t xml:space="preserve"> usat</w:t>
+      </w:r>
+      <w:r>
+        <w:t>i,</w:t>
+      </w:r>
+      <w:r>
+        <w:t xml:space="preserve"> durante</w:t>
+      </w:r>
+      <w:r>
+        <w:t xml:space="preserve"> l’esame,</w:t>
+      </w:r>
+      <w:r>
+        <w:t xml:space="preserve"> </w:t>
+      </w:r>
+      <w:r>
+        <w:t>qualunque</w:t>
+      </w:r>
+      <w:r>
+        <w:t xml:space="preserve"> file di simulazione mess</w:t>
+      </w:r>
+      <w:r>
+        <w:t>o</w:t>
+      </w:r>
+      <w:r>
+        <w:t xml:space="preserve"> a disposizione, </w:t>
+      </w:r>
+      <w:r>
+        <w:t xml:space="preserve">comprese </w:t>
+      </w:r>
+      <w:r>
+        <w:t>quindi</w:t>
+      </w:r>
+      <w:r>
+        <w:t xml:space="preserve"> le </w:t>
+      </w:r>
+      <w:r>
+        <w:t>acquisizioni</w:t>
+      </w:r>
+      <w:r>
+        <w:t xml:space="preserve"> </w:t>
+      </w:r>
+      <w:r>
+        <w:rPr>
+          <w:i/>
+        </w:rPr>
+        <w:t>naturalistiche continue</w:t>
+      </w:r>
+      <w:r>
+        <w:t xml:space="preserve">, e </w:t>
+      </w:r>
+      <w:r>
+        <w:rPr>
+          <w:i/>
+        </w:rPr>
+        <w:t>quelle a cavallo</w:t>
+      </w:r>
+      <w:r>
+        <w:rPr>
+          <w:i/>
+        </w:rPr>
+        <w:t xml:space="preserve"> (Pavia)</w:t>
+      </w:r>
+      <w:r>
+        <w:t>.</w:t>
+      </w:r>
+    </w:p>
+    <w:p>
+      <w:pPr>
+        <w:jc w:val="both"/>
+      </w:pPr>
+      <w:r>
+        <w:rPr>
+          <w:b/>
+        </w:rPr>
+        <w:t>Nota:</w:t>
+      </w:r>
+      <w:r>
+        <w:t xml:space="preserve"> </w:t>
+      </w:r>
+      <w:r>
+        <w:t>i</w:t>
+      </w:r>
+      <w:r>
+        <w:t xml:space="preserve">l sistema dovrà prevedere di </w:t>
+      </w:r>
+      <w:r>
+        <w:t xml:space="preserve">poter </w:t>
+      </w:r>
+      <w:r>
+        <w:t xml:space="preserve">leggere i dati </w:t>
+      </w:r>
+      <w:r>
+        <w:t>di</w:t>
+      </w:r>
+      <w:r>
+        <w:t xml:space="preserve"> più emulatori in funzione</w:t>
+      </w:r>
+      <w:r>
+        <w:t xml:space="preserve"> in parallelo</w:t>
+      </w:r>
+      <w:r>
+        <w:t>, per simulare la presenza di più person</w:t>
+      </w:r>
+      <w:r>
+        <w:t xml:space="preserve">e in moto nello stesso ambiente, contemporaneamente. </w:t>
+      </w:r>
+      <w:r>
+        <w:t xml:space="preserve">Per semplicità </w:t>
+      </w:r>
+      <w:proofErr w:type="spellStart"/>
+      <w:r>
+        <w:t>programmativ</w:t>
+      </w:r>
+      <w:r>
+        <w:t>a</w:t>
+      </w:r>
+      <w:proofErr w:type="spellEnd"/>
+      <w:r>
+        <w:t>, i</w:t>
+      </w:r>
+      <w:r>
+        <w:t xml:space="preserve"> dati saranno intesi come riferiti a persone </w:t>
+      </w:r>
+      <w:r>
+        <w:t>“</w:t>
+      </w:r>
+      <w:r>
+        <w:t>intangibil</w:t>
+      </w:r>
+      <w:r>
+        <w:t xml:space="preserve">i”: </w:t>
+      </w:r>
+      <w:r>
+        <w:t xml:space="preserve"> è accettabile che due persone si trovino </w:t>
+      </w:r>
+      <w:r>
+        <w:rPr>
+          <w:i/>
+        </w:rPr>
+        <w:t>temporaneamente</w:t>
+      </w:r>
+      <w:r>
+        <w:t xml:space="preserve"> nello stesso posto allo stesso istante.</w:t>
+      </w:r>
+    </w:p>
+    <w:p>
+      <w:pPr>
+        <w:pStyle w:val="Titolo3"/>
+      </w:pPr>
+      <w:r>
+        <w:t>Salvataggio dati</w:t>
+      </w:r>
+    </w:p>
+    <w:p/>
+    <w:p>
+      <w:pPr>
+        <w:jc w:val="both"/>
+      </w:pPr>
+      <w:r>
+        <w:t>Una volta riconosciuti</w:t>
+      </w:r>
+      <w:r>
+        <w:t xml:space="preserve"> i</w:t>
+      </w:r>
+      <w:r>
+        <w:t xml:space="preserve"> </w:t>
+      </w:r>
+      <w:r>
+        <w:t>fenomeni</w:t>
+      </w:r>
+      <w:r>
+        <w:t>,</w:t>
+      </w:r>
+      <w:r>
+        <w:t xml:space="preserve"> </w:t>
+      </w:r>
+      <w:r>
+        <w:t>occor</w:t>
+      </w:r>
+      <w:r>
+        <w:t>r</w:t>
+      </w:r>
+      <w:r>
+        <w:t xml:space="preserve">e </w:t>
+      </w:r>
+      <w:r>
+        <w:t xml:space="preserve">salvare le informazioni </w:t>
+      </w:r>
+      <w:r>
+        <w:t>re</w:t>
+      </w:r>
+      <w:r>
+        <w:t>l</w:t>
+      </w:r>
+      <w:r>
+        <w:t>a</w:t>
+      </w:r>
+      <w:r>
+        <w:t>tive a</w:t>
+      </w:r>
+      <w:r>
+        <w:t>llo stato di</w:t>
+      </w:r>
+      <w:r>
+        <w:t xml:space="preserve"> moto, girata e </w:t>
+      </w:r>
+      <w:proofErr w:type="spellStart"/>
+      <w:r>
+        <w:t>lay</w:t>
+      </w:r>
+      <w:proofErr w:type="spellEnd"/>
+      <w:r>
+        <w:t>/stand/</w:t>
+      </w:r>
+      <w:proofErr w:type="spellStart"/>
+      <w:r>
+        <w:t>sit</w:t>
+      </w:r>
+      <w:proofErr w:type="spellEnd"/>
+      <w:r>
+        <w:t xml:space="preserve"> </w:t>
+      </w:r>
+      <w:r>
+        <w:t xml:space="preserve"> </w:t>
+      </w:r>
+      <w:r>
+        <w:t>su</w:t>
+      </w:r>
+      <w:r>
+        <w:t xml:space="preserve"> un file </w:t>
+      </w:r>
+      <w:r>
+        <w:t xml:space="preserve">in un </w:t>
+      </w:r>
+      <w:r>
+        <w:t xml:space="preserve">qualsiasi </w:t>
+      </w:r>
+      <w:r>
+        <w:t>formato</w:t>
+      </w:r>
+      <w:r>
+        <w:t xml:space="preserve"> </w:t>
+      </w:r>
+      <w:r>
+        <w:t>ragionevole</w:t>
+      </w:r>
+      <w:r>
+        <w:t>: ad esem</w:t>
+      </w:r>
+      <w:r>
+        <w:t>pio</w:t>
+      </w:r>
+      <w:r>
+        <w:t xml:space="preserve"> con stringhe separate da virgole o spazi;</w:t>
+      </w:r>
+      <w:r>
+        <w:t xml:space="preserve"> o in formato xml. </w:t>
+      </w:r>
+      <w:r>
+        <w:t xml:space="preserve"> </w:t>
+      </w:r>
+      <w:r>
+        <w:t>V</w:t>
+      </w:r>
+      <w:r>
+        <w:t>a indicato il fenomeno riconosciuto, preceduto dal</w:t>
+      </w:r>
+      <w:r>
+        <w:t xml:space="preserve"> relativo tempo di inizio e fine del fenomeno</w:t>
+      </w:r>
+      <w:r>
+        <w:t xml:space="preserve"> nel formato</w:t>
+      </w:r>
+      <w:r>
+        <w:t xml:space="preserve"> </w:t>
+      </w:r>
+      <w:r>
+        <w:t>“</w:t>
+      </w:r>
+      <w:r>
+        <w:t>ore</w:t>
+      </w:r>
+      <w:r>
+        <w:t>,</w:t>
+      </w:r>
+      <w:r>
+        <w:t xml:space="preserve"> minuti</w:t>
+      </w:r>
+      <w:r>
+        <w:t>,</w:t>
+      </w:r>
+      <w:r>
+        <w:t xml:space="preserve"> secondi</w:t>
+      </w:r>
+      <w:r>
+        <w:t>”. Q</w:t>
+      </w:r>
+      <w:r>
+        <w:t>uindi</w:t>
+      </w:r>
+      <w:r>
+        <w:t>,</w:t>
+      </w:r>
+      <w:r>
+        <w:t xml:space="preserve"> quando comincia l’acquisizione</w:t>
+      </w:r>
+      <w:r>
+        <w:t xml:space="preserve"> dei dati</w:t>
+      </w:r>
+      <w:r>
+        <w:t xml:space="preserve"> dovrete </w:t>
+      </w:r>
+      <w:r>
+        <w:t xml:space="preserve">farvi dare dal sistema </w:t>
+      </w:r>
+      <w:r>
+        <w:t>operativo il tempo corrente</w:t>
+      </w:r>
+      <w:r>
+        <w:t xml:space="preserve"> con precisione al secondo: farete corrispondere il primo campione in cui </w:t>
+      </w:r>
+      <w:r>
+        <w:t xml:space="preserve">i </w:t>
+      </w:r>
+      <w:r>
+        <w:t>dati vi arrivano dall’emulatore</w:t>
+      </w:r>
+      <w:r>
+        <w:t xml:space="preserve"> </w:t>
+      </w:r>
+      <w:r>
+        <w:t>col</w:t>
+      </w:r>
+      <w:r>
+        <w:t xml:space="preserve"> tempo corrente</w:t>
+      </w:r>
+      <w:r>
+        <w:t>.</w:t>
+      </w:r>
+      <w:r>
+        <w:t xml:space="preserve"> </w:t>
+      </w:r>
+      <w:r>
+        <w:t xml:space="preserve">Notiamo che </w:t>
+      </w:r>
+      <w:r>
+        <w:t>i</w:t>
+      </w:r>
+      <w:r>
+        <w:t xml:space="preserve">l momento preciso in cui viene avviene un fenomeno può essere dedotto, </w:t>
+      </w:r>
+      <w:r>
         <w:lastRenderedPageBreak/>
-        <w:t>Nota:</w:t>
-      </w:r>
-      <w:r>
-        <w:t xml:space="preserve"> </w:t>
-      </w:r>
-      <w:r>
-        <w:t>p</w:t>
-      </w:r>
-      <w:r>
-        <w:t xml:space="preserve">er testare il corretto funzionamento delle operazioni di dead </w:t>
-      </w:r>
-      <w:proofErr w:type="spellStart"/>
-      <w:r>
-        <w:t>reckoning</w:t>
-      </w:r>
-      <w:proofErr w:type="spellEnd"/>
-      <w:r>
-        <w:t xml:space="preserve"> </w:t>
-      </w:r>
-      <w:r>
-        <w:t>potranno essere</w:t>
-      </w:r>
-      <w:r>
-        <w:t xml:space="preserve"> usat</w:t>
-      </w:r>
-      <w:r>
-        <w:t>i,</w:t>
-      </w:r>
-      <w:r>
-        <w:t xml:space="preserve"> durante</w:t>
-      </w:r>
-      <w:r>
-        <w:t xml:space="preserve"> l’esame,</w:t>
-      </w:r>
-      <w:r>
-        <w:t xml:space="preserve"> </w:t>
-      </w:r>
-      <w:r>
-        <w:t>qualunque</w:t>
-      </w:r>
-      <w:r>
-        <w:t xml:space="preserve"> file di simulazione mess</w:t>
-      </w:r>
-      <w:r>
-        <w:t>o</w:t>
-      </w:r>
-      <w:r>
-        <w:t xml:space="preserve"> a disposizione, </w:t>
-      </w:r>
-      <w:r>
-        <w:t xml:space="preserve">comprese </w:t>
-      </w:r>
-      <w:r>
-        <w:t>quindi</w:t>
-      </w:r>
-      <w:r>
-        <w:t xml:space="preserve"> le </w:t>
-      </w:r>
-      <w:r>
-        <w:t>acquisizioni</w:t>
-      </w:r>
-      <w:r>
-        <w:t xml:space="preserve"> </w:t>
-      </w:r>
-      <w:r>
-        <w:rPr>
-          <w:i/>
-        </w:rPr>
-        <w:t>naturalistiche continue</w:t>
-      </w:r>
-      <w:r>
-        <w:t xml:space="preserve">, e </w:t>
-      </w:r>
-      <w:r>
-        <w:rPr>
-          <w:i/>
-        </w:rPr>
-        <w:t>quelle a cavallo</w:t>
-      </w:r>
-      <w:r>
-        <w:rPr>
-          <w:i/>
-        </w:rPr>
-        <w:t xml:space="preserve"> (Pavia)</w:t>
-      </w:r>
-      <w:r>
-        <w:t>.</w:t>
-      </w:r>
-    </w:p>
-    <w:p>
-      <w:pPr>
-        <w:jc w:val="both"/>
-      </w:pPr>
-      <w:r>
-        <w:rPr>
-          <w:b/>
-        </w:rPr>
-        <w:t>Nota:</w:t>
-      </w:r>
-      <w:r>
-        <w:t xml:space="preserve"> </w:t>
-      </w:r>
-      <w:r>
-        <w:t>i</w:t>
-      </w:r>
-      <w:r>
-        <w:t xml:space="preserve">l sistema dovrà prevedere di </w:t>
-      </w:r>
-      <w:r>
-        <w:t xml:space="preserve">poter </w:t>
-      </w:r>
-      <w:r>
-        <w:t xml:space="preserve">leggere i dati </w:t>
-      </w:r>
-      <w:r>
-        <w:t>di</w:t>
-      </w:r>
-      <w:r>
-        <w:t xml:space="preserve"> più emulatori in funzione</w:t>
-      </w:r>
-      <w:r>
-        <w:t xml:space="preserve"> in parallelo</w:t>
-      </w:r>
-      <w:r>
-        <w:t>, per simulare la presenza di più person</w:t>
-      </w:r>
-      <w:r>
-        <w:t xml:space="preserve">e in moto nello stesso ambiente, contemporaneamente. </w:t>
-      </w:r>
-      <w:r>
-        <w:t xml:space="preserve">Per semplicità </w:t>
-      </w:r>
-      <w:proofErr w:type="spellStart"/>
-      <w:r>
-        <w:t>programmativ</w:t>
-      </w:r>
-      <w:r>
-        <w:t>a</w:t>
-      </w:r>
-      <w:proofErr w:type="spellEnd"/>
-      <w:r>
-        <w:t>, i</w:t>
-      </w:r>
-      <w:r>
-        <w:t xml:space="preserve"> dati saranno intesi come riferiti a persone </w:t>
-      </w:r>
-      <w:r>
-        <w:t>“</w:t>
-      </w:r>
-      <w:r>
-        <w:t>intangibil</w:t>
-      </w:r>
-      <w:r>
-        <w:t xml:space="preserve">i”: </w:t>
-      </w:r>
-      <w:r>
-        <w:t xml:space="preserve"> è accettabile che due persone si trovino </w:t>
-      </w:r>
-      <w:r>
-        <w:rPr>
-          <w:i/>
-        </w:rPr>
-        <w:t>temporaneamente</w:t>
-      </w:r>
-      <w:r>
-        <w:t xml:space="preserve"> nello stesso posto allo stesso istante.</w:t>
-      </w:r>
-    </w:p>
-    <w:p>
-      <w:pPr>
-        <w:pStyle w:val="Titolo3"/>
-      </w:pPr>
-      <w:r>
-        <w:t>Salvataggio dati</w:t>
-      </w:r>
-    </w:p>
-    <w:p/>
-    <w:p>
-      <w:pPr>
-        <w:jc w:val="both"/>
-      </w:pPr>
-      <w:r>
-        <w:t>Una volta riconosciuti</w:t>
-      </w:r>
-      <w:r>
-        <w:t xml:space="preserve"> i</w:t>
-      </w:r>
-      <w:r>
-        <w:t xml:space="preserve"> </w:t>
-      </w:r>
-      <w:r>
-        <w:t>fenomeni</w:t>
-      </w:r>
-      <w:r>
-        <w:t>,</w:t>
-      </w:r>
-      <w:r>
-        <w:t xml:space="preserve"> </w:t>
-      </w:r>
-      <w:r>
-        <w:t>occor</w:t>
-      </w:r>
-      <w:r>
-        <w:t>r</w:t>
-      </w:r>
-      <w:r>
-        <w:t xml:space="preserve">e </w:t>
-      </w:r>
-      <w:r>
-        <w:t xml:space="preserve">salvare le informazioni </w:t>
-      </w:r>
-      <w:r>
-        <w:t>re</w:t>
-      </w:r>
-      <w:r>
-        <w:t>l</w:t>
-      </w:r>
-      <w:r>
-        <w:t>a</w:t>
-      </w:r>
-      <w:r>
-        <w:t>tive a</w:t>
-      </w:r>
-      <w:r>
-        <w:t>llo stato di</w:t>
-      </w:r>
-      <w:r>
-        <w:t xml:space="preserve"> moto, girata e </w:t>
-      </w:r>
-      <w:proofErr w:type="spellStart"/>
-      <w:r>
-        <w:t>lay</w:t>
-      </w:r>
-      <w:proofErr w:type="spellEnd"/>
-      <w:r>
-        <w:t>/stand/</w:t>
-      </w:r>
-      <w:proofErr w:type="spellStart"/>
-      <w:r>
-        <w:t>sit</w:t>
-      </w:r>
-      <w:proofErr w:type="spellEnd"/>
-      <w:r>
-        <w:t xml:space="preserve"> </w:t>
-      </w:r>
-      <w:r>
-        <w:t xml:space="preserve"> </w:t>
-      </w:r>
-      <w:r>
-        <w:t>su</w:t>
-      </w:r>
-      <w:r>
-        <w:t xml:space="preserve"> un file </w:t>
-      </w:r>
-      <w:r>
-        <w:t xml:space="preserve">in un </w:t>
-      </w:r>
-      <w:r>
-        <w:t xml:space="preserve">qualsiasi </w:t>
-      </w:r>
-      <w:r>
-        <w:t>formato</w:t>
-      </w:r>
-      <w:r>
-        <w:t xml:space="preserve"> </w:t>
-      </w:r>
-      <w:r>
-        <w:t>ragionevole</w:t>
-      </w:r>
-      <w:r>
-        <w:t>: ad esem</w:t>
-      </w:r>
-      <w:r>
-        <w:t>pio</w:t>
-      </w:r>
-      <w:r>
-        <w:t xml:space="preserve"> con stringhe separate da virgole o spazi;</w:t>
-      </w:r>
-      <w:r>
-        <w:t xml:space="preserve"> o in formato xml. </w:t>
-      </w:r>
-      <w:r>
-        <w:t xml:space="preserve"> </w:t>
-      </w:r>
-      <w:r>
-        <w:t>V</w:t>
-      </w:r>
-      <w:r>
-        <w:t>a indicato il fenomeno riconosciuto, preceduto dal</w:t>
-      </w:r>
-      <w:r>
-        <w:t xml:space="preserve"> relativo tempo di inizio e fine del fenomeno</w:t>
-      </w:r>
-      <w:r>
-        <w:t xml:space="preserve"> nel formato</w:t>
-      </w:r>
-      <w:r>
-        <w:t xml:space="preserve"> </w:t>
-      </w:r>
-      <w:r>
-        <w:t>“</w:t>
-      </w:r>
-      <w:r>
-        <w:t>ore</w:t>
-      </w:r>
-      <w:r>
-        <w:t>,</w:t>
-      </w:r>
-      <w:r>
-        <w:t xml:space="preserve"> minuti</w:t>
-      </w:r>
-      <w:r>
-        <w:t>,</w:t>
-      </w:r>
-      <w:r>
-        <w:t xml:space="preserve"> secondi</w:t>
-      </w:r>
-      <w:r>
-        <w:t>”. Q</w:t>
-      </w:r>
-      <w:r>
-        <w:t>uindi</w:t>
-      </w:r>
-      <w:r>
-        <w:t>,</w:t>
-      </w:r>
-      <w:r>
-        <w:t xml:space="preserve"> quando comincia l’acquisizione</w:t>
-      </w:r>
-      <w:r>
-        <w:t xml:space="preserve"> dei dati</w:t>
-      </w:r>
-      <w:r>
-        <w:t xml:space="preserve"> dovrete </w:t>
-      </w:r>
-      <w:r>
-        <w:t xml:space="preserve">farvi dare dal sistema </w:t>
-      </w:r>
-      <w:r>
-        <w:t>operativo il tempo corrente</w:t>
-      </w:r>
-      <w:r>
-        <w:t xml:space="preserve"> con precisione al secondo: farete corrispondere il primo campione in cui </w:t>
-      </w:r>
-      <w:r>
-        <w:t xml:space="preserve">i </w:t>
-      </w:r>
-      <w:r>
-        <w:t>dati vi arrivano dall’emulatore</w:t>
-      </w:r>
-      <w:r>
-        <w:t xml:space="preserve"> </w:t>
-      </w:r>
-      <w:r>
-        <w:t>col</w:t>
-      </w:r>
-      <w:r>
-        <w:t xml:space="preserve"> tempo corrente</w:t>
-      </w:r>
-      <w:r>
-        <w:t>.</w:t>
-      </w:r>
-      <w:r>
-        <w:t xml:space="preserve"> </w:t>
-      </w:r>
-      <w:r>
-        <w:t xml:space="preserve">Notiamo che </w:t>
-      </w:r>
-      <w:r>
-        <w:t>i</w:t>
-      </w:r>
-      <w:r>
-        <w:t>l momento preciso in cui viene avviene un fenomeno può essere dedotto, sapendo che le finestre s</w:t>
+        <w:t>sapendo che le finestre s</w:t>
       </w:r>
       <w:r>
         <w:t>ono fatte di</w:t>
@@ -10809,7 +11384,11 @@
         <w:t>n caso di dubbio su come procedere in questo senso contattate il docente</w:t>
       </w:r>
       <w:r>
-        <w:t xml:space="preserve">. Per ogni evenienza tecnica o dubbio progettuale contattate  il docente </w:t>
+        <w:t xml:space="preserve">. Per ogni </w:t>
+      </w:r>
+      <w:r>
+        <w:lastRenderedPageBreak/>
+        <w:t xml:space="preserve">evenienza tecnica o dubbio progettuale contattate  il docente </w:t>
       </w:r>
       <w:r>
         <w:t xml:space="preserve"> o i t</w:t>
@@ -11136,15 +11715,7 @@
       </w:r>
       <w:proofErr w:type="spellEnd"/>
       <w:r>
-        <w:t xml:space="preserve"> </w:t>
-      </w:r>
-      <w:proofErr w:type="spellStart"/>
-      <w:r>
-        <w:t>point</w:t>
-      </w:r>
-      <w:proofErr w:type="spellEnd"/>
-      <w:r>
-        <w:t xml:space="preserve"> IEE754 (</w:t>
+        <w:t xml:space="preserve"> point IEE754 (</w:t>
       </w:r>
       <w:r>
         <w:t xml:space="preserve">servono solo </w:t>
@@ -11242,89 +11813,59 @@
         <w:rPr>
           <w:i/>
         </w:rPr>
-        <w:t xml:space="preserve">, Francesco </w:t>
+        <w:t xml:space="preserve">, Francesco Renzi, Stefano </w:t>
       </w:r>
       <w:proofErr w:type="spellStart"/>
       <w:r>
         <w:rPr>
           <w:i/>
         </w:rPr>
-        <w:t>Renzi</w:t>
+        <w:t>Pinardi</w:t>
       </w:r>
       <w:proofErr w:type="spellEnd"/>
       <w:r>
         <w:rPr>
           <w:i/>
         </w:rPr>
-        <w:t xml:space="preserve">, Stefano </w:t>
-      </w:r>
-      <w:proofErr w:type="spellStart"/>
-      <w:r>
+        <w:t>.</w:t>
+      </w:r>
+    </w:p>
+    <w:p>
+      <w:pPr>
         <w:rPr>
           <w:i/>
         </w:rPr>
-        <w:t>Pinardi</w:t>
-      </w:r>
-      <w:proofErr w:type="spellEnd"/>
+      </w:pPr>
       <w:r>
         <w:rPr>
           <w:i/>
         </w:rPr>
-        <w:t>.</w:t>
-      </w:r>
-    </w:p>
-    <w:p>
-      <w:pPr>
+        <w:t>Milano, Apr. 2009</w:t>
+      </w:r>
+      <w:r>
         <w:rPr>
           <w:i/>
         </w:rPr>
-      </w:pPr>
+        <w:t xml:space="preserve"> -</w:t>
+      </w:r>
       <w:r>
         <w:rPr>
           <w:i/>
         </w:rPr>
-        <w:t xml:space="preserve">Milano, </w:t>
-      </w:r>
-      <w:proofErr w:type="spellStart"/>
+        <w:t xml:space="preserve"> </w:t>
+      </w:r>
       <w:r>
         <w:rPr>
           <w:i/>
         </w:rPr>
-        <w:t>Apr</w:t>
-      </w:r>
-      <w:proofErr w:type="spellEnd"/>
+        <w:t>Nov</w:t>
+      </w:r>
       <w:r>
         <w:rPr>
           <w:i/>
         </w:rPr>
         <w:t>. 2009</w:t>
       </w:r>
-      <w:r>
-        <w:rPr>
-          <w:i/>
-        </w:rPr>
-        <w:t xml:space="preserve"> -</w:t>
-      </w:r>
-      <w:r>
-        <w:rPr>
-          <w:i/>
-        </w:rPr>
-        <w:t xml:space="preserve"> </w:t>
-      </w:r>
-      <w:proofErr w:type="spellStart"/>
-      <w:r>
-        <w:rPr>
-          <w:i/>
-        </w:rPr>
-        <w:t>Nov</w:t>
-      </w:r>
-      <w:proofErr w:type="spellEnd"/>
-      <w:r>
-        <w:rPr>
-          <w:i/>
-        </w:rPr>
-        <w:t>. 2009</w:t>
-      </w:r>
     </w:p>
     <w:p/>
     <w:p>
@@ -11636,15 +12177,7 @@
       </w:r>
       <w:proofErr w:type="spellEnd"/>
       <w:r>
-        <w:t xml:space="preserve"> </w:t>
-      </w:r>
-      <w:proofErr w:type="spellStart"/>
-      <w:r>
-        <w:t>point</w:t>
-      </w:r>
-      <w:proofErr w:type="spellEnd"/>
-      <w:r>
-        <w:t xml:space="preserve"> IEE754 (servono solo per verifica, non vanno usati).</w:t>
+        <w:t xml:space="preserve"> point IEE754 (servono solo per verifica, non vanno usati).</w:t>
       </w:r>
     </w:p>
     <w:p>
@@ -11705,21 +12238,7 @@
         <w:rPr>
           <w:i/>
         </w:rPr>
-        <w:t xml:space="preserve">Marino Alessandro, </w:t>
-      </w:r>
-      <w:proofErr w:type="spellStart"/>
-      <w:r>
-        <w:rPr>
-          <w:i/>
-        </w:rPr>
-        <w:t>Renzi</w:t>
-      </w:r>
-      <w:proofErr w:type="spellEnd"/>
-      <w:r>
-        <w:rPr>
-          <w:i/>
-        </w:rPr>
-        <w:t xml:space="preserve"> Francesco, Landi Davide, </w:t>
+        <w:t xml:space="preserve">Marino Alessandro, Renzi Francesco, Landi Davide, </w:t>
       </w:r>
       <w:proofErr w:type="spellStart"/>
       <w:r>
@@ -12554,34 +13073,46 @@
         <w:rPr>
           <w:i/>
         </w:rPr>
-        <w:t xml:space="preserve">Francesco </w:t>
-      </w:r>
-      <w:proofErr w:type="spellStart"/>
+        <w:t xml:space="preserve">Francesco Renzi, </w:t>
+      </w:r>
       <w:r>
         <w:rPr>
           <w:i/>
         </w:rPr>
-        <w:t>Renzi</w:t>
-      </w:r>
-      <w:proofErr w:type="spellEnd"/>
+        <w:t xml:space="preserve"> </w:t>
+      </w:r>
       <w:r>
         <w:rPr>
           <w:i/>
         </w:rPr>
+        <w:t>Mirko Galbusera</w:t>
+      </w:r>
+      <w:r>
+        <w:rPr>
+          <w:i/>
+        </w:rPr>
+        <w:t xml:space="preserve"> </w:t>
+      </w:r>
+      <w:r>
+        <w:rPr>
+          <w:i/>
+        </w:rPr>
         <w:t xml:space="preserve">, </w:t>
       </w:r>
       <w:r>
         <w:rPr>
           <w:i/>
         </w:rPr>
-        <w:t xml:space="preserve"> </w:t>
-      </w:r>
+        <w:t xml:space="preserve">Stefano </w:t>
+      </w:r>
+      <w:proofErr w:type="spellStart"/>
       <w:r>
         <w:rPr>
           <w:i/>
         </w:rPr>
-        <w:t>Mirko Galbusera</w:t>
-      </w:r>
+        <w:t>Pinardi</w:t>
+      </w:r>
+      <w:proofErr w:type="spellEnd"/>
       <w:r>
         <w:rPr>
           <w:i/>
@@ -12592,66 +13123,32 @@
         <w:rPr>
           <w:i/>
         </w:rPr>
-        <w:t xml:space="preserve">, </w:t>
-      </w:r>
-      <w:r>
+        <w:t>.</w:t>
+      </w:r>
+    </w:p>
+    <w:p>
+      <w:pPr>
         <w:rPr>
           <w:i/>
         </w:rPr>
-        <w:t xml:space="preserve">Stefano </w:t>
-      </w:r>
-      <w:proofErr w:type="spellStart"/>
+      </w:pPr>
       <w:r>
         <w:rPr>
           <w:i/>
         </w:rPr>
-        <w:t>Pinardi</w:t>
-      </w:r>
-      <w:proofErr w:type="spellEnd"/>
+        <w:t xml:space="preserve">Milano, </w:t>
+      </w:r>
       <w:r>
         <w:rPr>
           <w:i/>
         </w:rPr>
-        <w:t xml:space="preserve"> </w:t>
+        <w:t xml:space="preserve">30 </w:t>
       </w:r>
       <w:r>
         <w:rPr>
           <w:i/>
         </w:rPr>
-        <w:t>.</w:t>
-      </w:r>
-    </w:p>
-    <w:p>
-      <w:pPr>
-        <w:rPr>
-          <w:i/>
-        </w:rPr>
-      </w:pPr>
-      <w:r>
-        <w:rPr>
-          <w:i/>
-        </w:rPr>
-        <w:t xml:space="preserve">Milano, </w:t>
-      </w:r>
-      <w:r>
-        <w:rPr>
-          <w:i/>
-        </w:rPr>
-        <w:t xml:space="preserve">30 </w:t>
-      </w:r>
-      <w:proofErr w:type="spellStart"/>
-      <w:r>
-        <w:rPr>
-          <w:i/>
-        </w:rPr>
-        <w:t>Apr</w:t>
-      </w:r>
-      <w:proofErr w:type="spellEnd"/>
-      <w:r>
-        <w:rPr>
-          <w:i/>
-        </w:rPr>
-        <w:t>.</w:t>
+        <w:t>Apr.</w:t>
       </w:r>
       <w:r>
         <w:rPr>
@@ -13084,7 +13581,7 @@
     </w:p>
     <w:p/>
     <w:sectPr>
-      <w:footerReference w:type="default" r:id="rId22"/>
+      <w:footerReference w:type="default" r:id="rId21"/>
       <w:pgSz w:w="11906" w:h="16838"/>
       <w:pgMar w:top="1417" w:right="1134" w:bottom="1134" w:left="1134" w:header="720" w:footer="720" w:gutter="0"/>
       <w:cols w:space="720"/>
@@ -13095,7 +13592,7 @@
 </file>
 
 <file path=word/endnotes.xml><?xml version="1.0" encoding="utf-8"?>
-<w:endnotes xmlns:wpc="http://schemas.microsoft.com/office/word/2010/wordprocessingCanvas" xmlns:mc="http://schemas.openxmlformats.org/markup-compatibility/2006" xmlns:o="urn:schemas-microsoft-com:office:office" xmlns:r="http://schemas.openxmlformats.org/officeDocument/2006/relationships" xmlns:m="http://schemas.openxmlformats.org/officeDocument/2006/math" xmlns:v="urn:schemas-microsoft-com:vml" xmlns:wp14="http://schemas.microsoft.com/office/word/2010/wordprocessingDrawing" xmlns:wp="http://schemas.openxmlformats.org/drawingml/2006/wordprocessingDrawing" xmlns:w10="urn:schemas-microsoft-com:office:word" xmlns:w="http://schemas.openxmlformats.org/wordprocessingml/2006/main" xmlns:w14="http://schemas.microsoft.com/office/word/2010/wordml" xmlns:wpg="http://schemas.microsoft.com/office/word/2010/wordprocessingGroup" xmlns:wpi="http://schemas.microsoft.com/office/word/2010/wordprocessingInk" xmlns:wne="http://schemas.microsoft.com/office/word/2006/wordml" xmlns:wps="http://schemas.microsoft.com/office/word/2010/wordprocessingShape" mc:Ignorable="w14 wp14">
+<w:endnotes xmlns:wpc="http://schemas.microsoft.com/office/word/2010/wordprocessingCanvas" xmlns:cx="http://schemas.microsoft.com/office/drawing/2014/chartex" xmlns:cx1="http://schemas.microsoft.com/office/drawing/2015/9/8/chartex" xmlns:cx2="http://schemas.microsoft.com/office/drawing/2015/10/21/chartex" xmlns:cx3="http://schemas.microsoft.com/office/drawing/2016/5/9/chartex" xmlns:cx4="http://schemas.microsoft.com/office/drawing/2016/5/10/chartex" xmlns:cx5="http://schemas.microsoft.com/office/drawing/2016/5/11/chartex" xmlns:mc="http://schemas.openxmlformats.org/markup-compatibility/2006" xmlns:o="urn:schemas-microsoft-com:office:office" xmlns:r="http://schemas.openxmlformats.org/officeDocument/2006/relationships" xmlns:m="http://schemas.openxmlformats.org/officeDocument/2006/math" xmlns:v="urn:schemas-microsoft-com:vml" xmlns:wp14="http://schemas.microsoft.com/office/word/2010/wordprocessingDrawing" xmlns:wp="http://schemas.openxmlformats.org/drawingml/2006/wordprocessingDrawing" xmlns:w10="urn:schemas-microsoft-com:office:word" xmlns:w="http://schemas.openxmlformats.org/wordprocessingml/2006/main" xmlns:w14="http://schemas.microsoft.com/office/word/2010/wordml" xmlns:w15="http://schemas.microsoft.com/office/word/2012/wordml" xmlns:w16se="http://schemas.microsoft.com/office/word/2015/wordml/symex" xmlns:wpg="http://schemas.microsoft.com/office/word/2010/wordprocessingGroup" xmlns:wpi="http://schemas.microsoft.com/office/word/2010/wordprocessingInk" xmlns:wne="http://schemas.microsoft.com/office/word/2006/wordml" xmlns:wps="http://schemas.microsoft.com/office/word/2010/wordprocessingShape" mc:Ignorable="w14 w15 w16se wp14">
   <w:endnote w:type="separator" w:id="-1">
     <w:p>
       <w:r>
@@ -13114,7 +13611,7 @@
 </file>
 
 <file path=word/footer1.xml><?xml version="1.0" encoding="utf-8"?>
-<w:ftr xmlns:wpc="http://schemas.microsoft.com/office/word/2010/wordprocessingCanvas" xmlns:mc="http://schemas.openxmlformats.org/markup-compatibility/2006" xmlns:o="urn:schemas-microsoft-com:office:office" xmlns:r="http://schemas.openxmlformats.org/officeDocument/2006/relationships" xmlns:m="http://schemas.openxmlformats.org/officeDocument/2006/math" xmlns:v="urn:schemas-microsoft-com:vml" xmlns:wp14="http://schemas.microsoft.com/office/word/2010/wordprocessingDrawing" xmlns:wp="http://schemas.openxmlformats.org/drawingml/2006/wordprocessingDrawing" xmlns:w10="urn:schemas-microsoft-com:office:word" xmlns:w="http://schemas.openxmlformats.org/wordprocessingml/2006/main" xmlns:w14="http://schemas.microsoft.com/office/word/2010/wordml" xmlns:wpg="http://schemas.microsoft.com/office/word/2010/wordprocessingGroup" xmlns:wpi="http://schemas.microsoft.com/office/word/2010/wordprocessingInk" xmlns:wne="http://schemas.microsoft.com/office/word/2006/wordml" xmlns:wps="http://schemas.microsoft.com/office/word/2010/wordprocessingShape" mc:Ignorable="w14 wp14">
+<w:ftr xmlns:wpc="http://schemas.microsoft.com/office/word/2010/wordprocessingCanvas" xmlns:cx="http://schemas.microsoft.com/office/drawing/2014/chartex" xmlns:cx1="http://schemas.microsoft.com/office/drawing/2015/9/8/chartex" xmlns:cx2="http://schemas.microsoft.com/office/drawing/2015/10/21/chartex" xmlns:cx3="http://schemas.microsoft.com/office/drawing/2016/5/9/chartex" xmlns:cx4="http://schemas.microsoft.com/office/drawing/2016/5/10/chartex" xmlns:cx5="http://schemas.microsoft.com/office/drawing/2016/5/11/chartex" xmlns:mc="http://schemas.openxmlformats.org/markup-compatibility/2006" xmlns:o="urn:schemas-microsoft-com:office:office" xmlns:r="http://schemas.openxmlformats.org/officeDocument/2006/relationships" xmlns:m="http://schemas.openxmlformats.org/officeDocument/2006/math" xmlns:v="urn:schemas-microsoft-com:vml" xmlns:wp14="http://schemas.microsoft.com/office/word/2010/wordprocessingDrawing" xmlns:wp="http://schemas.openxmlformats.org/drawingml/2006/wordprocessingDrawing" xmlns:w10="urn:schemas-microsoft-com:office:word" xmlns:w="http://schemas.openxmlformats.org/wordprocessingml/2006/main" xmlns:w14="http://schemas.microsoft.com/office/word/2010/wordml" xmlns:w15="http://schemas.microsoft.com/office/word/2012/wordml" xmlns:w16se="http://schemas.microsoft.com/office/word/2015/wordml/symex" xmlns:wpg="http://schemas.microsoft.com/office/word/2010/wordprocessingGroup" xmlns:wpi="http://schemas.microsoft.com/office/word/2010/wordprocessingInk" xmlns:wne="http://schemas.microsoft.com/office/word/2006/wordml" xmlns:wps="http://schemas.microsoft.com/office/word/2010/wordprocessingShape" mc:Ignorable="w14 w15 w16se wp14">
   <w:sdt>
     <w:sdtPr>
       <w:id w:val="486288243"/>
@@ -13143,7 +13640,7 @@
           <w:rPr>
             <w:noProof/>
           </w:rPr>
-          <w:t>7</w:t>
+          <w:t>18</w:t>
         </w:r>
         <w:r>
           <w:fldChar w:fldCharType="end"/>
@@ -13160,7 +13657,7 @@
 </file>
 
 <file path=word/footnotes.xml><?xml version="1.0" encoding="utf-8"?>
-<w:footnotes xmlns:wpc="http://schemas.microsoft.com/office/word/2010/wordprocessingCanvas" xmlns:mc="http://schemas.openxmlformats.org/markup-compatibility/2006" xmlns:o="urn:schemas-microsoft-com:office:office" xmlns:r="http://schemas.openxmlformats.org/officeDocument/2006/relationships" xmlns:m="http://schemas.openxmlformats.org/officeDocument/2006/math" xmlns:v="urn:schemas-microsoft-com:vml" xmlns:wp14="http://schemas.microsoft.com/office/word/2010/wordprocessingDrawing" xmlns:wp="http://schemas.openxmlformats.org/drawingml/2006/wordprocessingDrawing" xmlns:w10="urn:schemas-microsoft-com:office:word" xmlns:w="http://schemas.openxmlformats.org/wordprocessingml/2006/main" xmlns:w14="http://schemas.microsoft.com/office/word/2010/wordml" xmlns:wpg="http://schemas.microsoft.com/office/word/2010/wordprocessingGroup" xmlns:wpi="http://schemas.microsoft.com/office/word/2010/wordprocessingInk" xmlns:wne="http://schemas.microsoft.com/office/word/2006/wordml" xmlns:wps="http://schemas.microsoft.com/office/word/2010/wordprocessingShape" mc:Ignorable="w14 wp14">
+<w:footnotes xmlns:wpc="http://schemas.microsoft.com/office/word/2010/wordprocessingCanvas" xmlns:cx="http://schemas.microsoft.com/office/drawing/2014/chartex" xmlns:cx1="http://schemas.microsoft.com/office/drawing/2015/9/8/chartex" xmlns:cx2="http://schemas.microsoft.com/office/drawing/2015/10/21/chartex" xmlns:cx3="http://schemas.microsoft.com/office/drawing/2016/5/9/chartex" xmlns:cx4="http://schemas.microsoft.com/office/drawing/2016/5/10/chartex" xmlns:cx5="http://schemas.microsoft.com/office/drawing/2016/5/11/chartex" xmlns:mc="http://schemas.openxmlformats.org/markup-compatibility/2006" xmlns:o="urn:schemas-microsoft-com:office:office" xmlns:r="http://schemas.openxmlformats.org/officeDocument/2006/relationships" xmlns:m="http://schemas.openxmlformats.org/officeDocument/2006/math" xmlns:v="urn:schemas-microsoft-com:vml" xmlns:wp14="http://schemas.microsoft.com/office/word/2010/wordprocessingDrawing" xmlns:wp="http://schemas.openxmlformats.org/drawingml/2006/wordprocessingDrawing" xmlns:w10="urn:schemas-microsoft-com:office:word" xmlns:w="http://schemas.openxmlformats.org/wordprocessingml/2006/main" xmlns:w14="http://schemas.microsoft.com/office/word/2010/wordml" xmlns:w15="http://schemas.microsoft.com/office/word/2012/wordml" xmlns:w16se="http://schemas.microsoft.com/office/word/2015/wordml/symex" xmlns:wpg="http://schemas.microsoft.com/office/word/2010/wordprocessingGroup" xmlns:wpi="http://schemas.microsoft.com/office/word/2010/wordprocessingInk" xmlns:wne="http://schemas.microsoft.com/office/word/2006/wordml" xmlns:wps="http://schemas.microsoft.com/office/word/2010/wordprocessingShape" mc:Ignorable="w14 w15 w16se wp14">
   <w:footnote w:type="separator" w:id="-1">
     <w:p>
       <w:r>
@@ -13179,8 +13676,8 @@
 </file>
 
 <file path=word/numbering.xml><?xml version="1.0" encoding="utf-8"?>
-<w:numbering xmlns:wpc="http://schemas.microsoft.com/office/word/2010/wordprocessingCanvas" xmlns:mc="http://schemas.openxmlformats.org/markup-compatibility/2006" xmlns:o="urn:schemas-microsoft-com:office:office" xmlns:r="http://schemas.openxmlformats.org/officeDocument/2006/relationships" xmlns:m="http://schemas.openxmlformats.org/officeDocument/2006/math" xmlns:v="urn:schemas-microsoft-com:vml" xmlns:wp14="http://schemas.microsoft.com/office/word/2010/wordprocessingDrawing" xmlns:wp="http://schemas.openxmlformats.org/drawingml/2006/wordprocessingDrawing" xmlns:w10="urn:schemas-microsoft-com:office:word" xmlns:w="http://schemas.openxmlformats.org/wordprocessingml/2006/main" xmlns:w14="http://schemas.microsoft.com/office/word/2010/wordml" xmlns:wpg="http://schemas.microsoft.com/office/word/2010/wordprocessingGroup" xmlns:wpi="http://schemas.microsoft.com/office/word/2010/wordprocessingInk" xmlns:wne="http://schemas.microsoft.com/office/word/2006/wordml" xmlns:wps="http://schemas.microsoft.com/office/word/2010/wordprocessingShape" mc:Ignorable="w14 wp14">
-  <w:abstractNum w:abstractNumId="0">
+<w:numbering xmlns:wpc="http://schemas.microsoft.com/office/word/2010/wordprocessingCanvas" xmlns:cx="http://schemas.microsoft.com/office/drawing/2014/chartex" xmlns:cx1="http://schemas.microsoft.com/office/drawing/2015/9/8/chartex" xmlns:cx2="http://schemas.microsoft.com/office/drawing/2015/10/21/chartex" xmlns:cx3="http://schemas.microsoft.com/office/drawing/2016/5/9/chartex" xmlns:cx4="http://schemas.microsoft.com/office/drawing/2016/5/10/chartex" xmlns:cx5="http://schemas.microsoft.com/office/drawing/2016/5/11/chartex" xmlns:mc="http://schemas.openxmlformats.org/markup-compatibility/2006" xmlns:o="urn:schemas-microsoft-com:office:office" xmlns:r="http://schemas.openxmlformats.org/officeDocument/2006/relationships" xmlns:m="http://schemas.openxmlformats.org/officeDocument/2006/math" xmlns:v="urn:schemas-microsoft-com:vml" xmlns:wp14="http://schemas.microsoft.com/office/word/2010/wordprocessingDrawing" xmlns:wp="http://schemas.openxmlformats.org/drawingml/2006/wordprocessingDrawing" xmlns:w10="urn:schemas-microsoft-com:office:word" xmlns:w="http://schemas.openxmlformats.org/wordprocessingml/2006/main" xmlns:w14="http://schemas.microsoft.com/office/word/2010/wordml" xmlns:w15="http://schemas.microsoft.com/office/word/2012/wordml" xmlns:w16se="http://schemas.microsoft.com/office/word/2015/wordml/symex" xmlns:wpg="http://schemas.microsoft.com/office/word/2010/wordprocessingGroup" xmlns:wpi="http://schemas.microsoft.com/office/word/2010/wordprocessingInk" xmlns:wne="http://schemas.microsoft.com/office/word/2006/wordml" xmlns:wps="http://schemas.microsoft.com/office/word/2010/wordprocessingShape" mc:Ignorable="w14 w15 w16se wp14">
+  <w:abstractNum w:abstractNumId="0" w15:restartNumberingAfterBreak="0">
     <w:nsid w:val="0FBE29E9"/>
     <w:multiLevelType w:val="hybridMultilevel"/>
     <w:tmpl w:val="39ACEF64"/>
@@ -13266,7 +13763,7 @@
       </w:pPr>
     </w:lvl>
   </w:abstractNum>
-  <w:abstractNum w:abstractNumId="1">
+  <w:abstractNum w:abstractNumId="1" w15:restartNumberingAfterBreak="0">
     <w:nsid w:val="18605D6A"/>
     <w:multiLevelType w:val="hybridMultilevel"/>
     <w:tmpl w:val="E3167CD4"/>
@@ -13352,7 +13849,7 @@
       </w:pPr>
     </w:lvl>
   </w:abstractNum>
-  <w:abstractNum w:abstractNumId="2">
+  <w:abstractNum w:abstractNumId="2" w15:restartNumberingAfterBreak="0">
     <w:nsid w:val="4F1E6553"/>
     <w:multiLevelType w:val="hybridMultilevel"/>
     <w:tmpl w:val="F5B2407C"/>
@@ -13438,7 +13935,7 @@
       </w:pPr>
     </w:lvl>
   </w:abstractNum>
-  <w:abstractNum w:abstractNumId="3">
+  <w:abstractNum w:abstractNumId="3" w15:restartNumberingAfterBreak="0">
     <w:nsid w:val="792316A5"/>
     <w:multiLevelType w:val="hybridMultilevel"/>
     <w:tmpl w:val="225807E4"/>
@@ -13540,7 +14037,7 @@
 </file>
 
 <file path=word/styles.xml><?xml version="1.0" encoding="utf-8"?>
-<w:styles xmlns:mc="http://schemas.openxmlformats.org/markup-compatibility/2006" xmlns:r="http://schemas.openxmlformats.org/officeDocument/2006/relationships" xmlns:w="http://schemas.openxmlformats.org/wordprocessingml/2006/main" xmlns:w14="http://schemas.microsoft.com/office/word/2010/wordml" mc:Ignorable="w14">
+<w:styles xmlns:mc="http://schemas.openxmlformats.org/markup-compatibility/2006" xmlns:r="http://schemas.openxmlformats.org/officeDocument/2006/relationships" xmlns:w="http://schemas.openxmlformats.org/wordprocessingml/2006/main" xmlns:w14="http://schemas.microsoft.com/office/word/2010/wordml" xmlns:w15="http://schemas.microsoft.com/office/word/2012/wordml" xmlns:w16se="http://schemas.microsoft.com/office/word/2015/wordml/symex" mc:Ignorable="w14 w15 w16se">
   <w:docDefaults>
     <w:rPrDefault>
       <w:rPr>
@@ -13550,7 +14047,7 @@
     </w:rPrDefault>
     <w:pPrDefault/>
   </w:docDefaults>
-  <w:latentStyles w:defLockedState="0" w:defUIPriority="0" w:defSemiHidden="0" w:defUnhideWhenUsed="0" w:defQFormat="0" w:count="267">
+  <w:latentStyles w:defLockedState="0" w:defUIPriority="0" w:defSemiHidden="0" w:defUnhideWhenUsed="0" w:defQFormat="0" w:count="374">
     <w:lsdException w:name="Normal" w:qFormat="1"/>
     <w:lsdException w:name="heading 1" w:qFormat="1"/>
     <w:lsdException w:name="heading 2" w:qFormat="1"/>
@@ -13561,12 +14058,143 @@
     <w:lsdException w:name="heading 7" w:semiHidden="1" w:unhideWhenUsed="1" w:qFormat="1"/>
     <w:lsdException w:name="heading 8" w:semiHidden="1" w:unhideWhenUsed="1" w:qFormat="1"/>
     <w:lsdException w:name="heading 9" w:semiHidden="1" w:unhideWhenUsed="1" w:qFormat="1"/>
-    <w:lsdException w:name="footer" w:uiPriority="99"/>
+    <w:lsdException w:name="index 1" w:semiHidden="1" w:unhideWhenUsed="1"/>
+    <w:lsdException w:name="index 2" w:semiHidden="1" w:unhideWhenUsed="1"/>
+    <w:lsdException w:name="index 3" w:semiHidden="1" w:unhideWhenUsed="1"/>
+    <w:lsdException w:name="index 4" w:semiHidden="1" w:unhideWhenUsed="1"/>
+    <w:lsdException w:name="index 5" w:semiHidden="1" w:unhideWhenUsed="1"/>
+    <w:lsdException w:name="index 6" w:semiHidden="1" w:unhideWhenUsed="1"/>
+    <w:lsdException w:name="index 7" w:semiHidden="1" w:unhideWhenUsed="1"/>
+    <w:lsdException w:name="index 8" w:semiHidden="1" w:unhideWhenUsed="1"/>
+    <w:lsdException w:name="index 9" w:semiHidden="1" w:unhideWhenUsed="1"/>
+    <w:lsdException w:name="toc 1" w:semiHidden="1" w:unhideWhenUsed="1"/>
+    <w:lsdException w:name="toc 2" w:semiHidden="1" w:unhideWhenUsed="1"/>
+    <w:lsdException w:name="toc 3" w:semiHidden="1" w:unhideWhenUsed="1"/>
+    <w:lsdException w:name="toc 4" w:semiHidden="1" w:unhideWhenUsed="1"/>
+    <w:lsdException w:name="toc 5" w:semiHidden="1" w:unhideWhenUsed="1"/>
+    <w:lsdException w:name="toc 6" w:semiHidden="1" w:unhideWhenUsed="1"/>
+    <w:lsdException w:name="toc 7" w:semiHidden="1" w:unhideWhenUsed="1"/>
+    <w:lsdException w:name="toc 8" w:semiHidden="1" w:unhideWhenUsed="1"/>
+    <w:lsdException w:name="toc 9" w:semiHidden="1" w:unhideWhenUsed="1"/>
+    <w:lsdException w:name="Normal Indent" w:semiHidden="1" w:unhideWhenUsed="1"/>
+    <w:lsdException w:name="footnote text" w:semiHidden="1" w:unhideWhenUsed="1"/>
+    <w:lsdException w:name="annotation text" w:semiHidden="1" w:unhideWhenUsed="1"/>
+    <w:lsdException w:name="header" w:semiHidden="1" w:unhideWhenUsed="1"/>
+    <w:lsdException w:name="footer" w:semiHidden="1" w:uiPriority="99" w:unhideWhenUsed="1"/>
+    <w:lsdException w:name="index heading" w:semiHidden="1" w:unhideWhenUsed="1"/>
     <w:lsdException w:name="caption" w:semiHidden="1" w:uiPriority="35" w:unhideWhenUsed="1" w:qFormat="1"/>
+    <w:lsdException w:name="table of figures" w:semiHidden="1" w:unhideWhenUsed="1"/>
+    <w:lsdException w:name="envelope address" w:semiHidden="1" w:unhideWhenUsed="1"/>
+    <w:lsdException w:name="envelope return" w:semiHidden="1" w:unhideWhenUsed="1"/>
+    <w:lsdException w:name="footnote reference" w:semiHidden="1" w:unhideWhenUsed="1"/>
+    <w:lsdException w:name="annotation reference" w:semiHidden="1" w:unhideWhenUsed="1"/>
+    <w:lsdException w:name="line number" w:semiHidden="1" w:unhideWhenUsed="1"/>
+    <w:lsdException w:name="page number" w:semiHidden="1" w:unhideWhenUsed="1"/>
+    <w:lsdException w:name="endnote reference" w:semiHidden="1" w:unhideWhenUsed="1"/>
+    <w:lsdException w:name="endnote text" w:semiHidden="1" w:unhideWhenUsed="1"/>
+    <w:lsdException w:name="table of authorities" w:semiHidden="1" w:unhideWhenUsed="1"/>
+    <w:lsdException w:name="macro" w:semiHidden="1" w:unhideWhenUsed="1"/>
+    <w:lsdException w:name="List" w:semiHidden="1" w:unhideWhenUsed="1"/>
+    <w:lsdException w:name="List Bullet" w:semiHidden="1" w:unhideWhenUsed="1"/>
+    <w:lsdException w:name="List 3" w:semiHidden="1" w:unhideWhenUsed="1"/>
+    <w:lsdException w:name="List 4" w:semiHidden="1" w:unhideWhenUsed="1"/>
+    <w:lsdException w:name="List 5" w:semiHidden="1" w:unhideWhenUsed="1"/>
+    <w:lsdException w:name="List Bullet 2" w:semiHidden="1" w:unhideWhenUsed="1"/>
+    <w:lsdException w:name="List Bullet 3" w:semiHidden="1" w:unhideWhenUsed="1"/>
+    <w:lsdException w:name="List Bullet 4" w:semiHidden="1" w:unhideWhenUsed="1"/>
+    <w:lsdException w:name="List Bullet 5" w:semiHidden="1" w:unhideWhenUsed="1"/>
+    <w:lsdException w:name="List Number 2" w:semiHidden="1" w:unhideWhenUsed="1"/>
+    <w:lsdException w:name="List Number 3" w:semiHidden="1" w:unhideWhenUsed="1"/>
+    <w:lsdException w:name="List Number 4" w:semiHidden="1" w:unhideWhenUsed="1"/>
+    <w:lsdException w:name="List Number 5" w:semiHidden="1" w:unhideWhenUsed="1"/>
     <w:lsdException w:name="Title" w:qFormat="1"/>
+    <w:lsdException w:name="Closing" w:semiHidden="1" w:unhideWhenUsed="1"/>
+    <w:lsdException w:name="Signature" w:semiHidden="1" w:unhideWhenUsed="1"/>
+    <w:lsdException w:name="Default Paragraph Font" w:semiHidden="1" w:unhideWhenUsed="1"/>
+    <w:lsdException w:name="Body Text" w:semiHidden="1" w:unhideWhenUsed="1"/>
+    <w:lsdException w:name="Body Text Indent" w:semiHidden="1" w:unhideWhenUsed="1"/>
+    <w:lsdException w:name="List Continue" w:semiHidden="1" w:unhideWhenUsed="1"/>
+    <w:lsdException w:name="List Continue 2" w:semiHidden="1" w:unhideWhenUsed="1"/>
+    <w:lsdException w:name="List Continue 3" w:semiHidden="1" w:unhideWhenUsed="1"/>
     <w:lsdException w:name="Subtitle" w:qFormat="1"/>
+    <w:lsdException w:name="Salutation" w:semiHidden="1" w:unhideWhenUsed="1"/>
+    <w:lsdException w:name="Date" w:semiHidden="1" w:unhideWhenUsed="1"/>
+    <w:lsdException w:name="Body Text First Indent" w:semiHidden="1" w:unhideWhenUsed="1"/>
+    <w:lsdException w:name="Body Text First Indent 2" w:semiHidden="1" w:unhideWhenUsed="1"/>
+    <w:lsdException w:name="Note Heading" w:semiHidden="1" w:unhideWhenUsed="1"/>
+    <w:lsdException w:name="Body Text 2" w:semiHidden="1" w:unhideWhenUsed="1"/>
+    <w:lsdException w:name="Body Text 3" w:semiHidden="1" w:unhideWhenUsed="1"/>
+    <w:lsdException w:name="Body Text Indent 2" w:semiHidden="1" w:unhideWhenUsed="1"/>
+    <w:lsdException w:name="Body Text Indent 3" w:semiHidden="1" w:unhideWhenUsed="1"/>
+    <w:lsdException w:name="Block Text" w:semiHidden="1" w:unhideWhenUsed="1"/>
+    <w:lsdException w:name="Hyperlink" w:semiHidden="1" w:unhideWhenUsed="1"/>
+    <w:lsdException w:name="FollowedHyperlink" w:semiHidden="1" w:unhideWhenUsed="1"/>
     <w:lsdException w:name="Strong" w:qFormat="1"/>
     <w:lsdException w:name="Emphasis" w:qFormat="1"/>
+    <w:lsdException w:name="Document Map" w:semiHidden="1" w:unhideWhenUsed="1"/>
+    <w:lsdException w:name="Plain Text" w:semiHidden="1" w:unhideWhenUsed="1"/>
+    <w:lsdException w:name="E-mail Signature" w:semiHidden="1" w:unhideWhenUsed="1"/>
+    <w:lsdException w:name="HTML Top of Form" w:semiHidden="1" w:unhideWhenUsed="1"/>
+    <w:lsdException w:name="HTML Bottom of Form" w:semiHidden="1" w:unhideWhenUsed="1"/>
+    <w:lsdException w:name="Normal (Web)" w:semiHidden="1" w:unhideWhenUsed="1"/>
+    <w:lsdException w:name="HTML Acronym" w:semiHidden="1" w:unhideWhenUsed="1"/>
+    <w:lsdException w:name="HTML Address" w:semiHidden="1" w:unhideWhenUsed="1"/>
+    <w:lsdException w:name="HTML Cite" w:semiHidden="1" w:unhideWhenUsed="1"/>
+    <w:lsdException w:name="HTML Code" w:semiHidden="1" w:unhideWhenUsed="1"/>
+    <w:lsdException w:name="HTML Definition" w:semiHidden="1" w:unhideWhenUsed="1"/>
+    <w:lsdException w:name="HTML Keyboard" w:semiHidden="1" w:unhideWhenUsed="1"/>
+    <w:lsdException w:name="HTML Preformatted" w:semiHidden="1" w:unhideWhenUsed="1"/>
+    <w:lsdException w:name="HTML Sample" w:semiHidden="1" w:unhideWhenUsed="1"/>
+    <w:lsdException w:name="HTML Typewriter" w:semiHidden="1" w:unhideWhenUsed="1"/>
+    <w:lsdException w:name="HTML Variable" w:semiHidden="1" w:unhideWhenUsed="1"/>
+    <w:lsdException w:name="Normal Table" w:semiHidden="1" w:unhideWhenUsed="1"/>
+    <w:lsdException w:name="annotation subject" w:semiHidden="1" w:unhideWhenUsed="1"/>
+    <w:lsdException w:name="No List" w:semiHidden="1" w:unhideWhenUsed="1"/>
+    <w:lsdException w:name="Outline List 1" w:semiHidden="1" w:unhideWhenUsed="1"/>
+    <w:lsdException w:name="Outline List 2" w:semiHidden="1" w:unhideWhenUsed="1"/>
+    <w:lsdException w:name="Outline List 3" w:semiHidden="1" w:unhideWhenUsed="1"/>
+    <w:lsdException w:name="Table Simple 1" w:semiHidden="1" w:unhideWhenUsed="1"/>
+    <w:lsdException w:name="Table Simple 2" w:semiHidden="1" w:unhideWhenUsed="1"/>
+    <w:lsdException w:name="Table Simple 3" w:semiHidden="1" w:unhideWhenUsed="1"/>
+    <w:lsdException w:name="Table Classic 1" w:semiHidden="1" w:unhideWhenUsed="1"/>
+    <w:lsdException w:name="Table Classic 2" w:semiHidden="1" w:unhideWhenUsed="1"/>
+    <w:lsdException w:name="Table Classic 3" w:semiHidden="1" w:unhideWhenUsed="1"/>
+    <w:lsdException w:name="Table Classic 4" w:semiHidden="1" w:unhideWhenUsed="1"/>
+    <w:lsdException w:name="Table Colorful 1" w:semiHidden="1" w:unhideWhenUsed="1"/>
+    <w:lsdException w:name="Table Colorful 2" w:semiHidden="1" w:unhideWhenUsed="1"/>
+    <w:lsdException w:name="Table Colorful 3" w:semiHidden="1" w:unhideWhenUsed="1"/>
+    <w:lsdException w:name="Table Columns 1" w:semiHidden="1" w:unhideWhenUsed="1"/>
+    <w:lsdException w:name="Table Columns 2" w:semiHidden="1" w:unhideWhenUsed="1"/>
+    <w:lsdException w:name="Table Columns 3" w:semiHidden="1" w:unhideWhenUsed="1"/>
+    <w:lsdException w:name="Table Columns 4" w:semiHidden="1" w:unhideWhenUsed="1"/>
+    <w:lsdException w:name="Table Columns 5" w:semiHidden="1" w:unhideWhenUsed="1"/>
+    <w:lsdException w:name="Table Grid 1" w:semiHidden="1" w:unhideWhenUsed="1"/>
+    <w:lsdException w:name="Table Grid 2" w:semiHidden="1" w:unhideWhenUsed="1"/>
+    <w:lsdException w:name="Table Grid 3" w:semiHidden="1" w:unhideWhenUsed="1"/>
+    <w:lsdException w:name="Table Grid 4" w:semiHidden="1" w:unhideWhenUsed="1"/>
+    <w:lsdException w:name="Table Grid 5" w:semiHidden="1" w:unhideWhenUsed="1"/>
+    <w:lsdException w:name="Table Grid 6" w:semiHidden="1" w:unhideWhenUsed="1"/>
+    <w:lsdException w:name="Table Grid 7" w:semiHidden="1" w:unhideWhenUsed="1"/>
+    <w:lsdException w:name="Table Grid 8" w:semiHidden="1" w:unhideWhenUsed="1"/>
+    <w:lsdException w:name="Table List 1" w:semiHidden="1" w:unhideWhenUsed="1"/>
+    <w:lsdException w:name="Table List 2" w:semiHidden="1" w:unhideWhenUsed="1"/>
+    <w:lsdException w:name="Table List 3" w:semiHidden="1" w:unhideWhenUsed="1"/>
+    <w:lsdException w:name="Table List 4" w:semiHidden="1" w:unhideWhenUsed="1"/>
+    <w:lsdException w:name="Table List 5" w:semiHidden="1" w:unhideWhenUsed="1"/>
+    <w:lsdException w:name="Table List 6" w:semiHidden="1" w:unhideWhenUsed="1"/>
+    <w:lsdException w:name="Table List 7" w:semiHidden="1" w:unhideWhenUsed="1"/>
+    <w:lsdException w:name="Table List 8" w:semiHidden="1" w:unhideWhenUsed="1"/>
+    <w:lsdException w:name="Table 3D effects 1" w:semiHidden="1" w:unhideWhenUsed="1"/>
+    <w:lsdException w:name="Table 3D effects 2" w:semiHidden="1" w:unhideWhenUsed="1"/>
+    <w:lsdException w:name="Table 3D effects 3" w:semiHidden="1" w:unhideWhenUsed="1"/>
+    <w:lsdException w:name="Table Contemporary" w:semiHidden="1" w:unhideWhenUsed="1"/>
+    <w:lsdException w:name="Table Elegant" w:semiHidden="1" w:unhideWhenUsed="1"/>
+    <w:lsdException w:name="Table Professional" w:semiHidden="1" w:unhideWhenUsed="1"/>
+    <w:lsdException w:name="Table Subtle 1" w:semiHidden="1" w:unhideWhenUsed="1"/>
+    <w:lsdException w:name="Table Subtle 2" w:semiHidden="1" w:unhideWhenUsed="1"/>
+    <w:lsdException w:name="Table Web 1" w:semiHidden="1" w:unhideWhenUsed="1"/>
+    <w:lsdException w:name="Table Web 2" w:semiHidden="1" w:unhideWhenUsed="1"/>
+    <w:lsdException w:name="Table Web 3" w:semiHidden="1" w:unhideWhenUsed="1"/>
     <w:lsdException w:name="Placeholder Text" w:semiHidden="1" w:uiPriority="99"/>
     <w:lsdException w:name="No Spacing" w:uiPriority="1" w:qFormat="1"/>
     <w:lsdException w:name="Light Shading" w:uiPriority="60"/>
@@ -13678,382 +14306,113 @@
     <w:lsdException w:name="Book Title" w:uiPriority="33" w:qFormat="1"/>
     <w:lsdException w:name="Bibliography" w:semiHidden="1" w:uiPriority="37" w:unhideWhenUsed="1"/>
     <w:lsdException w:name="TOC Heading" w:semiHidden="1" w:uiPriority="39" w:unhideWhenUsed="1" w:qFormat="1"/>
-  </w:latentStyles>
-  <w:style w:type="paragraph" w:default="1" w:styleId="Normale">
-    <w:name w:val="Normal"/>
-    <w:qFormat/>
-    <w:rPr>
-      <w:sz w:val="24"/>
-      <w:szCs w:val="24"/>
-      <w:lang w:val="it-IT" w:eastAsia="it-IT"/>
-    </w:rPr>
-  </w:style>
-  <w:style w:type="paragraph" w:styleId="Titolo1">
-    <w:name w:val="heading 1"/>
-    <w:basedOn w:val="Normale"/>
-    <w:next w:val="Normale"/>
-    <w:qFormat/>
-    <w:rsid w:val="00D03623"/>
-    <w:pPr>
-      <w:keepNext/>
-      <w:spacing w:before="240" w:after="60"/>
-      <w:outlineLvl w:val="0"/>
-    </w:pPr>
-    <w:rPr>
-      <w:rFonts w:ascii="Arial" w:hAnsi="Arial" w:cs="Arial"/>
-      <w:b/>
-      <w:bCs/>
-      <w:kern w:val="32"/>
-      <w:sz w:val="32"/>
-      <w:szCs w:val="32"/>
-    </w:rPr>
-  </w:style>
-  <w:style w:type="paragraph" w:styleId="Titolo2">
-    <w:name w:val="heading 2"/>
-    <w:basedOn w:val="Normale"/>
-    <w:next w:val="Normale"/>
-    <w:qFormat/>
-    <w:rsid w:val="00771C51"/>
-    <w:pPr>
-      <w:keepNext/>
-      <w:spacing w:before="240" w:after="60"/>
-      <w:outlineLvl w:val="1"/>
-    </w:pPr>
-    <w:rPr>
-      <w:rFonts w:ascii="Arial" w:hAnsi="Arial" w:cs="Arial"/>
-      <w:b/>
-      <w:bCs/>
-      <w:i/>
-      <w:iCs/>
-      <w:sz w:val="28"/>
-      <w:szCs w:val="28"/>
-    </w:rPr>
-  </w:style>
-  <w:style w:type="paragraph" w:styleId="Titolo3">
-    <w:name w:val="heading 3"/>
-    <w:basedOn w:val="Normale"/>
-    <w:next w:val="Normale"/>
-    <w:qFormat/>
-    <w:rsid w:val="00771C51"/>
-    <w:pPr>
-      <w:keepNext/>
-      <w:spacing w:before="240" w:after="60"/>
-      <w:outlineLvl w:val="2"/>
-    </w:pPr>
-    <w:rPr>
-      <w:rFonts w:ascii="Arial" w:hAnsi="Arial" w:cs="Arial"/>
-      <w:b/>
-      <w:bCs/>
-      <w:sz w:val="26"/>
-      <w:szCs w:val="26"/>
-    </w:rPr>
-  </w:style>
-  <w:style w:type="character" w:default="1" w:styleId="Carpredefinitoparagrafo">
-    <w:name w:val="Default Paragraph Font"/>
-    <w:uiPriority w:val="1"/>
-    <w:semiHidden/>
-    <w:unhideWhenUsed/>
-  </w:style>
-  <w:style w:type="table" w:default="1" w:styleId="Tabellanormale">
-    <w:name w:val="Normal Table"/>
-    <w:uiPriority w:val="99"/>
-    <w:semiHidden/>
-    <w:unhideWhenUsed/>
-    <w:tblPr>
-      <w:tblInd w:w="0" w:type="dxa"/>
-      <w:tblCellMar>
-        <w:top w:w="0" w:type="dxa"/>
-        <w:left w:w="108" w:type="dxa"/>
-        <w:bottom w:w="0" w:type="dxa"/>
-        <w:right w:w="108" w:type="dxa"/>
-      </w:tblCellMar>
-    </w:tblPr>
-  </w:style>
-  <w:style w:type="numbering" w:default="1" w:styleId="Nessunelenco">
-    <w:name w:val="No List"/>
-    <w:uiPriority w:val="99"/>
-    <w:semiHidden/>
-    <w:unhideWhenUsed/>
-  </w:style>
-  <w:style w:type="character" w:styleId="Rimandocommento">
-    <w:name w:val="annotation reference"/>
-    <w:basedOn w:val="Carpredefinitoparagrafo"/>
-    <w:semiHidden/>
-    <w:rsid w:val="00A60548"/>
-    <w:rPr>
-      <w:sz w:val="16"/>
-      <w:szCs w:val="16"/>
-    </w:rPr>
-  </w:style>
-  <w:style w:type="paragraph" w:styleId="Testocommento">
-    <w:name w:val="annotation text"/>
-    <w:basedOn w:val="Normale"/>
-    <w:semiHidden/>
-    <w:rsid w:val="00A60548"/>
-    <w:rPr>
-      <w:sz w:val="20"/>
-      <w:szCs w:val="20"/>
-    </w:rPr>
-  </w:style>
-  <w:style w:type="paragraph" w:styleId="Testofumetto">
-    <w:name w:val="Balloon Text"/>
-    <w:basedOn w:val="Normale"/>
-    <w:semiHidden/>
-    <w:rsid w:val="00A60548"/>
-    <w:rPr>
-      <w:rFonts w:ascii="Tahoma" w:hAnsi="Tahoma" w:cs="Tahoma"/>
-      <w:sz w:val="16"/>
-      <w:szCs w:val="16"/>
-    </w:rPr>
-  </w:style>
-  <w:style w:type="character" w:styleId="Collegamentoipertestuale">
-    <w:name w:val="Hyperlink"/>
-    <w:basedOn w:val="Carpredefinitoparagrafo"/>
-    <w:rsid w:val="003A77D5"/>
-    <w:rPr>
-      <w:color w:val="0000FF"/>
-      <w:u w:val="single"/>
-    </w:rPr>
-  </w:style>
-  <w:style w:type="paragraph" w:styleId="Didascalia">
-    <w:name w:val="caption"/>
-    <w:basedOn w:val="Normale"/>
-    <w:next w:val="Normale"/>
-    <w:uiPriority w:val="35"/>
-    <w:unhideWhenUsed/>
-    <w:qFormat/>
-    <w:rsid w:val="008B1A84"/>
-    <w:pPr>
-      <w:spacing w:after="200" w:line="276" w:lineRule="auto"/>
-      <w:jc w:val="both"/>
-    </w:pPr>
-    <w:rPr>
-      <w:rFonts w:ascii="Calibri" w:hAnsi="Calibri"/>
-      <w:b/>
-      <w:bCs/>
-      <w:caps/>
-      <w:sz w:val="16"/>
-      <w:szCs w:val="18"/>
-      <w:lang w:val="en-US" w:eastAsia="en-US" w:bidi="en-US"/>
-    </w:rPr>
-  </w:style>
-  <w:style w:type="paragraph" w:styleId="Paragrafoelenco">
-    <w:name w:val="List Paragraph"/>
-    <w:basedOn w:val="Normale"/>
-    <w:uiPriority w:val="34"/>
-    <w:qFormat/>
-    <w:rsid w:val="007C3A19"/>
-    <w:pPr>
-      <w:spacing w:after="200" w:line="276" w:lineRule="auto"/>
-      <w:ind w:left="720"/>
-      <w:contextualSpacing/>
-    </w:pPr>
-    <w:rPr>
-      <w:rFonts w:ascii="Calibri" w:eastAsia="Calibri" w:hAnsi="Calibri"/>
-      <w:sz w:val="22"/>
-      <w:szCs w:val="22"/>
-      <w:lang w:eastAsia="en-US"/>
-    </w:rPr>
-  </w:style>
-  <w:style w:type="character" w:styleId="Collegamentovisitato">
-    <w:name w:val="FollowedHyperlink"/>
-    <w:basedOn w:val="Carpredefinitoparagrafo"/>
-    <w:rsid w:val="00A54170"/>
-    <w:rPr>
-      <w:color w:val="800080" w:themeColor="followedHyperlink"/>
-      <w:u w:val="single"/>
-    </w:rPr>
-  </w:style>
-  <w:style w:type="paragraph" w:styleId="Intestazione">
-    <w:name w:val="header"/>
-    <w:basedOn w:val="Normale"/>
-    <w:link w:val="IntestazioneCarattere"/>
-    <w:rsid w:val="00F65B23"/>
-    <w:pPr>
-      <w:tabs>
-        <w:tab w:val="center" w:pos="4819"/>
-        <w:tab w:val="right" w:pos="9638"/>
-      </w:tabs>
-    </w:pPr>
-  </w:style>
-  <w:style w:type="character" w:customStyle="1" w:styleId="IntestazioneCarattere">
-    <w:name w:val="Intestazione Carattere"/>
-    <w:basedOn w:val="Carpredefinitoparagrafo"/>
-    <w:link w:val="Intestazione"/>
-    <w:rsid w:val="00F65B23"/>
-    <w:rPr>
-      <w:sz w:val="24"/>
-      <w:szCs w:val="24"/>
-      <w:lang w:val="it-IT" w:eastAsia="it-IT"/>
-    </w:rPr>
-  </w:style>
-  <w:style w:type="paragraph" w:styleId="Pidipagina">
-    <w:name w:val="footer"/>
-    <w:basedOn w:val="Normale"/>
-    <w:link w:val="PidipaginaCarattere"/>
-    <w:uiPriority w:val="99"/>
-    <w:rsid w:val="00F65B23"/>
-    <w:pPr>
-      <w:tabs>
-        <w:tab w:val="center" w:pos="4819"/>
-        <w:tab w:val="right" w:pos="9638"/>
-      </w:tabs>
-    </w:pPr>
-  </w:style>
-  <w:style w:type="character" w:customStyle="1" w:styleId="PidipaginaCarattere">
-    <w:name w:val="Piè di pagina Carattere"/>
-    <w:basedOn w:val="Carpredefinitoparagrafo"/>
-    <w:link w:val="Pidipagina"/>
-    <w:uiPriority w:val="99"/>
-    <w:rsid w:val="00F65B23"/>
-    <w:rPr>
-      <w:sz w:val="24"/>
-      <w:szCs w:val="24"/>
-      <w:lang w:val="it-IT" w:eastAsia="it-IT"/>
-    </w:rPr>
-  </w:style>
-</w:styles>
-</file>
-
-<file path=word/stylesWithEffects.xml><?xml version="1.0" encoding="utf-8"?>
-<w:styles xmlns:wpc="http://schemas.microsoft.com/office/word/2010/wordprocessingCanvas" xmlns:mc="http://schemas.openxmlformats.org/markup-compatibility/2006" xmlns:o="urn:schemas-microsoft-com:office:office" xmlns:r="http://schemas.openxmlformats.org/officeDocument/2006/relationships" xmlns:m="http://schemas.openxmlformats.org/officeDocument/2006/math" xmlns:v="urn:schemas-microsoft-com:vml" xmlns:wp14="http://schemas.microsoft.com/office/word/2010/wordprocessingDrawing" xmlns:wp="http://schemas.openxmlformats.org/drawingml/2006/wordprocessingDrawing" xmlns:w10="urn:schemas-microsoft-com:office:word" xmlns:w="http://schemas.openxmlformats.org/wordprocessingml/2006/main" xmlns:w14="http://schemas.microsoft.com/office/word/2010/wordml" xmlns:wpg="http://schemas.microsoft.com/office/word/2010/wordprocessingGroup" xmlns:wpi="http://schemas.microsoft.com/office/word/2010/wordprocessingInk" xmlns:wne="http://schemas.microsoft.com/office/word/2006/wordml" xmlns:wps="http://schemas.microsoft.com/office/word/2010/wordprocessingShape" mc:Ignorable="w14 wp14">
-  <w:docDefaults>
-    <w:rPrDefault>
-      <w:rPr>
-        <w:rFonts w:ascii="Times New Roman" w:eastAsia="Times New Roman" w:hAnsi="Times New Roman" w:cs="Times New Roman"/>
-        <w:lang w:val="en-US" w:eastAsia="en-US" w:bidi="ar-SA"/>
-      </w:rPr>
-    </w:rPrDefault>
-    <w:pPrDefault/>
-  </w:docDefaults>
-  <w:latentStyles w:defLockedState="0" w:defUIPriority="0" w:defSemiHidden="0" w:defUnhideWhenUsed="0" w:defQFormat="0" w:count="267">
-    <w:lsdException w:name="Normal" w:qFormat="1"/>
-    <w:lsdException w:name="heading 1" w:qFormat="1"/>
-    <w:lsdException w:name="heading 2" w:qFormat="1"/>
-    <w:lsdException w:name="heading 3" w:qFormat="1"/>
-    <w:lsdException w:name="heading 4" w:semiHidden="1" w:unhideWhenUsed="1" w:qFormat="1"/>
-    <w:lsdException w:name="heading 5" w:semiHidden="1" w:unhideWhenUsed="1" w:qFormat="1"/>
-    <w:lsdException w:name="heading 6" w:semiHidden="1" w:unhideWhenUsed="1" w:qFormat="1"/>
-    <w:lsdException w:name="heading 7" w:semiHidden="1" w:unhideWhenUsed="1" w:qFormat="1"/>
-    <w:lsdException w:name="heading 8" w:semiHidden="1" w:unhideWhenUsed="1" w:qFormat="1"/>
-    <w:lsdException w:name="heading 9" w:semiHidden="1" w:unhideWhenUsed="1" w:qFormat="1"/>
-    <w:lsdException w:name="footer" w:uiPriority="99"/>
-    <w:lsdException w:name="caption" w:semiHidden="1" w:uiPriority="35" w:unhideWhenUsed="1" w:qFormat="1"/>
-    <w:lsdException w:name="Title" w:qFormat="1"/>
-    <w:lsdException w:name="Subtitle" w:qFormat="1"/>
-    <w:lsdException w:name="Strong" w:qFormat="1"/>
-    <w:lsdException w:name="Emphasis" w:qFormat="1"/>
-    <w:lsdException w:name="Placeholder Text" w:semiHidden="1" w:uiPriority="99"/>
-    <w:lsdException w:name="No Spacing" w:uiPriority="1" w:qFormat="1"/>
-    <w:lsdException w:name="Light Shading" w:uiPriority="60"/>
-    <w:lsdException w:name="Light List" w:uiPriority="61"/>
-    <w:lsdException w:name="Light Grid" w:uiPriority="62"/>
-    <w:lsdException w:name="Medium Shading 1" w:uiPriority="63"/>
-    <w:lsdException w:name="Medium Shading 2" w:uiPriority="64"/>
-    <w:lsdException w:name="Medium List 1" w:uiPriority="65"/>
-    <w:lsdException w:name="Medium List 2" w:uiPriority="66"/>
-    <w:lsdException w:name="Medium Grid 1" w:uiPriority="67"/>
-    <w:lsdException w:name="Medium Grid 2" w:uiPriority="68"/>
-    <w:lsdException w:name="Medium Grid 3" w:uiPriority="69"/>
-    <w:lsdException w:name="Dark List" w:uiPriority="70"/>
-    <w:lsdException w:name="Colorful Shading" w:uiPriority="71"/>
-    <w:lsdException w:name="Colorful List" w:uiPriority="72"/>
-    <w:lsdException w:name="Colorful Grid" w:uiPriority="73"/>
-    <w:lsdException w:name="Light Shading Accent 1" w:uiPriority="60"/>
-    <w:lsdException w:name="Light List Accent 1" w:uiPriority="61"/>
-    <w:lsdException w:name="Light Grid Accent 1" w:uiPriority="62"/>
-    <w:lsdException w:name="Medium Shading 1 Accent 1" w:uiPriority="63"/>
-    <w:lsdException w:name="Medium Shading 2 Accent 1" w:uiPriority="64"/>
-    <w:lsdException w:name="Medium List 1 Accent 1" w:uiPriority="65"/>
-    <w:lsdException w:name="Revision" w:semiHidden="1" w:uiPriority="99"/>
-    <w:lsdException w:name="List Paragraph" w:uiPriority="34" w:qFormat="1"/>
-    <w:lsdException w:name="Quote" w:uiPriority="29" w:qFormat="1"/>
-    <w:lsdException w:name="Intense Quote" w:uiPriority="30" w:qFormat="1"/>
-    <w:lsdException w:name="Medium List 2 Accent 1" w:uiPriority="66"/>
-    <w:lsdException w:name="Medium Grid 1 Accent 1" w:uiPriority="67"/>
-    <w:lsdException w:name="Medium Grid 2 Accent 1" w:uiPriority="68"/>
-    <w:lsdException w:name="Medium Grid 3 Accent 1" w:uiPriority="69"/>
-    <w:lsdException w:name="Dark List Accent 1" w:uiPriority="70"/>
-    <w:lsdException w:name="Colorful Shading Accent 1" w:uiPriority="71"/>
-    <w:lsdException w:name="Colorful List Accent 1" w:uiPriority="72"/>
-    <w:lsdException w:name="Colorful Grid Accent 1" w:uiPriority="73"/>
-    <w:lsdException w:name="Light Shading Accent 2" w:uiPriority="60"/>
-    <w:lsdException w:name="Light List Accent 2" w:uiPriority="61"/>
-    <w:lsdException w:name="Light Grid Accent 2" w:uiPriority="62"/>
-    <w:lsdException w:name="Medium Shading 1 Accent 2" w:uiPriority="63"/>
-    <w:lsdException w:name="Medium Shading 2 Accent 2" w:uiPriority="64"/>
-    <w:lsdException w:name="Medium List 1 Accent 2" w:uiPriority="65"/>
-    <w:lsdException w:name="Medium List 2 Accent 2" w:uiPriority="66"/>
-    <w:lsdException w:name="Medium Grid 1 Accent 2" w:uiPriority="67"/>
-    <w:lsdException w:name="Medium Grid 2 Accent 2" w:uiPriority="68"/>
-    <w:lsdException w:name="Medium Grid 3 Accent 2" w:uiPriority="69"/>
-    <w:lsdException w:name="Dark List Accent 2" w:uiPriority="70"/>
-    <w:lsdException w:name="Colorful Shading Accent 2" w:uiPriority="71"/>
-    <w:lsdException w:name="Colorful List Accent 2" w:uiPriority="72"/>
-    <w:lsdException w:name="Colorful Grid Accent 2" w:uiPriority="73"/>
-    <w:lsdException w:name="Light Shading Accent 3" w:uiPriority="60"/>
-    <w:lsdException w:name="Light List Accent 3" w:uiPriority="61"/>
-    <w:lsdException w:name="Light Grid Accent 3" w:uiPriority="62"/>
-    <w:lsdException w:name="Medium Shading 1 Accent 3" w:uiPriority="63"/>
-    <w:lsdException w:name="Medium Shading 2 Accent 3" w:uiPriority="64"/>
-    <w:lsdException w:name="Medium List 1 Accent 3" w:uiPriority="65"/>
-    <w:lsdException w:name="Medium List 2 Accent 3" w:uiPriority="66"/>
-    <w:lsdException w:name="Medium Grid 1 Accent 3" w:uiPriority="67"/>
-    <w:lsdException w:name="Medium Grid 2 Accent 3" w:uiPriority="68"/>
-    <w:lsdException w:name="Medium Grid 3 Accent 3" w:uiPriority="69"/>
-    <w:lsdException w:name="Dark List Accent 3" w:uiPriority="70"/>
-    <w:lsdException w:name="Colorful Shading Accent 3" w:uiPriority="71"/>
-    <w:lsdException w:name="Colorful List Accent 3" w:uiPriority="72"/>
-    <w:lsdException w:name="Colorful Grid Accent 3" w:uiPriority="73"/>
-    <w:lsdException w:name="Light Shading Accent 4" w:uiPriority="60"/>
-    <w:lsdException w:name="Light List Accent 4" w:uiPriority="61"/>
-    <w:lsdException w:name="Light Grid Accent 4" w:uiPriority="62"/>
-    <w:lsdException w:name="Medium Shading 1 Accent 4" w:uiPriority="63"/>
-    <w:lsdException w:name="Medium Shading 2 Accent 4" w:uiPriority="64"/>
-    <w:lsdException w:name="Medium List 1 Accent 4" w:uiPriority="65"/>
-    <w:lsdException w:name="Medium List 2 Accent 4" w:uiPriority="66"/>
-    <w:lsdException w:name="Medium Grid 1 Accent 4" w:uiPriority="67"/>
-    <w:lsdException w:name="Medium Grid 2 Accent 4" w:uiPriority="68"/>
-    <w:lsdException w:name="Medium Grid 3 Accent 4" w:uiPriority="69"/>
-    <w:lsdException w:name="Dark List Accent 4" w:uiPriority="70"/>
-    <w:lsdException w:name="Colorful Shading Accent 4" w:uiPriority="71"/>
-    <w:lsdException w:name="Colorful List Accent 4" w:uiPriority="72"/>
-    <w:lsdException w:name="Colorful Grid Accent 4" w:uiPriority="73"/>
-    <w:lsdException w:name="Light Shading Accent 5" w:uiPriority="60"/>
-    <w:lsdException w:name="Light List Accent 5" w:uiPriority="61"/>
-    <w:lsdException w:name="Light Grid Accent 5" w:uiPriority="62"/>
-    <w:lsdException w:name="Medium Shading 1 Accent 5" w:uiPriority="63"/>
-    <w:lsdException w:name="Medium Shading 2 Accent 5" w:uiPriority="64"/>
-    <w:lsdException w:name="Medium List 1 Accent 5" w:uiPriority="65"/>
-    <w:lsdException w:name="Medium List 2 Accent 5" w:uiPriority="66"/>
-    <w:lsdException w:name="Medium Grid 1 Accent 5" w:uiPriority="67"/>
-    <w:lsdException w:name="Medium Grid 2 Accent 5" w:uiPriority="68"/>
-    <w:lsdException w:name="Medium Grid 3 Accent 5" w:uiPriority="69"/>
-    <w:lsdException w:name="Dark List Accent 5" w:uiPriority="70"/>
-    <w:lsdException w:name="Colorful Shading Accent 5" w:uiPriority="71"/>
-    <w:lsdException w:name="Colorful List Accent 5" w:uiPriority="72"/>
-    <w:lsdException w:name="Colorful Grid Accent 5" w:uiPriority="73"/>
-    <w:lsdException w:name="Light Shading Accent 6" w:uiPriority="60"/>
-    <w:lsdException w:name="Light List Accent 6" w:uiPriority="61"/>
-    <w:lsdException w:name="Light Grid Accent 6" w:uiPriority="62"/>
-    <w:lsdException w:name="Medium Shading 1 Accent 6" w:uiPriority="63"/>
-    <w:lsdException w:name="Medium Shading 2 Accent 6" w:uiPriority="64"/>
-    <w:lsdException w:name="Medium List 1 Accent 6" w:uiPriority="65"/>
-    <w:lsdException w:name="Medium List 2 Accent 6" w:uiPriority="66"/>
-    <w:lsdException w:name="Medium Grid 1 Accent 6" w:uiPriority="67"/>
-    <w:lsdException w:name="Medium Grid 2 Accent 6" w:uiPriority="68"/>
-    <w:lsdException w:name="Medium Grid 3 Accent 6" w:uiPriority="69"/>
-    <w:lsdException w:name="Dark List Accent 6" w:uiPriority="70"/>
-    <w:lsdException w:name="Colorful Shading Accent 6" w:uiPriority="71"/>
-    <w:lsdException w:name="Colorful List Accent 6" w:uiPriority="72"/>
-    <w:lsdException w:name="Colorful Grid Accent 6" w:uiPriority="73"/>
-    <w:lsdException w:name="Subtle Emphasis" w:uiPriority="19" w:qFormat="1"/>
-    <w:lsdException w:name="Intense Emphasis" w:uiPriority="21" w:qFormat="1"/>
-    <w:lsdException w:name="Subtle Reference" w:uiPriority="31" w:qFormat="1"/>
-    <w:lsdException w:name="Intense Reference" w:uiPriority="32" w:qFormat="1"/>
-    <w:lsdException w:name="Book Title" w:uiPriority="33" w:qFormat="1"/>
-    <w:lsdException w:name="Bibliography" w:semiHidden="1" w:uiPriority="37" w:unhideWhenUsed="1"/>
-    <w:lsdException w:name="TOC Heading" w:semiHidden="1" w:uiPriority="39" w:unhideWhenUsed="1" w:qFormat="1"/>
+    <w:lsdException w:name="Plain Table 1" w:uiPriority="41"/>
+    <w:lsdException w:name="Plain Table 2" w:uiPriority="42"/>
+    <w:lsdException w:name="Plain Table 3" w:uiPriority="43"/>
+    <w:lsdException w:name="Plain Table 4" w:uiPriority="44"/>
+    <w:lsdException w:name="Plain Table 5" w:uiPriority="45"/>
+    <w:lsdException w:name="Grid Table Light" w:uiPriority="40"/>
+    <w:lsdException w:name="Grid Table 1 Light" w:uiPriority="46"/>
+    <w:lsdException w:name="Grid Table 2" w:uiPriority="47"/>
+    <w:lsdException w:name="Grid Table 3" w:uiPriority="48"/>
+    <w:lsdException w:name="Grid Table 4" w:uiPriority="49"/>
+    <w:lsdException w:name="Grid Table 5 Dark" w:uiPriority="50"/>
+    <w:lsdException w:name="Grid Table 6 Colorful" w:uiPriority="51"/>
+    <w:lsdException w:name="Grid Table 7 Colorful" w:uiPriority="52"/>
+    <w:lsdException w:name="Grid Table 1 Light Accent 1" w:uiPriority="46"/>
+    <w:lsdException w:name="Grid Table 2 Accent 1" w:uiPriority="47"/>
+    <w:lsdException w:name="Grid Table 3 Accent 1" w:uiPriority="48"/>
+    <w:lsdException w:name="Grid Table 4 Accent 1" w:uiPriority="49"/>
+    <w:lsdException w:name="Grid Table 5 Dark Accent 1" w:uiPriority="50"/>
+    <w:lsdException w:name="Grid Table 6 Colorful Accent 1" w:uiPriority="51"/>
+    <w:lsdException w:name="Grid Table 7 Colorful Accent 1" w:uiPriority="52"/>
+    <w:lsdException w:name="Grid Table 1 Light Accent 2" w:uiPriority="46"/>
+    <w:lsdException w:name="Grid Table 2 Accent 2" w:uiPriority="47"/>
+    <w:lsdException w:name="Grid Table 3 Accent 2" w:uiPriority="48"/>
+    <w:lsdException w:name="Grid Table 4 Accent 2" w:uiPriority="49"/>
+    <w:lsdException w:name="Grid Table 5 Dark Accent 2" w:uiPriority="50"/>
+    <w:lsdException w:name="Grid Table 6 Colorful Accent 2" w:uiPriority="51"/>
+    <w:lsdException w:name="Grid Table 7 Colorful Accent 2" w:uiPriority="52"/>
+    <w:lsdException w:name="Grid Table 1 Light Accent 3" w:uiPriority="46"/>
+    <w:lsdException w:name="Grid Table 2 Accent 3" w:uiPriority="47"/>
+    <w:lsdException w:name="Grid Table 3 Accent 3" w:uiPriority="48"/>
+    <w:lsdException w:name="Grid Table 4 Accent 3" w:uiPriority="49"/>
+    <w:lsdException w:name="Grid Table 5 Dark Accent 3" w:uiPriority="50"/>
+    <w:lsdException w:name="Grid Table 6 Colorful Accent 3" w:uiPriority="51"/>
+    <w:lsdException w:name="Grid Table 7 Colorful Accent 3" w:uiPriority="52"/>
+    <w:lsdException w:name="Grid Table 1 Light Accent 4" w:uiPriority="46"/>
+    <w:lsdException w:name="Grid Table 2 Accent 4" w:uiPriority="47"/>
+    <w:lsdException w:name="Grid Table 3 Accent 4" w:uiPriority="48"/>
+    <w:lsdException w:name="Grid Table 4 Accent 4" w:uiPriority="49"/>
+    <w:lsdException w:name="Grid Table 5 Dark Accent 4" w:uiPriority="50"/>
+    <w:lsdException w:name="Grid Table 6 Colorful Accent 4" w:uiPriority="51"/>
+    <w:lsdException w:name="Grid Table 7 Colorful Accent 4" w:uiPriority="52"/>
+    <w:lsdException w:name="Grid Table 1 Light Accent 5" w:uiPriority="46"/>
+    <w:lsdException w:name="Grid Table 2 Accent 5" w:uiPriority="47"/>
+    <w:lsdException w:name="Grid Table 3 Accent 5" w:uiPriority="48"/>
+    <w:lsdException w:name="Grid Table 4 Accent 5" w:uiPriority="49"/>
+    <w:lsdException w:name="Grid Table 5 Dark Accent 5" w:uiPriority="50"/>
+    <w:lsdException w:name="Grid Table 6 Colorful Accent 5" w:uiPriority="51"/>
+    <w:lsdException w:name="Grid Table 7 Colorful Accent 5" w:uiPriority="52"/>
+    <w:lsdException w:name="Grid Table 1 Light Accent 6" w:uiPriority="46"/>
+    <w:lsdException w:name="Grid Table 2 Accent 6" w:uiPriority="47"/>
+    <w:lsdException w:name="Grid Table 3 Accent 6" w:uiPriority="48"/>
+    <w:lsdException w:name="Grid Table 4 Accent 6" w:uiPriority="49"/>
+    <w:lsdException w:name="Grid Table 5 Dark Accent 6" w:uiPriority="50"/>
+    <w:lsdException w:name="Grid Table 6 Colorful Accent 6" w:uiPriority="51"/>
+    <w:lsdException w:name="Grid Table 7 Colorful Accent 6" w:uiPriority="52"/>
+    <w:lsdException w:name="List Table 1 Light" w:uiPriority="46"/>
+    <w:lsdException w:name="List Table 2" w:uiPriority="47"/>
+    <w:lsdException w:name="List Table 3" w:uiPriority="48"/>
+    <w:lsdException w:name="List Table 4" w:uiPriority="49"/>
+    <w:lsdException w:name="List Table 5 Dark" w:uiPriority="50"/>
+    <w:lsdException w:name="List Table 6 Colorful" w:uiPriority="51"/>
+    <w:lsdException w:name="List Table 7 Colorful" w:uiPriority="52"/>
+    <w:lsdException w:name="List Table 1 Light Accent 1" w:uiPriority="46"/>
+    <w:lsdException w:name="List Table 2 Accent 1" w:uiPriority="47"/>
+    <w:lsdException w:name="List Table 3 Accent 1" w:uiPriority="48"/>
+    <w:lsdException w:name="List Table 4 Accent 1" w:uiPriority="49"/>
+    <w:lsdException w:name="List Table 5 Dark Accent 1" w:uiPriority="50"/>
+    <w:lsdException w:name="List Table 6 Colorful Accent 1" w:uiPriority="51"/>
+    <w:lsdException w:name="List Table 7 Colorful Accent 1" w:uiPriority="52"/>
+    <w:lsdException w:name="List Table 1 Light Accent 2" w:uiPriority="46"/>
+    <w:lsdException w:name="List Table 2 Accent 2" w:uiPriority="47"/>
+    <w:lsdException w:name="List Table 3 Accent 2" w:uiPriority="48"/>
+    <w:lsdException w:name="List Table 4 Accent 2" w:uiPriority="49"/>
+    <w:lsdException w:name="List Table 5 Dark Accent 2" w:uiPriority="50"/>
+    <w:lsdException w:name="List Table 6 Colorful Accent 2" w:uiPriority="51"/>
+    <w:lsdException w:name="List Table 7 Colorful Accent 2" w:uiPriority="52"/>
+    <w:lsdException w:name="List Table 1 Light Accent 3" w:uiPriority="46"/>
+    <w:lsdException w:name="List Table 2 Accent 3" w:uiPriority="47"/>
+    <w:lsdException w:name="List Table 3 Accent 3" w:uiPriority="48"/>
+    <w:lsdException w:name="List Table 4 Accent 3" w:uiPriority="49"/>
+    <w:lsdException w:name="List Table 5 Dark Accent 3" w:uiPriority="50"/>
+    <w:lsdException w:name="List Table 6 Colorful Accent 3" w:uiPriority="51"/>
+    <w:lsdException w:name="List Table 7 Colorful Accent 3" w:uiPriority="52"/>
+    <w:lsdException w:name="List Table 1 Light Accent 4" w:uiPriority="46"/>
+    <w:lsdException w:name="List Table 2 Accent 4" w:uiPriority="47"/>
+    <w:lsdException w:name="List Table 3 Accent 4" w:uiPriority="48"/>
+    <w:lsdException w:name="List Table 4 Accent 4" w:uiPriority="49"/>
+    <w:lsdException w:name="List Table 5 Dark Accent 4" w:uiPriority="50"/>
+    <w:lsdException w:name="List Table 6 Colorful Accent 4" w:uiPriority="51"/>
+    <w:lsdException w:name="List Table 7 Colorful Accent 4" w:uiPriority="52"/>
+    <w:lsdException w:name="List Table 1 Light Accent 5" w:uiPriority="46"/>
+    <w:lsdException w:name="List Table 2 Accent 5" w:uiPriority="47"/>
+    <w:lsdException w:name="List Table 3 Accent 5" w:uiPriority="48"/>
+    <w:lsdException w:name="List Table 4 Accent 5" w:uiPriority="49"/>
+    <w:lsdException w:name="List Table 5 Dark Accent 5" w:uiPriority="50"/>
+    <w:lsdException w:name="List Table 6 Colorful Accent 5" w:uiPriority="51"/>
+    <w:lsdException w:name="List Table 7 Colorful Accent 5" w:uiPriority="52"/>
+    <w:lsdException w:name="List Table 1 Light Accent 6" w:uiPriority="46"/>
+    <w:lsdException w:name="List Table 2 Accent 6" w:uiPriority="47"/>
+    <w:lsdException w:name="List Table 3 Accent 6" w:uiPriority="48"/>
+    <w:lsdException w:name="List Table 4 Accent 6" w:uiPriority="49"/>
+    <w:lsdException w:name="List Table 5 Dark Accent 6" w:uiPriority="50"/>
+    <w:lsdException w:name="List Table 6 Colorful Accent 6" w:uiPriority="51"/>
+    <w:lsdException w:name="List Table 7 Colorful Accent 6" w:uiPriority="52"/>
+    <w:lsdException w:name="Mention" w:semiHidden="1" w:uiPriority="99" w:unhideWhenUsed="1"/>
+    <w:lsdException w:name="Smart Hyperlink" w:semiHidden="1" w:uiPriority="99" w:unhideWhenUsed="1"/>
+    <w:lsdException w:name="Hashtag" w:semiHidden="1" w:uiPriority="99" w:unhideWhenUsed="1"/>
   </w:latentStyles>
   <w:style w:type="paragraph" w:default="1" w:styleId="Normale">
     <w:name w:val="Normal"/>

</xml_diff>